<commit_message>
Week 2 complete Notes.
</commit_message>
<xml_diff>
--- a/Week2.docx
+++ b/Week2.docx
@@ -738,6 +738,13 @@
                 <w:lang w:val="en-US"/>
               </w:rPr>
             </w:pPr>
+            <w:r>
+              <w:rPr>
+                <w:rFonts w:ascii="Arial" w:hAnsi="Arial" w:cs="Arial"/>
+                <w:lang w:val="en-US"/>
+              </w:rPr>
+              <w:t>150</w:t>
+            </w:r>
           </w:p>
         </w:tc>
         <w:tc>
@@ -776,6 +783,7 @@
           <w:rFonts w:ascii="Arial" w:hAnsi="Arial" w:cs="Arial"/>
           <w:b/>
           <w:sz w:val="24"/>
+          <w:u w:val="single"/>
           <w:lang w:val="en-US"/>
         </w:rPr>
       </w:pPr>
@@ -784,6 +792,7 @@
           <w:rFonts w:ascii="Arial" w:hAnsi="Arial" w:cs="Arial"/>
           <w:b/>
           <w:sz w:val="24"/>
+          <w:u w:val="single"/>
           <w:lang w:val="en-US"/>
         </w:rPr>
         <w:t>Software Design Introduction:</w:t>
@@ -1140,48 +1149,21 @@
       <w:pPr>
         <w:rPr>
           <w:rFonts w:ascii="Arial" w:hAnsi="Arial" w:cs="Arial"/>
-          <w:color w:val="333333"/>
-          <w:szCs w:val="18"/>
-          <w:shd w:val="clear" w:color="auto" w:fill="FFFFFF"/>
-        </w:rPr>
-      </w:pPr>
-    </w:p>
-    <w:p>
-      <w:pPr>
-        <w:rPr>
-          <w:rFonts w:ascii="Arial" w:hAnsi="Arial" w:cs="Arial"/>
-          <w:color w:val="333333"/>
-          <w:szCs w:val="18"/>
-          <w:shd w:val="clear" w:color="auto" w:fill="FFFFFF"/>
-        </w:rPr>
-      </w:pPr>
-    </w:p>
-    <w:p>
-      <w:pPr>
-        <w:rPr>
-          <w:rFonts w:ascii="Arial" w:hAnsi="Arial" w:cs="Arial"/>
-          <w:color w:val="333333"/>
-          <w:szCs w:val="18"/>
-          <w:shd w:val="clear" w:color="auto" w:fill="FFFFFF"/>
-        </w:rPr>
-      </w:pPr>
-    </w:p>
-    <w:p>
-      <w:pPr>
-        <w:rPr>
-          <w:rFonts w:ascii="Arial" w:hAnsi="Arial" w:cs="Arial"/>
-          <w:color w:val="333333"/>
-          <w:szCs w:val="18"/>
-          <w:shd w:val="clear" w:color="auto" w:fill="FFFFFF"/>
-        </w:rPr>
-      </w:pPr>
-      <w:r>
-        <w:rPr>
-          <w:rFonts w:ascii="Arial" w:hAnsi="Arial" w:cs="Arial"/>
-          <w:color w:val="333333"/>
-          <w:szCs w:val="18"/>
-          <w:shd w:val="clear" w:color="auto" w:fill="FFFFFF"/>
-        </w:rPr>
+          <w:b/>
+          <w:color w:val="333333"/>
+          <w:szCs w:val="18"/>
+          <w:shd w:val="clear" w:color="auto" w:fill="FFFFFF"/>
+        </w:rPr>
+      </w:pPr>
+      <w:r>
+        <w:rPr>
+          <w:rFonts w:ascii="Arial" w:hAnsi="Arial" w:cs="Arial"/>
+          <w:b/>
+          <w:color w:val="333333"/>
+          <w:szCs w:val="18"/>
+          <w:shd w:val="clear" w:color="auto" w:fill="FFFFFF"/>
+        </w:rPr>
+        <w:lastRenderedPageBreak/>
         <w:t>Formal Stages of Design:</w:t>
       </w:r>
     </w:p>
@@ -1360,6 +1342,7 @@
           <w:color w:val="333333"/>
           <w:sz w:val="24"/>
           <w:szCs w:val="18"/>
+          <w:u w:val="single"/>
           <w:shd w:val="clear" w:color="auto" w:fill="FFFFFF"/>
         </w:rPr>
       </w:pPr>
@@ -1370,6 +1353,7 @@
           <w:color w:val="333333"/>
           <w:sz w:val="24"/>
           <w:szCs w:val="18"/>
+          <w:u w:val="single"/>
           <w:shd w:val="clear" w:color="auto" w:fill="FFFFFF"/>
         </w:rPr>
         <w:t>Software Design Modularity:</w:t>
@@ -1379,14 +1363,16 @@
       <w:pPr>
         <w:rPr>
           <w:rFonts w:ascii="Arial" w:hAnsi="Arial" w:cs="Arial"/>
-          <w:color w:val="333333"/>
-          <w:szCs w:val="18"/>
-          <w:shd w:val="clear" w:color="auto" w:fill="FFFFFF"/>
-        </w:rPr>
-      </w:pPr>
-      <w:r>
-        <w:rPr>
-          <w:rFonts w:ascii="Arial" w:hAnsi="Arial" w:cs="Arial"/>
+          <w:b/>
+          <w:color w:val="333333"/>
+          <w:szCs w:val="18"/>
+          <w:shd w:val="clear" w:color="auto" w:fill="FFFFFF"/>
+        </w:rPr>
+      </w:pPr>
+      <w:r>
+        <w:rPr>
+          <w:rFonts w:ascii="Arial" w:hAnsi="Arial" w:cs="Arial"/>
+          <w:b/>
           <w:color w:val="333333"/>
           <w:szCs w:val="18"/>
           <w:shd w:val="clear" w:color="auto" w:fill="FFFFFF"/>
@@ -1626,7 +1612,6 @@
           <w:szCs w:val="18"/>
           <w:shd w:val="clear" w:color="auto" w:fill="FFFFFF"/>
         </w:rPr>
-        <w:lastRenderedPageBreak/>
         <w:t>data encapsulation refers to the idea that we can contain constructs and concepts within a module, allowing us to much more easily understand and manipulate the concept when we're looking at it in relative isolation.</w:t>
       </w:r>
     </w:p>
@@ -1699,6 +1684,7 @@
           <w:szCs w:val="18"/>
           <w:shd w:val="clear" w:color="auto" w:fill="FFFFFF"/>
         </w:rPr>
+        <w:lastRenderedPageBreak/>
         <w:t>And if in future we know that data is corrupted, it will happen only inside the module.</w:t>
       </w:r>
     </w:p>
@@ -1768,33 +1754,16 @@
       <w:pPr>
         <w:rPr>
           <w:rFonts w:ascii="Arial" w:hAnsi="Arial" w:cs="Arial"/>
-          <w:color w:val="333333"/>
-          <w:szCs w:val="18"/>
-          <w:shd w:val="clear" w:color="auto" w:fill="FFFFFF"/>
-        </w:rPr>
-      </w:pPr>
-      <w:r>
-        <w:rPr>
-          <w:rFonts w:ascii="Arial" w:hAnsi="Arial" w:cs="Arial"/>
-          <w:color w:val="333333"/>
-          <w:szCs w:val="18"/>
-          <w:shd w:val="clear" w:color="auto" w:fill="FFFFFF"/>
-        </w:rPr>
-        <w:t xml:space="preserve"> Coupling </w:t>
-      </w:r>
-    </w:p>
-    <w:p>
-      <w:pPr>
-        <w:rPr>
-          <w:rFonts w:ascii="Arial" w:hAnsi="Arial" w:cs="Arial"/>
-          <w:color w:val="333333"/>
-          <w:szCs w:val="18"/>
-          <w:shd w:val="clear" w:color="auto" w:fill="FFFFFF"/>
-        </w:rPr>
-      </w:pPr>
-      <w:r>
-        <w:rPr>
-          <w:rFonts w:ascii="Arial" w:hAnsi="Arial" w:cs="Arial"/>
+          <w:b/>
+          <w:color w:val="333333"/>
+          <w:szCs w:val="18"/>
+          <w:shd w:val="clear" w:color="auto" w:fill="FFFFFF"/>
+        </w:rPr>
+      </w:pPr>
+      <w:r>
+        <w:rPr>
+          <w:rFonts w:ascii="Arial" w:hAnsi="Arial" w:cs="Arial"/>
+          <w:b/>
           <w:color w:val="333333"/>
           <w:szCs w:val="18"/>
           <w:shd w:val="clear" w:color="auto" w:fill="FFFFFF"/>
@@ -1917,50 +1886,11 @@
       <w:pPr>
         <w:rPr>
           <w:rFonts w:ascii="Arial" w:hAnsi="Arial" w:cs="Arial"/>
-          <w:color w:val="333333"/>
-          <w:szCs w:val="18"/>
-          <w:shd w:val="clear" w:color="auto" w:fill="FFFFFF"/>
-        </w:rPr>
-      </w:pPr>
-    </w:p>
-    <w:p>
-      <w:pPr>
-        <w:rPr>
-          <w:rFonts w:ascii="Arial" w:hAnsi="Arial" w:cs="Arial"/>
-          <w:color w:val="333333"/>
-          <w:szCs w:val="18"/>
-          <w:shd w:val="clear" w:color="auto" w:fill="FFFFFF"/>
-        </w:rPr>
-      </w:pPr>
-    </w:p>
-    <w:p>
-      <w:pPr>
-        <w:rPr>
-          <w:rFonts w:ascii="Arial" w:hAnsi="Arial" w:cs="Arial"/>
-          <w:color w:val="333333"/>
-          <w:szCs w:val="18"/>
-          <w:shd w:val="clear" w:color="auto" w:fill="FFFFFF"/>
-        </w:rPr>
-      </w:pPr>
-    </w:p>
-    <w:p>
-      <w:pPr>
-        <w:rPr>
-          <w:rFonts w:ascii="Arial" w:hAnsi="Arial" w:cs="Arial"/>
-          <w:color w:val="333333"/>
-          <w:szCs w:val="18"/>
-          <w:shd w:val="clear" w:color="auto" w:fill="FFFFFF"/>
-        </w:rPr>
-      </w:pPr>
-    </w:p>
-    <w:p>
-      <w:pPr>
-        <w:rPr>
-          <w:rFonts w:ascii="Arial" w:hAnsi="Arial" w:cs="Arial"/>
           <w:b/>
           <w:color w:val="333333"/>
           <w:sz w:val="24"/>
           <w:szCs w:val="18"/>
+          <w:u w:val="single"/>
           <w:shd w:val="clear" w:color="auto" w:fill="FFFFFF"/>
         </w:rPr>
       </w:pPr>
@@ -1971,6 +1901,7 @@
           <w:color w:val="333333"/>
           <w:sz w:val="24"/>
           <w:szCs w:val="18"/>
+          <w:u w:val="single"/>
           <w:shd w:val="clear" w:color="auto" w:fill="FFFFFF"/>
         </w:rPr>
         <w:t>Software Design: Coupling</w:t>
@@ -2339,20 +2270,17 @@
           <w:szCs w:val="18"/>
           <w:shd w:val="clear" w:color="auto" w:fill="FFFFFF"/>
         </w:rPr>
-        <w:lastRenderedPageBreak/>
-        <w:t xml:space="preserve">When one module </w:t>
-      </w:r>
-      <w:proofErr w:type="gramStart"/>
-      <w:r>
-        <w:rPr>
-          <w:rFonts w:ascii="Arial" w:hAnsi="Arial" w:cs="Arial"/>
-          <w:color w:val="333333"/>
-          <w:szCs w:val="18"/>
-          <w:shd w:val="clear" w:color="auto" w:fill="FFFFFF"/>
-        </w:rPr>
-        <w:t>control</w:t>
-      </w:r>
-      <w:proofErr w:type="gramEnd"/>
+        <w:t>When one module control</w:t>
+      </w:r>
+      <w:r>
+        <w:rPr>
+          <w:rFonts w:ascii="Arial" w:hAnsi="Arial" w:cs="Arial"/>
+          <w:color w:val="333333"/>
+          <w:szCs w:val="18"/>
+          <w:shd w:val="clear" w:color="auto" w:fill="FFFFFF"/>
+        </w:rPr>
+        <w:t>s</w:t>
+      </w:r>
       <w:r>
         <w:rPr>
           <w:rFonts w:ascii="Arial" w:hAnsi="Arial" w:cs="Arial"/>
@@ -2628,56 +2556,6 @@
       <w:pPr>
         <w:rPr>
           <w:rFonts w:ascii="Arial" w:hAnsi="Arial" w:cs="Arial"/>
-          <w:color w:val="333333"/>
-          <w:szCs w:val="18"/>
-          <w:shd w:val="clear" w:color="auto" w:fill="FFFFFF"/>
-        </w:rPr>
-      </w:pPr>
-    </w:p>
-    <w:p>
-      <w:pPr>
-        <w:rPr>
-          <w:rFonts w:ascii="Arial" w:hAnsi="Arial" w:cs="Arial"/>
-          <w:color w:val="333333"/>
-          <w:szCs w:val="18"/>
-          <w:shd w:val="clear" w:color="auto" w:fill="FFFFFF"/>
-        </w:rPr>
-      </w:pPr>
-    </w:p>
-    <w:p>
-      <w:pPr>
-        <w:rPr>
-          <w:rFonts w:ascii="Arial" w:hAnsi="Arial" w:cs="Arial"/>
-          <w:color w:val="333333"/>
-          <w:szCs w:val="18"/>
-          <w:shd w:val="clear" w:color="auto" w:fill="FFFFFF"/>
-        </w:rPr>
-      </w:pPr>
-    </w:p>
-    <w:p>
-      <w:pPr>
-        <w:rPr>
-          <w:rFonts w:ascii="Arial" w:hAnsi="Arial" w:cs="Arial"/>
-          <w:color w:val="333333"/>
-          <w:szCs w:val="18"/>
-          <w:shd w:val="clear" w:color="auto" w:fill="FFFFFF"/>
-        </w:rPr>
-      </w:pPr>
-    </w:p>
-    <w:p>
-      <w:pPr>
-        <w:rPr>
-          <w:rFonts w:ascii="Arial" w:hAnsi="Arial" w:cs="Arial"/>
-          <w:color w:val="333333"/>
-          <w:szCs w:val="18"/>
-          <w:shd w:val="clear" w:color="auto" w:fill="FFFFFF"/>
-        </w:rPr>
-      </w:pPr>
-    </w:p>
-    <w:p>
-      <w:pPr>
-        <w:rPr>
-          <w:rFonts w:ascii="Arial" w:hAnsi="Arial" w:cs="Arial"/>
           <w:b/>
           <w:color w:val="333333"/>
           <w:sz w:val="24"/>
@@ -2694,6 +2572,7 @@
           <w:szCs w:val="18"/>
           <w:shd w:val="clear" w:color="auto" w:fill="FFFFFF"/>
         </w:rPr>
+        <w:lastRenderedPageBreak/>
         <w:t>Software Design: Cohesion</w:t>
       </w:r>
     </w:p>
@@ -3201,7 +3080,6 @@
           <w:szCs w:val="18"/>
           <w:shd w:val="clear" w:color="auto" w:fill="FFFFFF"/>
         </w:rPr>
-        <w:lastRenderedPageBreak/>
         <w:t>Every operation in a module is allowed to modify object attributes. Each part is designed for purpose within the object itself.</w:t>
       </w:r>
     </w:p>
@@ -3361,10 +3239,61 @@
       <w:pPr>
         <w:rPr>
           <w:rFonts w:ascii="Arial" w:hAnsi="Arial" w:cs="Arial"/>
+          <w:color w:val="333333"/>
+          <w:szCs w:val="18"/>
+          <w:shd w:val="clear" w:color="auto" w:fill="FFFFFF"/>
+        </w:rPr>
+      </w:pPr>
+    </w:p>
+    <w:p>
+      <w:pPr>
+        <w:rPr>
+          <w:rFonts w:ascii="Arial" w:hAnsi="Arial" w:cs="Arial"/>
+          <w:color w:val="333333"/>
+          <w:szCs w:val="18"/>
+          <w:shd w:val="clear" w:color="auto" w:fill="FFFFFF"/>
+        </w:rPr>
+      </w:pPr>
+    </w:p>
+    <w:p>
+      <w:pPr>
+        <w:rPr>
+          <w:rFonts w:ascii="Arial" w:hAnsi="Arial" w:cs="Arial"/>
+          <w:color w:val="333333"/>
+          <w:szCs w:val="18"/>
+          <w:shd w:val="clear" w:color="auto" w:fill="FFFFFF"/>
+        </w:rPr>
+      </w:pPr>
+    </w:p>
+    <w:p>
+      <w:pPr>
+        <w:rPr>
+          <w:rFonts w:ascii="Arial" w:hAnsi="Arial" w:cs="Arial"/>
+          <w:color w:val="333333"/>
+          <w:szCs w:val="18"/>
+          <w:shd w:val="clear" w:color="auto" w:fill="FFFFFF"/>
+        </w:rPr>
+      </w:pPr>
+    </w:p>
+    <w:p>
+      <w:pPr>
+        <w:rPr>
+          <w:rFonts w:ascii="Arial" w:hAnsi="Arial" w:cs="Arial"/>
+          <w:color w:val="333333"/>
+          <w:szCs w:val="18"/>
+          <w:shd w:val="clear" w:color="auto" w:fill="FFFFFF"/>
+        </w:rPr>
+      </w:pPr>
+    </w:p>
+    <w:p>
+      <w:pPr>
+        <w:rPr>
+          <w:rFonts w:ascii="Arial" w:hAnsi="Arial" w:cs="Arial"/>
           <w:b/>
           <w:color w:val="333333"/>
           <w:sz w:val="24"/>
           <w:szCs w:val="18"/>
+          <w:u w:val="single"/>
           <w:shd w:val="clear" w:color="auto" w:fill="FFFFFF"/>
         </w:rPr>
       </w:pPr>
@@ -3375,17 +3304,48 @@
           <w:color w:val="333333"/>
           <w:sz w:val="24"/>
           <w:szCs w:val="18"/>
-          <w:shd w:val="clear" w:color="auto" w:fill="FFFFFF"/>
-        </w:rPr>
-        <w:t>Inheritance:</w:t>
-      </w:r>
-    </w:p>
-    <w:p>
-      <w:pPr>
+          <w:u w:val="single"/>
+          <w:shd w:val="clear" w:color="auto" w:fill="FFFFFF"/>
+        </w:rPr>
+        <w:lastRenderedPageBreak/>
+        <w:t>I</w:t>
+      </w:r>
+      <w:r>
         <w:rPr>
           <w:rFonts w:ascii="Arial" w:hAnsi="Arial" w:cs="Arial"/>
           <w:b/>
           <w:color w:val="333333"/>
+          <w:sz w:val="24"/>
+          <w:szCs w:val="18"/>
+          <w:u w:val="single"/>
+          <w:shd w:val="clear" w:color="auto" w:fill="FFFFFF"/>
+        </w:rPr>
+        <w:t>mplementation</w:t>
+      </w:r>
+      <w:r>
+        <w:rPr>
+          <w:rFonts w:ascii="Arial" w:hAnsi="Arial" w:cs="Arial"/>
+          <w:b/>
+          <w:color w:val="333333"/>
+          <w:sz w:val="24"/>
+          <w:szCs w:val="18"/>
+          <w:u w:val="single"/>
+          <w:shd w:val="clear" w:color="auto" w:fill="FFFFFF"/>
+        </w:rPr>
+        <w:t>:</w:t>
+      </w:r>
+    </w:p>
+    <w:p>
+      <w:pPr>
+        <w:pStyle w:val="ListParagraph"/>
+        <w:numPr>
+          <w:ilvl w:val="0"/>
+          <w:numId w:val="21"/>
+        </w:numPr>
+        <w:rPr>
+          <w:rFonts w:ascii="Arial" w:hAnsi="Arial" w:cs="Arial"/>
+          <w:b/>
+          <w:color w:val="333333"/>
           <w:shd w:val="clear" w:color="auto" w:fill="FFFFFF"/>
         </w:rPr>
       </w:pPr>
@@ -3421,102 +3381,93 @@
           <w:color w:val="333333"/>
           <w:shd w:val="clear" w:color="auto" w:fill="FFFFFF"/>
         </w:rPr>
-        <w:t>how</w:t>
-      </w:r>
-      <w:r>
+        <w:t>how.</w:t>
+      </w:r>
+    </w:p>
+    <w:p>
+      <w:pPr>
+        <w:pStyle w:val="ListParagraph"/>
+        <w:numPr>
+          <w:ilvl w:val="0"/>
+          <w:numId w:val="21"/>
+        </w:numPr>
+        <w:shd w:val="clear" w:color="auto" w:fill="FFFFFF"/>
+        <w:spacing w:after="0" w:line="240" w:lineRule="auto"/>
+        <w:rPr>
+          <w:rFonts w:ascii="Arial" w:eastAsia="Times New Roman" w:hAnsi="Arial" w:cs="Arial"/>
+          <w:color w:val="333333"/>
+          <w:lang w:eastAsia="en-IN"/>
+        </w:rPr>
+      </w:pPr>
+      <w:r>
+        <w:rPr>
+          <w:rFonts w:ascii="Arial" w:eastAsia="Times New Roman" w:hAnsi="Arial" w:cs="Arial"/>
+          <w:color w:val="333333"/>
+          <w:lang w:eastAsia="en-IN"/>
+        </w:rPr>
+        <w:t>The Google style guide for C++ recommends that if a function is longer than 40 lines, you need to think about breaking it down.</w:t>
+      </w:r>
+    </w:p>
+    <w:p>
+      <w:pPr>
+        <w:pStyle w:val="ListParagraph"/>
+        <w:numPr>
+          <w:ilvl w:val="0"/>
+          <w:numId w:val="21"/>
+        </w:numPr>
+        <w:rPr>
+          <w:rFonts w:ascii="Arial" w:hAnsi="Arial" w:cs="Arial"/>
+          <w:color w:val="333333"/>
+          <w:shd w:val="clear" w:color="auto" w:fill="FFFFFF"/>
+        </w:rPr>
+      </w:pPr>
+      <w:r>
+        <w:rPr>
+          <w:rFonts w:ascii="Arial" w:hAnsi="Arial" w:cs="Arial"/>
+          <w:color w:val="333333"/>
+          <w:shd w:val="clear" w:color="auto" w:fill="FFFFFF"/>
+        </w:rPr>
+        <w:t>So if you're using it twice, make it a method.</w:t>
+      </w:r>
+    </w:p>
+    <w:p>
+      <w:pPr>
+        <w:pStyle w:val="ListParagraph"/>
+        <w:numPr>
+          <w:ilvl w:val="0"/>
+          <w:numId w:val="21"/>
+        </w:numPr>
+        <w:rPr>
+          <w:rFonts w:ascii="Arial" w:hAnsi="Arial" w:cs="Arial"/>
+          <w:color w:val="333333"/>
+          <w:shd w:val="clear" w:color="auto" w:fill="FFFFFF"/>
+        </w:rPr>
+      </w:pPr>
+      <w:r>
+        <w:rPr>
+          <w:rFonts w:ascii="Arial" w:hAnsi="Arial" w:cs="Arial"/>
+          <w:color w:val="333333"/>
+          <w:shd w:val="clear" w:color="auto" w:fill="FFFFFF"/>
+        </w:rPr>
+        <w:t>Optimise only when you are sure it is necessary.</w:t>
+      </w:r>
+    </w:p>
+    <w:p>
+      <w:pPr>
         <w:rPr>
           <w:rFonts w:ascii="Arial" w:hAnsi="Arial" w:cs="Arial"/>
           <w:b/>
           <w:color w:val="333333"/>
-          <w:shd w:val="clear" w:color="auto" w:fill="FFFFFF"/>
-        </w:rPr>
-        <w:t>.</w:t>
-      </w:r>
-    </w:p>
-    <w:p>
-      <w:pPr>
-        <w:shd w:val="clear" w:color="auto" w:fill="FFFFFF"/>
-        <w:spacing w:after="0" w:line="240" w:lineRule="auto"/>
-        <w:rPr>
-          <w:rFonts w:ascii="Arial" w:eastAsia="Times New Roman" w:hAnsi="Arial" w:cs="Arial"/>
-          <w:color w:val="333333"/>
-          <w:lang w:eastAsia="en-IN"/>
-        </w:rPr>
-      </w:pPr>
-      <w:r>
-        <w:rPr>
-          <w:rFonts w:ascii="Arial" w:eastAsia="Times New Roman" w:hAnsi="Arial" w:cs="Arial"/>
-          <w:color w:val="333333"/>
-          <w:lang w:eastAsia="en-IN"/>
-        </w:rPr>
-        <w:t>The Google style guide for C++ recommends that if a function is longer than 40 lines, you need to think about breaking it down.</w:t>
-      </w:r>
-    </w:p>
-    <w:p>
-      <w:pPr>
+          <w:u w:val="single"/>
+          <w:shd w:val="clear" w:color="auto" w:fill="FFFFFF"/>
+        </w:rPr>
+      </w:pPr>
+      <w:r>
         <w:rPr>
           <w:rFonts w:ascii="Arial" w:hAnsi="Arial" w:cs="Arial"/>
           <w:b/>
           <w:color w:val="333333"/>
-          <w:shd w:val="clear" w:color="auto" w:fill="FFFFFF"/>
-        </w:rPr>
-      </w:pPr>
-    </w:p>
-    <w:p>
-      <w:pPr>
-        <w:rPr>
-          <w:rFonts w:ascii="Arial" w:hAnsi="Arial" w:cs="Arial"/>
-          <w:color w:val="333333"/>
-          <w:shd w:val="clear" w:color="auto" w:fill="FFFFFF"/>
-        </w:rPr>
-      </w:pPr>
-      <w:r>
-        <w:rPr>
-          <w:rFonts w:ascii="Arial" w:hAnsi="Arial" w:cs="Arial"/>
-          <w:color w:val="333333"/>
-          <w:shd w:val="clear" w:color="auto" w:fill="FFFFFF"/>
-        </w:rPr>
-        <w:t>So if you're using it twice, make it a method.</w:t>
-      </w:r>
-    </w:p>
-    <w:p>
-      <w:pPr>
-        <w:rPr>
-          <w:rFonts w:ascii="Arial" w:hAnsi="Arial" w:cs="Arial"/>
-          <w:color w:val="333333"/>
-          <w:shd w:val="clear" w:color="auto" w:fill="FFFFFF"/>
-        </w:rPr>
-      </w:pPr>
-      <w:r>
-        <w:rPr>
-          <w:rFonts w:ascii="Arial" w:hAnsi="Arial" w:cs="Arial"/>
-          <w:color w:val="333333"/>
-          <w:shd w:val="clear" w:color="auto" w:fill="FFFFFF"/>
-        </w:rPr>
-        <w:t>Optimise only when you are sure it is necessary.</w:t>
-      </w:r>
-    </w:p>
-    <w:p>
-      <w:pPr>
-        <w:rPr>
-          <w:rFonts w:ascii="Arial" w:hAnsi="Arial" w:cs="Arial"/>
-          <w:color w:val="333333"/>
-          <w:shd w:val="clear" w:color="auto" w:fill="FFFFFF"/>
-        </w:rPr>
-      </w:pPr>
-    </w:p>
-    <w:p>
-      <w:pPr>
-        <w:rPr>
-          <w:rFonts w:ascii="Arial" w:hAnsi="Arial" w:cs="Arial"/>
-          <w:color w:val="333333"/>
-          <w:shd w:val="clear" w:color="auto" w:fill="FFFFFF"/>
-        </w:rPr>
-      </w:pPr>
-      <w:r>
-        <w:rPr>
-          <w:rFonts w:ascii="Arial" w:hAnsi="Arial" w:cs="Arial"/>
-          <w:color w:val="333333"/>
+          <w:u w:val="single"/>
           <w:shd w:val="clear" w:color="auto" w:fill="FFFFFF"/>
         </w:rPr>
         <w:t>Deployment:</w:t>
@@ -3601,7 +3552,6 @@
           <w:shd w:val="clear" w:color="auto" w:fill="FFFFFF"/>
           <w:lang w:eastAsia="en-IN"/>
         </w:rPr>
-        <w:lastRenderedPageBreak/>
         <w:drawing>
           <wp:inline distT="0" distB="0" distL="0" distR="0">
             <wp:extent cx="3476625" cy="1955554"/>
@@ -3692,274 +3642,172 @@
           <w:rFonts w:ascii="Arial" w:eastAsia="Times New Roman" w:hAnsi="Arial" w:cs="Arial"/>
           <w:lang w:eastAsia="en-IN"/>
         </w:rPr>
-        <w:t>One of the issues that we had in the business that I used to work in was that we were not allowed to even begin a production deployment unless our recovery plans had been approved by change management. </w:t>
-      </w:r>
-    </w:p>
-    <w:p>
-      <w:pPr>
-        <w:shd w:val="clear" w:color="auto" w:fill="FFFFFF"/>
-        <w:spacing w:after="0" w:line="240" w:lineRule="auto"/>
-        <w:rPr>
-          <w:rFonts w:ascii="Arial" w:eastAsia="Times New Roman" w:hAnsi="Arial" w:cs="Arial"/>
-          <w:lang w:eastAsia="en-IN"/>
-        </w:rPr>
-      </w:pPr>
-      <w:r>
-        <w:rPr>
-          <w:rFonts w:ascii="Arial" w:eastAsia="Times New Roman" w:hAnsi="Arial" w:cs="Arial"/>
-          <w:lang w:eastAsia="en-IN"/>
-        </w:rPr>
-        <w:t>So there's an entire team of people that look over our plans for how we're going to install the software, but not only that, the plan set up in advance of how we're going to roll that back, </w:t>
-      </w:r>
-    </w:p>
-    <w:p>
-      <w:pPr>
-        <w:shd w:val="clear" w:color="auto" w:fill="FFFFFF"/>
-        <w:spacing w:after="0" w:line="240" w:lineRule="auto"/>
-        <w:rPr>
-          <w:rFonts w:ascii="Arial" w:eastAsia="Times New Roman" w:hAnsi="Arial" w:cs="Arial"/>
-          <w:lang w:eastAsia="en-IN"/>
-        </w:rPr>
-      </w:pPr>
-      <w:r>
-        <w:rPr>
-          <w:rFonts w:ascii="Arial" w:eastAsia="Times New Roman" w:hAnsi="Arial" w:cs="Arial"/>
-          <w:lang w:eastAsia="en-IN"/>
-        </w:rPr>
-        <w:t>how we're going to get out of it if we somehow screw it up when we do </w:t>
-      </w:r>
-    </w:p>
-    <w:p>
-      <w:pPr>
-        <w:shd w:val="clear" w:color="auto" w:fill="FFFFFF"/>
-        <w:spacing w:after="0" w:line="240" w:lineRule="auto"/>
-        <w:rPr>
-          <w:rFonts w:ascii="Arial" w:eastAsia="Times New Roman" w:hAnsi="Arial" w:cs="Arial"/>
-          <w:lang w:eastAsia="en-IN"/>
-        </w:rPr>
-      </w:pPr>
-      <w:r>
-        <w:rPr>
-          <w:rFonts w:ascii="Arial" w:eastAsia="Times New Roman" w:hAnsi="Arial" w:cs="Arial"/>
-          <w:lang w:eastAsia="en-IN"/>
-        </w:rPr>
-        <w:t>try to install it because if you're installing something on production, a production system that's supposed to be up 24/7, servicing millions of customers every hour, </w:t>
-      </w:r>
-    </w:p>
-    <w:p>
-      <w:pPr>
-        <w:shd w:val="clear" w:color="auto" w:fill="FFFFFF"/>
-        <w:spacing w:after="0" w:line="240" w:lineRule="auto"/>
-        <w:rPr>
-          <w:rFonts w:ascii="Arial" w:eastAsia="Times New Roman" w:hAnsi="Arial" w:cs="Arial"/>
-          <w:lang w:eastAsia="en-IN"/>
-        </w:rPr>
-      </w:pPr>
-      <w:r>
-        <w:rPr>
-          <w:rFonts w:ascii="Arial" w:eastAsia="Times New Roman" w:hAnsi="Arial" w:cs="Arial"/>
-          <w:lang w:eastAsia="en-IN"/>
-        </w:rPr>
-        <w:t>you can't have the system entirely go down. </w:t>
-      </w:r>
-    </w:p>
-    <w:p>
-      <w:pPr>
-        <w:shd w:val="clear" w:color="auto" w:fill="FFFFFF"/>
-        <w:spacing w:after="0" w:line="240" w:lineRule="auto"/>
-        <w:rPr>
-          <w:rFonts w:ascii="Arial" w:eastAsia="Times New Roman" w:hAnsi="Arial" w:cs="Arial"/>
-          <w:lang w:eastAsia="en-IN"/>
-        </w:rPr>
-      </w:pPr>
-      <w:r>
-        <w:rPr>
-          <w:rFonts w:ascii="Arial" w:eastAsia="Times New Roman" w:hAnsi="Arial" w:cs="Arial"/>
-          <w:lang w:eastAsia="en-IN"/>
-        </w:rPr>
-        <w:t>You need to have a plan to roll those changes </w:t>
-      </w:r>
-    </w:p>
-    <w:p>
-      <w:pPr>
-        <w:shd w:val="clear" w:color="auto" w:fill="FFFFFF"/>
-        <w:spacing w:after="0" w:line="240" w:lineRule="auto"/>
-        <w:rPr>
-          <w:rFonts w:ascii="Arial" w:eastAsia="Times New Roman" w:hAnsi="Arial" w:cs="Arial"/>
-          <w:lang w:eastAsia="en-IN"/>
-        </w:rPr>
-      </w:pPr>
-      <w:r>
-        <w:rPr>
-          <w:rFonts w:ascii="Arial" w:eastAsia="Times New Roman" w:hAnsi="Arial" w:cs="Arial"/>
-          <w:lang w:eastAsia="en-IN"/>
-        </w:rPr>
-        <w:t>back to make sure that the system can get back into </w:t>
-      </w:r>
-    </w:p>
-    <w:p>
-      <w:pPr>
-        <w:shd w:val="clear" w:color="auto" w:fill="FFFFFF"/>
-        <w:spacing w:after="0" w:line="240" w:lineRule="auto"/>
-        <w:rPr>
-          <w:rFonts w:ascii="Arial" w:eastAsia="Times New Roman" w:hAnsi="Arial" w:cs="Arial"/>
-          <w:lang w:eastAsia="en-IN"/>
-        </w:rPr>
-      </w:pPr>
-      <w:r>
-        <w:rPr>
-          <w:rFonts w:ascii="Arial" w:eastAsia="Times New Roman" w:hAnsi="Arial" w:cs="Arial"/>
-          <w:lang w:eastAsia="en-IN"/>
-        </w:rPr>
-        <w:t>a working state if whatever you were planning to do doesn't end up working.</w:t>
-      </w:r>
-    </w:p>
-    <w:p>
-      <w:pPr>
-        <w:shd w:val="clear" w:color="auto" w:fill="FFFFFF"/>
-        <w:spacing w:after="0" w:line="240" w:lineRule="auto"/>
-        <w:rPr>
-          <w:rFonts w:ascii="Arial" w:eastAsia="Times New Roman" w:hAnsi="Arial" w:cs="Arial"/>
-          <w:lang w:eastAsia="en-IN"/>
-        </w:rPr>
-      </w:pPr>
-    </w:p>
-    <w:p>
-      <w:pPr>
-        <w:shd w:val="clear" w:color="auto" w:fill="FFFFFF"/>
-        <w:spacing w:after="0" w:line="240" w:lineRule="auto"/>
-        <w:rPr>
-          <w:rFonts w:ascii="Arial" w:eastAsia="Times New Roman" w:hAnsi="Arial" w:cs="Arial"/>
-          <w:lang w:eastAsia="en-IN"/>
-        </w:rPr>
-      </w:pPr>
-    </w:p>
-    <w:p>
-      <w:pPr>
-        <w:shd w:val="clear" w:color="auto" w:fill="FFFFFF"/>
-        <w:spacing w:after="0" w:line="240" w:lineRule="auto"/>
-        <w:rPr>
-          <w:rFonts w:ascii="Arial" w:eastAsia="Times New Roman" w:hAnsi="Arial" w:cs="Arial"/>
-          <w:lang w:eastAsia="en-IN"/>
-        </w:rPr>
-      </w:pPr>
-    </w:p>
-    <w:p>
-      <w:pPr>
-        <w:shd w:val="clear" w:color="auto" w:fill="FFFFFF"/>
-        <w:spacing w:after="0" w:line="240" w:lineRule="auto"/>
-        <w:rPr>
-          <w:rFonts w:ascii="Arial" w:eastAsia="Times New Roman" w:hAnsi="Arial" w:cs="Arial"/>
-          <w:lang w:eastAsia="en-IN"/>
-        </w:rPr>
-      </w:pPr>
-    </w:p>
-    <w:p>
-      <w:pPr>
-        <w:shd w:val="clear" w:color="auto" w:fill="FFFFFF"/>
-        <w:spacing w:after="0" w:line="240" w:lineRule="auto"/>
-        <w:rPr>
-          <w:rFonts w:ascii="Arial" w:eastAsia="Times New Roman" w:hAnsi="Arial" w:cs="Arial"/>
-          <w:lang w:eastAsia="en-IN"/>
-        </w:rPr>
-      </w:pPr>
-    </w:p>
-    <w:p>
-      <w:pPr>
-        <w:shd w:val="clear" w:color="auto" w:fill="FFFFFF"/>
-        <w:spacing w:after="0" w:line="240" w:lineRule="auto"/>
-        <w:rPr>
-          <w:rFonts w:ascii="Arial" w:eastAsia="Times New Roman" w:hAnsi="Arial" w:cs="Arial"/>
-          <w:lang w:eastAsia="en-IN"/>
-        </w:rPr>
-      </w:pPr>
-    </w:p>
-    <w:p>
-      <w:pPr>
-        <w:shd w:val="clear" w:color="auto" w:fill="FFFFFF"/>
-        <w:spacing w:after="0" w:line="240" w:lineRule="auto"/>
-        <w:rPr>
-          <w:rFonts w:ascii="Arial" w:eastAsia="Times New Roman" w:hAnsi="Arial" w:cs="Arial"/>
-          <w:lang w:eastAsia="en-IN"/>
-        </w:rPr>
-      </w:pPr>
-    </w:p>
-    <w:p>
-      <w:pPr>
-        <w:shd w:val="clear" w:color="auto" w:fill="FFFFFF"/>
-        <w:spacing w:after="0" w:line="240" w:lineRule="auto"/>
-        <w:rPr>
-          <w:rFonts w:ascii="Arial" w:eastAsia="Times New Roman" w:hAnsi="Arial" w:cs="Arial"/>
-          <w:lang w:eastAsia="en-IN"/>
-        </w:rPr>
-      </w:pPr>
-    </w:p>
-    <w:p>
-      <w:pPr>
-        <w:shd w:val="clear" w:color="auto" w:fill="FFFFFF"/>
-        <w:spacing w:after="0" w:line="240" w:lineRule="auto"/>
-        <w:rPr>
-          <w:rFonts w:ascii="Arial" w:eastAsia="Times New Roman" w:hAnsi="Arial" w:cs="Arial"/>
-          <w:lang w:eastAsia="en-IN"/>
-        </w:rPr>
-      </w:pPr>
-    </w:p>
-    <w:p>
-      <w:pPr>
-        <w:shd w:val="clear" w:color="auto" w:fill="FFFFFF"/>
-        <w:spacing w:after="0" w:line="240" w:lineRule="auto"/>
-        <w:rPr>
-          <w:rFonts w:ascii="Arial" w:eastAsia="Times New Roman" w:hAnsi="Arial" w:cs="Arial"/>
-          <w:lang w:eastAsia="en-IN"/>
-        </w:rPr>
-      </w:pPr>
-    </w:p>
-    <w:p>
-      <w:pPr>
-        <w:shd w:val="clear" w:color="auto" w:fill="FFFFFF"/>
-        <w:spacing w:after="0" w:line="240" w:lineRule="auto"/>
-        <w:rPr>
-          <w:rFonts w:ascii="Arial" w:eastAsia="Times New Roman" w:hAnsi="Arial" w:cs="Arial"/>
-          <w:lang w:eastAsia="en-IN"/>
-        </w:rPr>
-      </w:pPr>
-    </w:p>
-    <w:p>
-      <w:pPr>
-        <w:shd w:val="clear" w:color="auto" w:fill="FFFFFF"/>
-        <w:spacing w:after="0" w:line="240" w:lineRule="auto"/>
-        <w:rPr>
-          <w:rFonts w:ascii="Arial" w:eastAsia="Times New Roman" w:hAnsi="Arial" w:cs="Arial"/>
-          <w:lang w:eastAsia="en-IN"/>
-        </w:rPr>
-      </w:pPr>
-    </w:p>
-    <w:p>
-      <w:pPr>
-        <w:shd w:val="clear" w:color="auto" w:fill="FFFFFF"/>
-        <w:spacing w:after="0" w:line="240" w:lineRule="auto"/>
-        <w:rPr>
-          <w:rFonts w:ascii="Arial" w:eastAsia="Times New Roman" w:hAnsi="Arial" w:cs="Arial"/>
-          <w:lang w:eastAsia="en-IN"/>
-        </w:rPr>
-      </w:pPr>
-    </w:p>
-    <w:p>
-      <w:pPr>
-        <w:shd w:val="clear" w:color="auto" w:fill="FFFFFF"/>
-        <w:spacing w:after="0" w:line="240" w:lineRule="auto"/>
-        <w:rPr>
-          <w:rFonts w:ascii="Arial" w:eastAsia="Times New Roman" w:hAnsi="Arial" w:cs="Arial"/>
-          <w:lang w:eastAsia="en-IN"/>
-        </w:rPr>
-      </w:pPr>
-      <w:r>
-        <w:rPr>
-          <w:rFonts w:ascii="Arial" w:eastAsia="Times New Roman" w:hAnsi="Arial" w:cs="Arial"/>
-          <w:lang w:eastAsia="en-IN"/>
-        </w:rPr>
+        <w:t xml:space="preserve">In some business, developers </w:t>
+      </w:r>
+      <w:r>
+        <w:rPr>
+          <w:rFonts w:ascii="Arial" w:eastAsia="Times New Roman" w:hAnsi="Arial" w:cs="Arial"/>
+          <w:lang w:eastAsia="en-IN"/>
+        </w:rPr>
+        <w:t>a</w:t>
+      </w:r>
+      <w:r>
+        <w:rPr>
+          <w:rFonts w:ascii="Arial" w:eastAsia="Times New Roman" w:hAnsi="Arial" w:cs="Arial"/>
+          <w:lang w:eastAsia="en-IN"/>
+        </w:rPr>
+        <w:t>re not allowed to even begin a production deployment unless our recovery plans had been approved by change management. </w:t>
+      </w:r>
+    </w:p>
+    <w:p>
+      <w:pPr>
+        <w:rPr>
+          <w:rFonts w:ascii="Arial" w:hAnsi="Arial" w:cs="Arial"/>
+          <w:color w:val="333333"/>
+          <w:shd w:val="clear" w:color="auto" w:fill="FFFFFF"/>
+        </w:rPr>
+      </w:pPr>
+      <w:r>
+        <w:rPr>
+          <w:rFonts w:ascii="Arial" w:eastAsia="Times New Roman" w:hAnsi="Arial" w:cs="Arial"/>
+          <w:lang w:eastAsia="en-IN"/>
+        </w:rPr>
+        <w:t>So there's an entire team of people that look over our plans to install the software, </w:t>
+      </w:r>
+      <w:r>
+        <w:rPr>
+          <w:rFonts w:ascii="Arial" w:eastAsia="Times New Roman" w:hAnsi="Arial" w:cs="Arial"/>
+          <w:lang w:eastAsia="en-IN"/>
+        </w:rPr>
+        <w:t>and also</w:t>
+      </w:r>
+      <w:r>
+        <w:rPr>
+          <w:rFonts w:ascii="Arial" w:eastAsia="Times New Roman" w:hAnsi="Arial" w:cs="Arial"/>
+          <w:lang w:eastAsia="en-IN"/>
+        </w:rPr>
+        <w:t>, the plan set up in advance of how we're going to roll that back, how we're going to get out of it if we somehow screw it up</w:t>
+      </w:r>
+      <w:r>
+        <w:rPr>
+          <w:rFonts w:ascii="Arial" w:eastAsia="Times New Roman" w:hAnsi="Arial" w:cs="Arial"/>
+          <w:lang w:eastAsia="en-IN"/>
+        </w:rPr>
+        <w:t>.</w:t>
+      </w:r>
+      <w:r>
+        <w:rPr>
+          <w:rFonts w:ascii="Arial" w:eastAsia="Times New Roman" w:hAnsi="Arial" w:cs="Arial"/>
+          <w:lang w:eastAsia="en-IN"/>
+        </w:rPr>
+        <w:t xml:space="preserve"> when we do try to install it </w:t>
+      </w:r>
+      <w:r>
+        <w:rPr>
+          <w:rFonts w:ascii="Arial" w:eastAsia="Times New Roman" w:hAnsi="Arial" w:cs="Arial"/>
+          <w:lang w:eastAsia="en-IN"/>
+        </w:rPr>
+        <w:t>you can't ha</w:t>
+      </w:r>
+      <w:r>
+        <w:rPr>
+          <w:rFonts w:ascii="Arial" w:eastAsia="Times New Roman" w:hAnsi="Arial" w:cs="Arial"/>
+          <w:lang w:eastAsia="en-IN"/>
+        </w:rPr>
+        <w:t xml:space="preserve">ve the system entirely go down </w:t>
+      </w:r>
+      <w:r>
+        <w:rPr>
+          <w:rFonts w:ascii="Arial" w:eastAsia="Times New Roman" w:hAnsi="Arial" w:cs="Arial"/>
+          <w:lang w:eastAsia="en-IN"/>
+        </w:rPr>
+        <w:t>because if you're installing something on a production system that's supposed to be up 24/7, servicing mi</w:t>
+      </w:r>
+      <w:r>
+        <w:rPr>
+          <w:rFonts w:ascii="Arial" w:eastAsia="Times New Roman" w:hAnsi="Arial" w:cs="Arial"/>
+          <w:lang w:eastAsia="en-IN"/>
+        </w:rPr>
+        <w:t>llions of customers every hour.</w:t>
+      </w:r>
+    </w:p>
+    <w:p>
+      <w:pPr>
+        <w:shd w:val="clear" w:color="auto" w:fill="FFFFFF"/>
+        <w:spacing w:after="0" w:line="240" w:lineRule="auto"/>
+        <w:rPr>
+          <w:rFonts w:ascii="Arial" w:eastAsia="Times New Roman" w:hAnsi="Arial" w:cs="Arial"/>
+          <w:lang w:eastAsia="en-IN"/>
+        </w:rPr>
+      </w:pPr>
+      <w:r>
+        <w:rPr>
+          <w:rFonts w:ascii="Arial" w:eastAsia="Times New Roman" w:hAnsi="Arial" w:cs="Arial"/>
+          <w:lang w:eastAsia="en-IN"/>
+        </w:rPr>
+        <w:t>You need to have a plan to roll those changes back to make sure that the system can get back into a working state if whatever you were planning to do doesn't end up working.</w:t>
+      </w:r>
+    </w:p>
+    <w:p>
+      <w:pPr>
+        <w:shd w:val="clear" w:color="auto" w:fill="FFFFFF"/>
+        <w:spacing w:after="0" w:line="240" w:lineRule="auto"/>
+        <w:rPr>
+          <w:rFonts w:ascii="Arial" w:eastAsia="Times New Roman" w:hAnsi="Arial" w:cs="Arial"/>
+          <w:lang w:eastAsia="en-IN"/>
+        </w:rPr>
+      </w:pPr>
+    </w:p>
+    <w:p>
+      <w:pPr>
+        <w:shd w:val="clear" w:color="auto" w:fill="FFFFFF"/>
+        <w:spacing w:after="0" w:line="240" w:lineRule="auto"/>
+        <w:rPr>
+          <w:rFonts w:ascii="Arial" w:eastAsia="Times New Roman" w:hAnsi="Arial" w:cs="Arial"/>
+          <w:lang w:eastAsia="en-IN"/>
+        </w:rPr>
+      </w:pPr>
+    </w:p>
+    <w:p>
+      <w:pPr>
+        <w:shd w:val="clear" w:color="auto" w:fill="FFFFFF"/>
+        <w:spacing w:after="0" w:line="240" w:lineRule="auto"/>
+        <w:rPr>
+          <w:rFonts w:ascii="Arial" w:eastAsia="Times New Roman" w:hAnsi="Arial" w:cs="Arial"/>
+          <w:lang w:eastAsia="en-IN"/>
+        </w:rPr>
+      </w:pPr>
+    </w:p>
+    <w:p>
+      <w:pPr>
+        <w:shd w:val="clear" w:color="auto" w:fill="FFFFFF"/>
+        <w:spacing w:after="0" w:line="240" w:lineRule="auto"/>
+        <w:rPr>
+          <w:rFonts w:ascii="Arial" w:eastAsia="Times New Roman" w:hAnsi="Arial" w:cs="Arial"/>
+          <w:b/>
+          <w:u w:val="single"/>
+          <w:lang w:eastAsia="en-IN"/>
+        </w:rPr>
+      </w:pPr>
+      <w:r>
+        <w:rPr>
+          <w:rFonts w:ascii="Arial" w:eastAsia="Times New Roman" w:hAnsi="Arial" w:cs="Arial"/>
+          <w:b/>
+          <w:u w:val="single"/>
+          <w:lang w:eastAsia="en-IN"/>
+        </w:rPr>
+        <w:lastRenderedPageBreak/>
         <w:t>Deployment:</w:t>
       </w:r>
+      <w:r>
+        <w:rPr>
+          <w:rFonts w:ascii="Arial" w:eastAsia="Times New Roman" w:hAnsi="Arial" w:cs="Arial"/>
+          <w:b/>
+          <w:u w:val="single"/>
+          <w:lang w:eastAsia="en-IN"/>
+        </w:rPr>
+        <w:t xml:space="preserve"> Roll-Back</w:t>
+      </w:r>
     </w:p>
     <w:p>
       <w:pPr>
@@ -3992,56 +3840,6 @@
     </w:p>
     <w:p>
       <w:pPr>
-        <w:shd w:val="clear" w:color="auto" w:fill="FFFFFF"/>
-        <w:spacing w:after="0" w:line="240" w:lineRule="auto"/>
-        <w:rPr>
-          <w:rFonts w:ascii="Arial" w:eastAsia="Times New Roman" w:hAnsi="Arial" w:cs="Arial"/>
-          <w:lang w:eastAsia="en-IN"/>
-        </w:rPr>
-      </w:pPr>
-    </w:p>
-    <w:p>
-      <w:pPr>
-        <w:shd w:val="clear" w:color="auto" w:fill="FFFFFF"/>
-        <w:spacing w:after="0" w:line="240" w:lineRule="auto"/>
-        <w:rPr>
-          <w:rFonts w:ascii="Arial" w:eastAsia="Times New Roman" w:hAnsi="Arial" w:cs="Arial"/>
-          <w:lang w:eastAsia="en-IN"/>
-        </w:rPr>
-      </w:pPr>
-    </w:p>
-    <w:p>
-      <w:pPr>
-        <w:shd w:val="clear" w:color="auto" w:fill="FFFFFF"/>
-        <w:spacing w:after="0" w:line="240" w:lineRule="auto"/>
-        <w:rPr>
-          <w:rFonts w:ascii="Arial" w:eastAsia="Times New Roman" w:hAnsi="Arial" w:cs="Arial"/>
-          <w:lang w:eastAsia="en-IN"/>
-        </w:rPr>
-      </w:pPr>
-    </w:p>
-    <w:p>
-      <w:pPr>
-        <w:shd w:val="clear" w:color="auto" w:fill="FFFFFF"/>
-        <w:spacing w:after="0" w:line="240" w:lineRule="auto"/>
-        <w:rPr>
-          <w:rFonts w:ascii="Arial" w:eastAsia="Times New Roman" w:hAnsi="Arial" w:cs="Arial"/>
-          <w:lang w:eastAsia="en-IN"/>
-        </w:rPr>
-      </w:pPr>
-    </w:p>
-    <w:p>
-      <w:pPr>
-        <w:shd w:val="clear" w:color="auto" w:fill="FFFFFF"/>
-        <w:spacing w:after="0" w:line="240" w:lineRule="auto"/>
-        <w:rPr>
-          <w:rFonts w:ascii="Arial" w:eastAsia="Times New Roman" w:hAnsi="Arial" w:cs="Arial"/>
-          <w:lang w:eastAsia="en-IN"/>
-        </w:rPr>
-      </w:pPr>
-    </w:p>
-    <w:p>
-      <w:pPr>
         <w:spacing w:after="0" w:line="240" w:lineRule="auto"/>
         <w:rPr>
           <w:rFonts w:ascii="Arial" w:eastAsia="Times New Roman" w:hAnsi="Arial" w:cs="Arial"/>
@@ -4080,18 +3878,16 @@
           <w:color w:val="333333"/>
           <w:lang w:eastAsia="en-IN"/>
         </w:rPr>
-        <w:t xml:space="preserve">There's lots of reasons why </w:t>
-      </w:r>
-      <w:proofErr w:type="gramStart"/>
-      <w:r>
-        <w:rPr>
-          <w:rFonts w:ascii="Arial" w:eastAsia="Times New Roman" w:hAnsi="Arial" w:cs="Arial"/>
-          <w:color w:val="333333"/>
-          <w:lang w:eastAsia="en-IN"/>
-        </w:rPr>
-        <w:t>you</w:t>
-      </w:r>
-      <w:proofErr w:type="gramEnd"/>
+        <w:t>There's lots of reasons why you</w:t>
+      </w:r>
+      <w:r>
+        <w:rPr>
+          <w:rFonts w:ascii="Arial" w:eastAsia="Times New Roman" w:hAnsi="Arial" w:cs="Arial"/>
+          <w:color w:val="333333"/>
+          <w:lang w:eastAsia="en-IN"/>
+        </w:rPr>
+        <w:t xml:space="preserve"> will</w:t>
+      </w:r>
       <w:r>
         <w:rPr>
           <w:rFonts w:ascii="Arial" w:eastAsia="Times New Roman" w:hAnsi="Arial" w:cs="Arial"/>
@@ -4116,7 +3912,6 @@
           <w:noProof/>
           <w:lang w:eastAsia="en-IN"/>
         </w:rPr>
-        <w:lastRenderedPageBreak/>
         <w:drawing>
           <wp:inline distT="0" distB="0" distL="0" distR="0">
             <wp:extent cx="4633074" cy="2606040"/>
@@ -4199,13 +3994,36 @@
           <w:lang w:eastAsia="en-IN"/>
         </w:rPr>
       </w:pPr>
-      <w:r>
-        <w:rPr>
-          <w:rFonts w:ascii="Arial" w:eastAsia="Times New Roman" w:hAnsi="Arial" w:cs="Arial"/>
+    </w:p>
+    <w:p>
+      <w:pPr>
+        <w:shd w:val="clear" w:color="auto" w:fill="FFFFFF"/>
+        <w:spacing w:after="0" w:line="240" w:lineRule="auto"/>
+        <w:rPr>
+          <w:rFonts w:ascii="Arial" w:eastAsia="Times New Roman" w:hAnsi="Arial" w:cs="Arial"/>
+          <w:b/>
+          <w:lang w:eastAsia="en-IN"/>
+        </w:rPr>
+      </w:pPr>
+      <w:r>
+        <w:rPr>
+          <w:rFonts w:ascii="Arial" w:eastAsia="Times New Roman" w:hAnsi="Arial" w:cs="Arial"/>
+          <w:b/>
           <w:lang w:eastAsia="en-IN"/>
         </w:rPr>
         <w:t>Point of no-return:</w:t>
       </w:r>
+    </w:p>
+    <w:p>
+      <w:pPr>
+        <w:shd w:val="clear" w:color="auto" w:fill="FFFFFF"/>
+        <w:spacing w:after="0" w:line="240" w:lineRule="auto"/>
+        <w:rPr>
+          <w:rFonts w:ascii="Arial" w:eastAsia="Times New Roman" w:hAnsi="Arial" w:cs="Arial"/>
+          <w:b/>
+          <w:lang w:eastAsia="en-IN"/>
+        </w:rPr>
+      </w:pPr>
     </w:p>
     <w:p>
       <w:pPr>
@@ -4383,31 +4201,12 @@
           <w:lang w:eastAsia="en-IN"/>
         </w:rPr>
       </w:pPr>
-    </w:p>
-    <w:p>
-      <w:pPr>
-        <w:shd w:val="clear" w:color="auto" w:fill="FFFFFF"/>
-        <w:spacing w:after="0" w:line="240" w:lineRule="auto"/>
-        <w:rPr>
-          <w:rFonts w:ascii="Arial" w:eastAsia="Times New Roman" w:hAnsi="Arial" w:cs="Arial"/>
-          <w:lang w:eastAsia="en-IN"/>
-        </w:rPr>
-      </w:pPr>
-    </w:p>
-    <w:p>
-      <w:pPr>
-        <w:shd w:val="clear" w:color="auto" w:fill="FFFFFF"/>
-        <w:spacing w:after="0" w:line="240" w:lineRule="auto"/>
-        <w:rPr>
-          <w:rFonts w:ascii="Arial" w:eastAsia="Times New Roman" w:hAnsi="Arial" w:cs="Arial"/>
-          <w:lang w:eastAsia="en-IN"/>
-        </w:rPr>
-      </w:pPr>
-      <w:r>
-        <w:rPr>
-          <w:rFonts w:ascii="Arial" w:eastAsia="Times New Roman" w:hAnsi="Arial" w:cs="Arial"/>
-          <w:lang w:eastAsia="en-IN"/>
-        </w:rPr>
+      <w:r>
+        <w:rPr>
+          <w:rFonts w:ascii="Arial" w:eastAsia="Times New Roman" w:hAnsi="Arial" w:cs="Arial"/>
+          <w:lang w:eastAsia="en-IN"/>
+        </w:rPr>
+        <w:lastRenderedPageBreak/>
         <w:t>Summary of Roll-Back:</w:t>
       </w:r>
     </w:p>
@@ -4426,7 +4225,6 @@
           <w:noProof/>
           <w:lang w:eastAsia="en-IN"/>
         </w:rPr>
-        <w:lastRenderedPageBreak/>
         <w:drawing>
           <wp:inline distT="0" distB="0" distL="0" distR="0">
             <wp:extent cx="5364480" cy="3017446"/>
@@ -4516,12 +4314,14 @@
         <w:spacing w:after="0" w:line="240" w:lineRule="auto"/>
         <w:rPr>
           <w:rFonts w:ascii="Arial" w:eastAsia="Times New Roman" w:hAnsi="Arial" w:cs="Arial"/>
-          <w:lang w:eastAsia="en-IN"/>
-        </w:rPr>
-      </w:pPr>
-      <w:r>
-        <w:rPr>
-          <w:rFonts w:ascii="Arial" w:eastAsia="Times New Roman" w:hAnsi="Arial" w:cs="Arial"/>
+          <w:b/>
+          <w:lang w:eastAsia="en-IN"/>
+        </w:rPr>
+      </w:pPr>
+      <w:r>
+        <w:rPr>
+          <w:rFonts w:ascii="Arial" w:eastAsia="Times New Roman" w:hAnsi="Arial" w:cs="Arial"/>
+          <w:b/>
           <w:lang w:eastAsia="en-IN"/>
         </w:rPr>
         <w:t>Deployment Cutover Strategy:</w:t>
@@ -5110,6 +4910,7 @@
           <w:rFonts w:ascii="Arial" w:eastAsia="Times New Roman" w:hAnsi="Arial" w:cs="Arial"/>
           <w:b/>
           <w:sz w:val="24"/>
+          <w:u w:val="single"/>
           <w:lang w:eastAsia="en-IN"/>
         </w:rPr>
       </w:pPr>
@@ -5118,8 +4919,10 @@
           <w:rFonts w:ascii="Arial" w:eastAsia="Times New Roman" w:hAnsi="Arial" w:cs="Arial"/>
           <w:b/>
           <w:sz w:val="24"/>
-          <w:lang w:eastAsia="en-IN"/>
-        </w:rPr>
+          <w:u w:val="single"/>
+          <w:lang w:eastAsia="en-IN"/>
+        </w:rPr>
+        <w:lastRenderedPageBreak/>
         <w:t>Software Testing and Verification:</w:t>
       </w:r>
     </w:p>
@@ -5129,15 +4932,31 @@
         <w:spacing w:after="0" w:line="240" w:lineRule="auto"/>
         <w:rPr>
           <w:rFonts w:ascii="Arial" w:eastAsia="Times New Roman" w:hAnsi="Arial" w:cs="Arial"/>
-          <w:lang w:eastAsia="en-IN"/>
-        </w:rPr>
-      </w:pPr>
-      <w:r>
-        <w:rPr>
-          <w:rFonts w:ascii="Arial" w:eastAsia="Times New Roman" w:hAnsi="Arial" w:cs="Arial"/>
-          <w:lang w:eastAsia="en-IN"/>
-        </w:rPr>
-        <w:lastRenderedPageBreak/>
+          <w:b/>
+          <w:sz w:val="24"/>
+          <w:u w:val="single"/>
+          <w:lang w:eastAsia="en-IN"/>
+        </w:rPr>
+      </w:pPr>
+    </w:p>
+    <w:p>
+      <w:pPr>
+        <w:shd w:val="clear" w:color="auto" w:fill="FFFFFF"/>
+        <w:spacing w:after="0" w:line="240" w:lineRule="auto"/>
+        <w:rPr>
+          <w:rFonts w:ascii="Arial" w:eastAsia="Times New Roman" w:hAnsi="Arial" w:cs="Arial"/>
+          <w:b/>
+          <w:u w:val="single"/>
+          <w:lang w:eastAsia="en-IN"/>
+        </w:rPr>
+      </w:pPr>
+      <w:r>
+        <w:rPr>
+          <w:rFonts w:ascii="Arial" w:eastAsia="Times New Roman" w:hAnsi="Arial" w:cs="Arial"/>
+          <w:b/>
+          <w:u w:val="single"/>
+          <w:lang w:eastAsia="en-IN"/>
+        </w:rPr>
         <w:t>Introduction:</w:t>
       </w:r>
     </w:p>
@@ -5158,8 +4977,8 @@
         </w:rPr>
         <w:drawing>
           <wp:inline distT="0" distB="0" distL="0" distR="0">
-            <wp:extent cx="5731510" cy="3223895"/>
-            <wp:effectExtent l="0" t="0" r="2540" b="0"/>
+            <wp:extent cx="5494020" cy="3090310"/>
+            <wp:effectExtent l="0" t="0" r="0" b="0"/>
             <wp:docPr id="9" name="Picture 9"/>
             <wp:cNvGraphicFramePr>
               <a:graphicFrameLocks xmlns:a="http://schemas.openxmlformats.org/drawingml/2006/main" noChangeAspect="1"/>
@@ -5186,7 +5005,7 @@
                   <pic:spPr>
                     <a:xfrm>
                       <a:off x="0" y="0"/>
-                      <a:ext cx="5731510" cy="3223895"/>
+                      <a:ext cx="5502144" cy="3094880"/>
                     </a:xfrm>
                     <a:prstGeom prst="rect">
                       <a:avLst/>
@@ -5225,14 +5044,28 @@
         </w:rPr>
         <w:t xml:space="preserve"> </w:t>
       </w:r>
-      <w:r>
-        <w:rPr>
-          <w:rFonts w:ascii="Arial" w:eastAsia="Times New Roman" w:hAnsi="Arial" w:cs="Arial"/>
-          <w:color w:val="000000"/>
-          <w:lang w:eastAsia="en-IN"/>
-        </w:rPr>
-        <w:t>Also, testing of documentation is done.</w:t>
-      </w:r>
+    </w:p>
+    <w:p>
+      <w:pPr>
+        <w:shd w:val="clear" w:color="auto" w:fill="FFFFFF"/>
+        <w:spacing w:after="0" w:line="240" w:lineRule="auto"/>
+        <w:rPr>
+          <w:rFonts w:ascii="Arial" w:eastAsia="Times New Roman" w:hAnsi="Arial" w:cs="Arial"/>
+          <w:color w:val="333333"/>
+          <w:lang w:eastAsia="en-IN"/>
+        </w:rPr>
+      </w:pPr>
+    </w:p>
+    <w:p>
+      <w:pPr>
+        <w:shd w:val="clear" w:color="auto" w:fill="FFFFFF"/>
+        <w:spacing w:after="0" w:line="240" w:lineRule="auto"/>
+        <w:rPr>
+          <w:rFonts w:ascii="Arial" w:eastAsia="Times New Roman" w:hAnsi="Arial" w:cs="Arial"/>
+          <w:color w:val="333333"/>
+          <w:lang w:eastAsia="en-IN"/>
+        </w:rPr>
+      </w:pPr>
     </w:p>
     <w:p>
       <w:pPr>
@@ -5251,8 +5084,8 @@
         </w:rPr>
         <w:drawing>
           <wp:inline distT="0" distB="0" distL="0" distR="0">
-            <wp:extent cx="5731510" cy="3223895"/>
-            <wp:effectExtent l="0" t="0" r="2540" b="0"/>
+            <wp:extent cx="5471160" cy="3077452"/>
+            <wp:effectExtent l="0" t="0" r="0" b="8890"/>
             <wp:docPr id="10" name="Picture 10"/>
             <wp:cNvGraphicFramePr>
               <a:graphicFrameLocks xmlns:a="http://schemas.openxmlformats.org/drawingml/2006/main" noChangeAspect="1"/>
@@ -5279,7 +5112,7 @@
                   <pic:spPr>
                     <a:xfrm>
                       <a:off x="0" y="0"/>
-                      <a:ext cx="5731510" cy="3223895"/>
+                      <a:ext cx="5475509" cy="3079898"/>
                     </a:xfrm>
                     <a:prstGeom prst="rect">
                       <a:avLst/>
@@ -5297,6 +5130,17 @@
         <w:shd w:val="clear" w:color="auto" w:fill="FFFFFF"/>
         <w:spacing w:after="0" w:line="240" w:lineRule="auto"/>
         <w:rPr>
+          <w:rFonts w:ascii="Arial" w:hAnsi="Arial" w:cs="Arial"/>
+          <w:color w:val="333333"/>
+          <w:shd w:val="clear" w:color="auto" w:fill="FFFFFF"/>
+        </w:rPr>
+      </w:pPr>
+    </w:p>
+    <w:p>
+      <w:pPr>
+        <w:shd w:val="clear" w:color="auto" w:fill="FFFFFF"/>
+        <w:spacing w:after="0" w:line="240" w:lineRule="auto"/>
+        <w:rPr>
           <w:rFonts w:ascii="Arial" w:eastAsia="Times New Roman" w:hAnsi="Arial" w:cs="Arial"/>
           <w:lang w:eastAsia="en-IN"/>
         </w:rPr>
@@ -5400,36 +5244,6 @@
         <w:spacing w:after="0" w:line="240" w:lineRule="auto"/>
         <w:rPr>
           <w:rFonts w:ascii="Arial" w:eastAsia="Times New Roman" w:hAnsi="Arial" w:cs="Arial"/>
-          <w:lang w:eastAsia="en-IN"/>
-        </w:rPr>
-      </w:pPr>
-    </w:p>
-    <w:p>
-      <w:pPr>
-        <w:shd w:val="clear" w:color="auto" w:fill="FFFFFF"/>
-        <w:spacing w:after="0" w:line="240" w:lineRule="auto"/>
-        <w:rPr>
-          <w:rFonts w:ascii="Arial" w:eastAsia="Times New Roman" w:hAnsi="Arial" w:cs="Arial"/>
-          <w:lang w:eastAsia="en-IN"/>
-        </w:rPr>
-      </w:pPr>
-    </w:p>
-    <w:p>
-      <w:pPr>
-        <w:shd w:val="clear" w:color="auto" w:fill="FFFFFF"/>
-        <w:spacing w:after="0" w:line="240" w:lineRule="auto"/>
-        <w:rPr>
-          <w:rFonts w:ascii="Arial" w:eastAsia="Times New Roman" w:hAnsi="Arial" w:cs="Arial"/>
-          <w:lang w:eastAsia="en-IN"/>
-        </w:rPr>
-      </w:pPr>
-    </w:p>
-    <w:p>
-      <w:pPr>
-        <w:shd w:val="clear" w:color="auto" w:fill="FFFFFF"/>
-        <w:spacing w:after="0" w:line="240" w:lineRule="auto"/>
-        <w:rPr>
-          <w:rFonts w:ascii="Arial" w:eastAsia="Times New Roman" w:hAnsi="Arial" w:cs="Arial"/>
           <w:b/>
           <w:lang w:eastAsia="en-IN"/>
         </w:rPr>
@@ -5440,6 +5254,7 @@
           <w:b/>
           <w:lang w:eastAsia="en-IN"/>
         </w:rPr>
+        <w:lastRenderedPageBreak/>
         <w:t>Test case and Test Data:</w:t>
       </w:r>
     </w:p>
@@ -5458,7 +5273,6 @@
           <w:noProof/>
           <w:lang w:eastAsia="en-IN"/>
         </w:rPr>
-        <w:lastRenderedPageBreak/>
         <w:drawing>
           <wp:inline distT="0" distB="0" distL="0" distR="0">
             <wp:extent cx="3967163" cy="2231474"/>
@@ -5647,30 +5461,33 @@
     </w:p>
     <w:p>
       <w:pPr>
-        <w:shd w:val="clear" w:color="auto" w:fill="FFFFFF"/>
-        <w:spacing w:after="0" w:line="240" w:lineRule="auto"/>
-        <w:rPr>
-          <w:rFonts w:ascii="Arial" w:eastAsia="Times New Roman" w:hAnsi="Arial" w:cs="Arial"/>
-          <w:lang w:eastAsia="en-IN"/>
-        </w:rPr>
-      </w:pPr>
-      <w:r>
-        <w:rPr>
-          <w:rFonts w:ascii="Arial" w:eastAsia="Times New Roman" w:hAnsi="Arial" w:cs="Arial"/>
-          <w:lang w:eastAsia="en-IN"/>
-        </w:rPr>
-        <w:t>S</w:t>
-      </w:r>
-      <w:r>
-        <w:rPr>
-          <w:rFonts w:ascii="Arial" w:eastAsia="Times New Roman" w:hAnsi="Arial" w:cs="Arial"/>
-          <w:lang w:eastAsia="en-IN"/>
-        </w:rPr>
-        <w:t>ystem failure occurs when the delivered service deviates from the specified service. </w:t>
-      </w:r>
-    </w:p>
-    <w:p>
-      <w:pPr>
+        <w:pStyle w:val="ListParagraph"/>
+        <w:numPr>
+          <w:ilvl w:val="0"/>
+          <w:numId w:val="22"/>
+        </w:numPr>
+        <w:shd w:val="clear" w:color="auto" w:fill="FFFFFF"/>
+        <w:spacing w:after="0" w:line="240" w:lineRule="auto"/>
+        <w:rPr>
+          <w:rFonts w:ascii="Arial" w:eastAsia="Times New Roman" w:hAnsi="Arial" w:cs="Arial"/>
+          <w:lang w:eastAsia="en-IN"/>
+        </w:rPr>
+      </w:pPr>
+      <w:r>
+        <w:rPr>
+          <w:rFonts w:ascii="Arial" w:eastAsia="Times New Roman" w:hAnsi="Arial" w:cs="Arial"/>
+          <w:lang w:eastAsia="en-IN"/>
+        </w:rPr>
+        <w:t>System failure occurs when the delivered service deviates from the specified service. </w:t>
+      </w:r>
+    </w:p>
+    <w:p>
+      <w:pPr>
+        <w:pStyle w:val="ListParagraph"/>
+        <w:numPr>
+          <w:ilvl w:val="0"/>
+          <w:numId w:val="22"/>
+        </w:numPr>
         <w:shd w:val="clear" w:color="auto" w:fill="FFFFFF"/>
         <w:spacing w:after="0" w:line="240" w:lineRule="auto"/>
         <w:rPr>
@@ -5688,6 +5505,11 @@
     </w:p>
     <w:p>
       <w:pPr>
+        <w:pStyle w:val="ListParagraph"/>
+        <w:numPr>
+          <w:ilvl w:val="0"/>
+          <w:numId w:val="22"/>
+        </w:numPr>
         <w:shd w:val="clear" w:color="auto" w:fill="FFFFFF"/>
         <w:spacing w:after="0" w:line="240" w:lineRule="auto"/>
         <w:rPr>
@@ -5746,37 +5568,33 @@
     </w:p>
     <w:p>
       <w:pPr>
-        <w:shd w:val="clear" w:color="auto" w:fill="FFFFFF"/>
-        <w:spacing w:after="0" w:line="240" w:lineRule="auto"/>
-        <w:rPr>
-          <w:rFonts w:ascii="Arial" w:eastAsia="Times New Roman" w:hAnsi="Arial" w:cs="Arial"/>
-          <w:lang w:eastAsia="en-IN"/>
-        </w:rPr>
-      </w:pPr>
-      <w:r>
-        <w:rPr>
-          <w:rFonts w:ascii="Arial" w:eastAsia="Times New Roman" w:hAnsi="Arial" w:cs="Arial"/>
-          <w:lang w:eastAsia="en-IN"/>
-        </w:rPr>
-        <w:t>The</w:t>
-      </w:r>
-      <w:r>
-        <w:rPr>
-          <w:rFonts w:ascii="Arial" w:eastAsia="Times New Roman" w:hAnsi="Arial" w:cs="Arial"/>
-          <w:lang w:eastAsia="en-IN"/>
-        </w:rPr>
-        <w:t xml:space="preserve"> part of the system state which </w:t>
-      </w:r>
-      <w:r>
-        <w:rPr>
-          <w:rFonts w:ascii="Arial" w:eastAsia="Times New Roman" w:hAnsi="Arial" w:cs="Arial"/>
-          <w:lang w:eastAsia="en-IN"/>
-        </w:rPr>
-        <w:t>is liable to lead to a failure is called to be in error.</w:t>
-      </w:r>
-    </w:p>
-    <w:p>
-      <w:pPr>
+        <w:pStyle w:val="ListParagraph"/>
+        <w:numPr>
+          <w:ilvl w:val="0"/>
+          <w:numId w:val="23"/>
+        </w:numPr>
+        <w:shd w:val="clear" w:color="auto" w:fill="FFFFFF"/>
+        <w:spacing w:after="0" w:line="240" w:lineRule="auto"/>
+        <w:rPr>
+          <w:rFonts w:ascii="Arial" w:eastAsia="Times New Roman" w:hAnsi="Arial" w:cs="Arial"/>
+          <w:lang w:eastAsia="en-IN"/>
+        </w:rPr>
+      </w:pPr>
+      <w:r>
+        <w:rPr>
+          <w:rFonts w:ascii="Arial" w:eastAsia="Times New Roman" w:hAnsi="Arial" w:cs="Arial"/>
+          <w:lang w:eastAsia="en-IN"/>
+        </w:rPr>
+        <w:t>The part of the system state which is liable to lead to a failure is called to be in error.</w:t>
+      </w:r>
+    </w:p>
+    <w:p>
+      <w:pPr>
+        <w:pStyle w:val="ListParagraph"/>
+        <w:numPr>
+          <w:ilvl w:val="0"/>
+          <w:numId w:val="23"/>
+        </w:numPr>
         <w:shd w:val="clear" w:color="auto" w:fill="FFFFFF"/>
         <w:spacing w:after="0" w:line="240" w:lineRule="auto"/>
         <w:rPr>
@@ -5794,6 +5612,11 @@
     </w:p>
     <w:p>
       <w:pPr>
+        <w:pStyle w:val="ListParagraph"/>
+        <w:numPr>
+          <w:ilvl w:val="0"/>
+          <w:numId w:val="23"/>
+        </w:numPr>
         <w:spacing w:after="0" w:line="240" w:lineRule="auto"/>
         <w:rPr>
           <w:rFonts w:ascii="Arial" w:eastAsia="Times New Roman" w:hAnsi="Arial" w:cs="Arial"/>
@@ -5807,15 +5630,13 @@
         </w:rPr>
         <w:t xml:space="preserve">The cause and </w:t>
       </w:r>
-      <w:proofErr w:type="gramStart"/>
-      <w:r>
-        <w:rPr>
-          <w:rFonts w:ascii="Arial" w:eastAsia="Times New Roman" w:hAnsi="Arial" w:cs="Arial"/>
-          <w:lang w:eastAsia="en-IN"/>
-        </w:rPr>
-        <w:t>it's</w:t>
-      </w:r>
-      <w:proofErr w:type="gramEnd"/>
+      <w:r>
+        <w:rPr>
+          <w:rFonts w:ascii="Arial" w:eastAsia="Times New Roman" w:hAnsi="Arial" w:cs="Arial"/>
+          <w:lang w:eastAsia="en-IN"/>
+        </w:rPr>
+        <w:t>its</w:t>
+      </w:r>
       <w:r>
         <w:rPr>
           <w:rFonts w:ascii="Arial" w:eastAsia="Times New Roman" w:hAnsi="Arial" w:cs="Arial"/>
@@ -5826,50 +5647,63 @@
     </w:p>
     <w:p>
       <w:pPr>
-        <w:spacing w:after="0" w:line="240" w:lineRule="auto"/>
-        <w:rPr>
-          <w:rFonts w:ascii="Arial" w:eastAsia="Times New Roman" w:hAnsi="Arial" w:cs="Arial"/>
-          <w:lang w:eastAsia="en-IN"/>
-        </w:rPr>
-      </w:pPr>
-      <w:r>
-        <w:rPr>
-          <w:rFonts w:ascii="Arial" w:hAnsi="Arial" w:cs="Arial"/>
+        <w:pStyle w:val="ListParagraph"/>
+        <w:numPr>
+          <w:ilvl w:val="0"/>
+          <w:numId w:val="23"/>
+        </w:numPr>
+        <w:spacing w:after="0" w:line="240" w:lineRule="auto"/>
+        <w:rPr>
+          <w:rFonts w:ascii="Arial" w:hAnsi="Arial" w:cs="Arial"/>
+          <w:bCs/>
+          <w:color w:val="333333"/>
+          <w:shd w:val="clear" w:color="auto" w:fill="FFFFFF"/>
+        </w:rPr>
+      </w:pPr>
+      <w:r>
+        <w:rPr>
+          <w:rFonts w:ascii="Arial" w:hAnsi="Arial" w:cs="Arial"/>
+          <w:bCs/>
+          <w:color w:val="333333"/>
+          <w:shd w:val="clear" w:color="auto" w:fill="FFFFFF"/>
+        </w:rPr>
+        <w:t>A fault is the manifestation of an error.</w:t>
+      </w:r>
+    </w:p>
+    <w:p>
+      <w:pPr>
+        <w:spacing w:after="0" w:line="240" w:lineRule="auto"/>
+        <w:rPr>
+          <w:rFonts w:ascii="Arial" w:eastAsia="Times New Roman" w:hAnsi="Arial" w:cs="Arial"/>
+          <w:lang w:eastAsia="en-IN"/>
+        </w:rPr>
+      </w:pPr>
+      <w:r>
+        <w:rPr>
+          <w:rFonts w:ascii="Arial" w:eastAsia="Times New Roman" w:hAnsi="Arial" w:cs="Arial"/>
+          <w:lang w:eastAsia="en-IN"/>
+        </w:rPr>
+        <w:t> </w:t>
+      </w:r>
+    </w:p>
+    <w:p>
+      <w:pPr>
+        <w:shd w:val="clear" w:color="auto" w:fill="FFFFFF"/>
+        <w:spacing w:after="0" w:line="240" w:lineRule="auto"/>
+        <w:rPr>
+          <w:rFonts w:ascii="Arial" w:eastAsia="Times New Roman" w:hAnsi="Arial" w:cs="Arial"/>
           <w:b/>
-          <w:bCs/>
-          <w:color w:val="333333"/>
-          <w:sz w:val="21"/>
-          <w:szCs w:val="21"/>
-          <w:shd w:val="clear" w:color="auto" w:fill="FFFFFF"/>
-        </w:rPr>
-        <w:t> </w:t>
-      </w:r>
-      <w:r>
-        <w:rPr>
-          <w:rFonts w:ascii="Arial" w:hAnsi="Arial" w:cs="Arial"/>
-          <w:bCs/>
-          <w:color w:val="333333"/>
-          <w:shd w:val="clear" w:color="auto" w:fill="FFFFFF"/>
-        </w:rPr>
-        <w:t>A fault is the manifestation of an error.</w:t>
-      </w:r>
-      <w:r>
-        <w:rPr>
-          <w:rFonts w:ascii="Arial" w:eastAsia="Times New Roman" w:hAnsi="Arial" w:cs="Arial"/>
-          <w:lang w:eastAsia="en-IN"/>
-        </w:rPr>
-        <w:t> </w:t>
-      </w:r>
-    </w:p>
-    <w:p>
-      <w:pPr>
-        <w:shd w:val="clear" w:color="auto" w:fill="FFFFFF"/>
-        <w:spacing w:after="0" w:line="240" w:lineRule="auto"/>
-        <w:rPr>
-          <w:rFonts w:ascii="Arial" w:eastAsia="Times New Roman" w:hAnsi="Arial" w:cs="Arial"/>
-          <w:lang w:eastAsia="en-IN"/>
-        </w:rPr>
-      </w:pPr>
+          <w:lang w:eastAsia="en-IN"/>
+        </w:rPr>
+      </w:pPr>
+      <w:r>
+        <w:rPr>
+          <w:rFonts w:ascii="Arial" w:eastAsia="Times New Roman" w:hAnsi="Arial" w:cs="Arial"/>
+          <w:b/>
+          <w:lang w:eastAsia="en-IN"/>
+        </w:rPr>
+        <w:t>Axioms of Testing:</w:t>
+      </w:r>
     </w:p>
     <w:p>
       <w:pPr>
@@ -5955,16 +5789,6 @@
         <w:spacing w:after="0" w:line="240" w:lineRule="auto"/>
         <w:rPr>
           <w:rFonts w:ascii="Arial" w:eastAsia="Times New Roman" w:hAnsi="Arial" w:cs="Arial"/>
-          <w:lang w:eastAsia="en-IN"/>
-        </w:rPr>
-      </w:pPr>
-    </w:p>
-    <w:p>
-      <w:pPr>
-        <w:shd w:val="clear" w:color="auto" w:fill="FFFFFF"/>
-        <w:spacing w:after="0" w:line="240" w:lineRule="auto"/>
-        <w:rPr>
-          <w:rFonts w:ascii="Arial" w:eastAsia="Times New Roman" w:hAnsi="Arial" w:cs="Arial"/>
           <w:b/>
           <w:u w:val="single"/>
           <w:lang w:eastAsia="en-IN"/>
@@ -5977,6 +5801,7 @@
           <w:u w:val="single"/>
           <w:lang w:eastAsia="en-IN"/>
         </w:rPr>
+        <w:lastRenderedPageBreak/>
         <w:t>Verification and Validation</w:t>
       </w:r>
       <w:r>
@@ -6021,7 +5846,6 @@
           <w:noProof/>
           <w:lang w:eastAsia="en-IN"/>
         </w:rPr>
-        <w:lastRenderedPageBreak/>
         <w:drawing>
           <wp:inline distT="0" distB="0" distL="0" distR="0">
             <wp:extent cx="4884420" cy="2747419"/>
@@ -6211,66 +6035,6 @@
           <w:lang w:eastAsia="en-IN"/>
         </w:rPr>
       </w:pPr>
-    </w:p>
-    <w:p>
-      <w:pPr>
-        <w:shd w:val="clear" w:color="auto" w:fill="FFFFFF"/>
-        <w:spacing w:after="0" w:line="240" w:lineRule="auto"/>
-        <w:rPr>
-          <w:rFonts w:ascii="Arial" w:eastAsia="Times New Roman" w:hAnsi="Arial" w:cs="Arial"/>
-          <w:lang w:eastAsia="en-IN"/>
-        </w:rPr>
-      </w:pPr>
-    </w:p>
-    <w:p>
-      <w:pPr>
-        <w:shd w:val="clear" w:color="auto" w:fill="FFFFFF"/>
-        <w:spacing w:after="0" w:line="240" w:lineRule="auto"/>
-        <w:rPr>
-          <w:rFonts w:ascii="Arial" w:eastAsia="Times New Roman" w:hAnsi="Arial" w:cs="Arial"/>
-          <w:lang w:eastAsia="en-IN"/>
-        </w:rPr>
-      </w:pPr>
-    </w:p>
-    <w:p>
-      <w:pPr>
-        <w:shd w:val="clear" w:color="auto" w:fill="FFFFFF"/>
-        <w:spacing w:after="0" w:line="240" w:lineRule="auto"/>
-        <w:rPr>
-          <w:rFonts w:ascii="Arial" w:eastAsia="Times New Roman" w:hAnsi="Arial" w:cs="Arial"/>
-          <w:lang w:eastAsia="en-IN"/>
-        </w:rPr>
-      </w:pPr>
-    </w:p>
-    <w:p>
-      <w:pPr>
-        <w:shd w:val="clear" w:color="auto" w:fill="FFFFFF"/>
-        <w:spacing w:after="0" w:line="240" w:lineRule="auto"/>
-        <w:rPr>
-          <w:rFonts w:ascii="Arial" w:eastAsia="Times New Roman" w:hAnsi="Arial" w:cs="Arial"/>
-          <w:lang w:eastAsia="en-IN"/>
-        </w:rPr>
-      </w:pPr>
-    </w:p>
-    <w:p>
-      <w:pPr>
-        <w:shd w:val="clear" w:color="auto" w:fill="FFFFFF"/>
-        <w:spacing w:after="0" w:line="240" w:lineRule="auto"/>
-        <w:rPr>
-          <w:rFonts w:ascii="Arial" w:eastAsia="Times New Roman" w:hAnsi="Arial" w:cs="Arial"/>
-          <w:lang w:eastAsia="en-IN"/>
-        </w:rPr>
-      </w:pPr>
-    </w:p>
-    <w:p>
-      <w:pPr>
-        <w:shd w:val="clear" w:color="auto" w:fill="FFFFFF"/>
-        <w:spacing w:after="0" w:line="240" w:lineRule="auto"/>
-        <w:rPr>
-          <w:rFonts w:ascii="Arial" w:eastAsia="Times New Roman" w:hAnsi="Arial" w:cs="Arial"/>
-          <w:lang w:eastAsia="en-IN"/>
-        </w:rPr>
-      </w:pPr>
       <w:r>
         <w:rPr>
           <w:rFonts w:ascii="Arial" w:eastAsia="Times New Roman" w:hAnsi="Arial" w:cs="Arial"/>
@@ -6326,7 +6090,6 @@
           <w:noProof/>
           <w:lang w:eastAsia="en-IN"/>
         </w:rPr>
-        <w:lastRenderedPageBreak/>
         <w:drawing>
           <wp:inline distT="0" distB="0" distL="0" distR="0">
             <wp:extent cx="5731510" cy="3223895"/>
@@ -6379,72 +6142,28 @@
           <w:lang w:eastAsia="en-IN"/>
         </w:rPr>
       </w:pPr>
-    </w:p>
-    <w:p>
-      <w:pPr>
-        <w:shd w:val="clear" w:color="auto" w:fill="FFFFFF"/>
-        <w:spacing w:after="0" w:line="240" w:lineRule="auto"/>
-        <w:rPr>
-          <w:rFonts w:ascii="Arial" w:eastAsia="Times New Roman" w:hAnsi="Arial" w:cs="Arial"/>
-          <w:lang w:eastAsia="en-IN"/>
-        </w:rPr>
-      </w:pPr>
-    </w:p>
-    <w:p>
-      <w:pPr>
-        <w:shd w:val="clear" w:color="auto" w:fill="FFFFFF"/>
-        <w:spacing w:after="0" w:line="240" w:lineRule="auto"/>
-        <w:rPr>
-          <w:rFonts w:ascii="Arial" w:eastAsia="Times New Roman" w:hAnsi="Arial" w:cs="Arial"/>
-          <w:lang w:eastAsia="en-IN"/>
-        </w:rPr>
-      </w:pPr>
-    </w:p>
-    <w:p>
-      <w:pPr>
-        <w:shd w:val="clear" w:color="auto" w:fill="FFFFFF"/>
-        <w:spacing w:after="0" w:line="240" w:lineRule="auto"/>
-        <w:rPr>
-          <w:rFonts w:ascii="Arial" w:eastAsia="Times New Roman" w:hAnsi="Arial" w:cs="Arial"/>
-          <w:lang w:eastAsia="en-IN"/>
-        </w:rPr>
-      </w:pPr>
-    </w:p>
-    <w:p>
-      <w:pPr>
-        <w:shd w:val="clear" w:color="auto" w:fill="FFFFFF"/>
-        <w:spacing w:after="0" w:line="240" w:lineRule="auto"/>
-        <w:rPr>
-          <w:rFonts w:ascii="Arial" w:eastAsia="Times New Roman" w:hAnsi="Arial" w:cs="Arial"/>
-          <w:lang w:eastAsia="en-IN"/>
-        </w:rPr>
-      </w:pPr>
-    </w:p>
-    <w:p>
-      <w:pPr>
-        <w:shd w:val="clear" w:color="auto" w:fill="FFFFFF"/>
-        <w:spacing w:after="0" w:line="240" w:lineRule="auto"/>
-        <w:rPr>
-          <w:rFonts w:ascii="Arial" w:eastAsia="Times New Roman" w:hAnsi="Arial" w:cs="Arial"/>
-          <w:lang w:eastAsia="en-IN"/>
-        </w:rPr>
-      </w:pPr>
-      <w:r>
-        <w:rPr>
-          <w:rFonts w:ascii="Arial" w:eastAsia="Times New Roman" w:hAnsi="Arial" w:cs="Arial"/>
-          <w:lang w:eastAsia="en-IN"/>
-        </w:rPr>
-        <w:t xml:space="preserve">By Author Myers: (Specifically for dynamic </w:t>
-      </w:r>
-      <w:proofErr w:type="gramStart"/>
-      <w:r>
-        <w:rPr>
-          <w:rFonts w:ascii="Arial" w:eastAsia="Times New Roman" w:hAnsi="Arial" w:cs="Arial"/>
-          <w:lang w:eastAsia="en-IN"/>
-        </w:rPr>
-        <w:t>testing )</w:t>
-      </w:r>
-      <w:proofErr w:type="gramEnd"/>
+      <w:r>
+        <w:rPr>
+          <w:rFonts w:ascii="Arial" w:eastAsia="Times New Roman" w:hAnsi="Arial" w:cs="Arial"/>
+          <w:lang w:eastAsia="en-IN"/>
+        </w:rPr>
+        <w:lastRenderedPageBreak/>
+        <w:t>By Author Myers: (S</w:t>
+      </w:r>
+      <w:r>
+        <w:rPr>
+          <w:rFonts w:ascii="Arial" w:eastAsia="Times New Roman" w:hAnsi="Arial" w:cs="Arial"/>
+          <w:lang w:eastAsia="en-IN"/>
+        </w:rPr>
+        <w:t>pecifically for dynamic testing</w:t>
+      </w:r>
+      <w:r>
+        <w:rPr>
+          <w:rFonts w:ascii="Arial" w:eastAsia="Times New Roman" w:hAnsi="Arial" w:cs="Arial"/>
+          <w:lang w:eastAsia="en-IN"/>
+        </w:rPr>
+        <w:t>)</w:t>
+      </w:r>
     </w:p>
     <w:p>
       <w:pPr>
@@ -6608,7 +6327,6 @@
           <w:rFonts w:ascii="Arial" w:eastAsia="Times New Roman" w:hAnsi="Arial" w:cs="Arial"/>
           <w:lang w:eastAsia="en-IN"/>
         </w:rPr>
-        <w:lastRenderedPageBreak/>
         <w:t>By Instructor:</w:t>
       </w:r>
     </w:p>
@@ -6699,11 +6417,34 @@
           <w:lang w:eastAsia="en-IN"/>
         </w:rPr>
       </w:pPr>
-      <w:r>
-        <w:rPr>
-          <w:rFonts w:ascii="Arial" w:eastAsia="Times New Roman" w:hAnsi="Arial" w:cs="Arial"/>
-          <w:lang w:eastAsia="en-IN"/>
-        </w:rPr>
+    </w:p>
+    <w:p>
+      <w:pPr>
+        <w:shd w:val="clear" w:color="auto" w:fill="FFFFFF"/>
+        <w:spacing w:after="0" w:line="240" w:lineRule="auto"/>
+        <w:rPr>
+          <w:rFonts w:ascii="Arial" w:eastAsia="Times New Roman" w:hAnsi="Arial" w:cs="Arial"/>
+          <w:lang w:eastAsia="en-IN"/>
+        </w:rPr>
+      </w:pPr>
+    </w:p>
+    <w:p>
+      <w:pPr>
+        <w:shd w:val="clear" w:color="auto" w:fill="FFFFFF"/>
+        <w:spacing w:after="0" w:line="240" w:lineRule="auto"/>
+        <w:rPr>
+          <w:rFonts w:ascii="Arial" w:eastAsia="Times New Roman" w:hAnsi="Arial" w:cs="Arial"/>
+          <w:b/>
+          <w:lang w:eastAsia="en-IN"/>
+        </w:rPr>
+      </w:pPr>
+      <w:r>
+        <w:rPr>
+          <w:rFonts w:ascii="Arial" w:eastAsia="Times New Roman" w:hAnsi="Arial" w:cs="Arial"/>
+          <w:b/>
+          <w:lang w:eastAsia="en-IN"/>
+        </w:rPr>
+        <w:lastRenderedPageBreak/>
         <w:t>Dynamic V &amp; V Definition:</w:t>
       </w:r>
     </w:p>
@@ -6784,50 +6525,6 @@
           <w:lang w:eastAsia="en-IN"/>
         </w:rPr>
       </w:pPr>
-      <w:r>
-        <w:rPr>
-          <w:rFonts w:ascii="Arial" w:eastAsia="Times New Roman" w:hAnsi="Arial" w:cs="Arial"/>
-          <w:lang w:eastAsia="en-IN"/>
-        </w:rPr>
-        <w:t>D</w:t>
-      </w:r>
-      <w:r>
-        <w:rPr>
-          <w:rFonts w:ascii="Arial" w:eastAsia="Times New Roman" w:hAnsi="Arial" w:cs="Arial"/>
-          <w:lang w:eastAsia="en-IN"/>
-        </w:rPr>
-        <w:t>ynamic is basically all forms of testing.</w:t>
-      </w:r>
-    </w:p>
-    <w:p>
-      <w:pPr>
-        <w:shd w:val="clear" w:color="auto" w:fill="FFFFFF"/>
-        <w:spacing w:after="0" w:line="240" w:lineRule="auto"/>
-        <w:rPr>
-          <w:rFonts w:ascii="Arial" w:eastAsia="Times New Roman" w:hAnsi="Arial" w:cs="Arial"/>
-          <w:lang w:eastAsia="en-IN"/>
-        </w:rPr>
-      </w:pPr>
-    </w:p>
-    <w:p>
-      <w:pPr>
-        <w:shd w:val="clear" w:color="auto" w:fill="FFFFFF"/>
-        <w:spacing w:after="0" w:line="240" w:lineRule="auto"/>
-        <w:rPr>
-          <w:rFonts w:ascii="Arial" w:eastAsia="Times New Roman" w:hAnsi="Arial" w:cs="Arial"/>
-          <w:lang w:eastAsia="en-IN"/>
-        </w:rPr>
-      </w:pPr>
-    </w:p>
-    <w:p>
-      <w:pPr>
-        <w:shd w:val="clear" w:color="auto" w:fill="FFFFFF"/>
-        <w:spacing w:after="0" w:line="240" w:lineRule="auto"/>
-        <w:rPr>
-          <w:rFonts w:ascii="Arial" w:eastAsia="Times New Roman" w:hAnsi="Arial" w:cs="Arial"/>
-          <w:lang w:eastAsia="en-IN"/>
-        </w:rPr>
-      </w:pPr>
     </w:p>
     <w:p>
       <w:pPr>
@@ -6907,7 +6604,6 @@
           <w:u w:val="single"/>
           <w:lang w:eastAsia="en-IN"/>
         </w:rPr>
-        <w:lastRenderedPageBreak/>
         <w:t>Software Testing Strategy:</w:t>
       </w:r>
     </w:p>
@@ -7121,22 +6817,8 @@
     </w:p>
     <w:p>
       <w:pPr>
-        <w:pStyle w:val="ListParagraph"/>
-        <w:shd w:val="clear" w:color="auto" w:fill="FFFFFF"/>
-        <w:spacing w:after="0" w:line="240" w:lineRule="auto"/>
-        <w:ind w:left="1440"/>
-        <w:rPr>
-          <w:rFonts w:ascii="Arial" w:eastAsia="Times New Roman" w:hAnsi="Arial" w:cs="Arial"/>
-          <w:lang w:eastAsia="en-IN"/>
-        </w:rPr>
-      </w:pPr>
-    </w:p>
-    <w:p>
-      <w:pPr>
-        <w:pStyle w:val="ListParagraph"/>
-        <w:shd w:val="clear" w:color="auto" w:fill="FFFFFF"/>
-        <w:spacing w:after="0" w:line="240" w:lineRule="auto"/>
-        <w:ind w:left="1440"/>
+        <w:shd w:val="clear" w:color="auto" w:fill="FFFFFF"/>
+        <w:spacing w:after="0" w:line="240" w:lineRule="auto"/>
         <w:rPr>
           <w:rFonts w:ascii="Arial" w:eastAsia="Times New Roman" w:hAnsi="Arial" w:cs="Arial"/>
           <w:lang w:eastAsia="en-IN"/>
@@ -7162,19 +6844,9 @@
           <w:rFonts w:ascii="Arial" w:eastAsia="Times New Roman" w:hAnsi="Arial" w:cs="Arial"/>
           <w:lang w:eastAsia="en-IN"/>
         </w:rPr>
+        <w:lastRenderedPageBreak/>
         <w:t>Top-Down Testing:</w:t>
       </w:r>
-    </w:p>
-    <w:p>
-      <w:pPr>
-        <w:pStyle w:val="ListParagraph"/>
-        <w:shd w:val="clear" w:color="auto" w:fill="FFFFFF"/>
-        <w:spacing w:after="0" w:line="240" w:lineRule="auto"/>
-        <w:rPr>
-          <w:rFonts w:ascii="Arial" w:eastAsia="Times New Roman" w:hAnsi="Arial" w:cs="Arial"/>
-          <w:lang w:eastAsia="en-IN"/>
-        </w:rPr>
-      </w:pPr>
     </w:p>
     <w:p>
       <w:pPr>
@@ -7263,15 +6935,7 @@
           <w:color w:val="333333"/>
           <w:shd w:val="clear" w:color="auto" w:fill="FFFFFF"/>
         </w:rPr>
-        <w:t>hen you're developing Top-down you have to develop something to stand in for the elements at lower levels that you haven't created yet.</w:t>
-      </w:r>
-      <w:r>
-        <w:rPr>
-          <w:rFonts w:ascii="Arial" w:hAnsi="Arial" w:cs="Arial"/>
-          <w:color w:val="333333"/>
-          <w:shd w:val="clear" w:color="auto" w:fill="FFFFFF"/>
-        </w:rPr>
-        <w:t xml:space="preserve"> These are called stubs.</w:t>
+        <w:t>hen you're developing Top-down you have to develop something to stand in for the elements at lower levels that you haven't created yet. These are called stubs.</w:t>
       </w:r>
     </w:p>
     <w:p>
@@ -7294,15 +6958,7 @@
           <w:color w:val="333333"/>
           <w:shd w:val="clear" w:color="auto" w:fill="FFFFFF"/>
         </w:rPr>
-        <w:t>A Stub is something that is a few lines of code that when called it essentially just returns a hard coded value that stands in for a real return value</w:t>
-      </w:r>
-      <w:r>
-        <w:rPr>
-          <w:rFonts w:ascii="Arial" w:hAnsi="Arial" w:cs="Arial"/>
-          <w:color w:val="333333"/>
-          <w:shd w:val="clear" w:color="auto" w:fill="FFFFFF"/>
-        </w:rPr>
-        <w:t>.</w:t>
+        <w:t>A Stub is something that is a few lines of code that when called it essentially just returns a hard coded value that stands in for a real return value.</w:t>
       </w:r>
     </w:p>
     <w:p>
@@ -7395,7 +7051,6 @@
           <w:color w:val="333333"/>
           <w:shd w:val="clear" w:color="auto" w:fill="FFFFFF"/>
         </w:rPr>
-        <w:lastRenderedPageBreak/>
         <w:t>A Mock is something where you don't actually hard code something, you just say, was this method called, yes, you move on.</w:t>
       </w:r>
     </w:p>
@@ -7452,16 +7107,6 @@
         </w:rPr>
         <w:t>:</w:t>
       </w:r>
-    </w:p>
-    <w:p>
-      <w:pPr>
-        <w:shd w:val="clear" w:color="auto" w:fill="FFFFFF"/>
-        <w:spacing w:after="0" w:line="240" w:lineRule="auto"/>
-        <w:rPr>
-          <w:rFonts w:ascii="Arial" w:eastAsia="Times New Roman" w:hAnsi="Arial" w:cs="Arial"/>
-          <w:lang w:eastAsia="en-IN"/>
-        </w:rPr>
-      </w:pPr>
     </w:p>
     <w:p>
       <w:pPr>
@@ -7570,19 +7215,6 @@
     </w:p>
     <w:p>
       <w:pPr>
-        <w:pStyle w:val="ListParagraph"/>
-        <w:shd w:val="clear" w:color="auto" w:fill="FFFFFF"/>
-        <w:spacing w:after="0" w:line="240" w:lineRule="auto"/>
-        <w:rPr>
-          <w:rFonts w:ascii="Arial" w:hAnsi="Arial" w:cs="Arial"/>
-          <w:color w:val="333333"/>
-          <w:shd w:val="clear" w:color="auto" w:fill="FFFFFF"/>
-        </w:rPr>
-      </w:pPr>
-    </w:p>
-    <w:p>
-      <w:pPr>
-        <w:pStyle w:val="ListParagraph"/>
         <w:shd w:val="clear" w:color="auto" w:fill="FFFFFF"/>
         <w:spacing w:after="0" w:line="240" w:lineRule="auto"/>
         <w:rPr>
@@ -7610,6 +7242,7 @@
           <w:rFonts w:ascii="Arial" w:eastAsia="Times New Roman" w:hAnsi="Arial" w:cs="Arial"/>
           <w:lang w:eastAsia="en-IN"/>
         </w:rPr>
+        <w:lastRenderedPageBreak/>
         <w:t>Back to Back Testing</w:t>
       </w:r>
       <w:r>
@@ -7708,16 +7341,7 @@
           <w:color w:val="333333"/>
           <w:shd w:val="clear" w:color="auto" w:fill="FFFFFF"/>
         </w:rPr>
-        <w:lastRenderedPageBreak/>
-        <w:t xml:space="preserve">Here, </w:t>
-      </w:r>
-      <w:r>
-        <w:rPr>
-          <w:rFonts w:ascii="Arial" w:hAnsi="Arial" w:cs="Arial"/>
-          <w:color w:val="333333"/>
-          <w:shd w:val="clear" w:color="auto" w:fill="FFFFFF"/>
-        </w:rPr>
-        <w:t>we make use of earlier iterations of a program as an effective automated Oracle.</w:t>
+        <w:t>Here, we make use of earlier iterations of a program as an effective automated Oracle.</w:t>
       </w:r>
     </w:p>
     <w:p>
@@ -7905,8 +7529,8 @@
         </w:rPr>
         <w:drawing>
           <wp:inline distT="0" distB="0" distL="0" distR="0">
-            <wp:extent cx="5044440" cy="2837428"/>
-            <wp:effectExtent l="0" t="0" r="3810" b="1270"/>
+            <wp:extent cx="4663440" cy="2623121"/>
+            <wp:effectExtent l="0" t="0" r="3810" b="6350"/>
             <wp:docPr id="22" name="Picture 22"/>
             <wp:cNvGraphicFramePr>
               <a:graphicFrameLocks xmlns:a="http://schemas.openxmlformats.org/drawingml/2006/main" noChangeAspect="1"/>
@@ -7933,7 +7557,7 @@
                   <pic:spPr>
                     <a:xfrm>
                       <a:off x="0" y="0"/>
-                      <a:ext cx="5057702" cy="2844888"/>
+                      <a:ext cx="4683569" cy="2634443"/>
                     </a:xfrm>
                     <a:prstGeom prst="rect">
                       <a:avLst/>
@@ -7960,6 +7584,7 @@
           <w:rFonts w:ascii="Arial" w:eastAsia="Times New Roman" w:hAnsi="Arial" w:cs="Arial"/>
           <w:lang w:eastAsia="en-IN"/>
         </w:rPr>
+        <w:lastRenderedPageBreak/>
         <w:t>Components:</w:t>
       </w:r>
     </w:p>
@@ -8273,16 +7898,7 @@
           <w:rFonts w:ascii="Arial" w:eastAsia="Times New Roman" w:hAnsi="Arial" w:cs="Arial"/>
           <w:lang w:eastAsia="en-IN"/>
         </w:rPr>
-        <w:t xml:space="preserve">It </w:t>
-      </w:r>
-      <w:bookmarkStart w:id="0" w:name="_GoBack"/>
-      <w:bookmarkEnd w:id="0"/>
-      <w:r>
-        <w:rPr>
-          <w:rFonts w:ascii="Arial" w:eastAsia="Times New Roman" w:hAnsi="Arial" w:cs="Arial"/>
-          <w:lang w:eastAsia="en-IN"/>
-        </w:rPr>
-        <w:t>checks that our driver, stub and program unit has worked properly.</w:t>
+        <w:t>It checks that our driver, stub and program unit has worked properly.</w:t>
       </w:r>
     </w:p>
     <w:p>
@@ -8321,7 +7937,6 @@
           <w:b/>
           <w:lang w:eastAsia="en-IN"/>
         </w:rPr>
-        <w:lastRenderedPageBreak/>
         <w:t>Trade-off:</w:t>
       </w:r>
     </w:p>
@@ -8457,7 +8072,7 @@
           <w:rFonts w:ascii="Arial" w:eastAsia="Times New Roman" w:hAnsi="Arial" w:cs="Arial"/>
           <w:lang w:eastAsia="en-IN"/>
         </w:rPr>
-        <w:t>But you get a lot of lower effort in text execution and regression by the nature of having produced these very sophisticated Drivers and Stubs. On the other side, we have the poorly designed Stubs</w:t>
+        <w:t xml:space="preserve">But you get a lot of lower effort in text execution and regression by the nature of having produced these very sophisticated Drivers and Stubs. </w:t>
       </w:r>
     </w:p>
     <w:p>
@@ -8591,6 +8206,7 @@
           <w:b/>
           <w:lang w:eastAsia="en-IN"/>
         </w:rPr>
+        <w:lastRenderedPageBreak/>
         <w:t>Why should we Test?</w:t>
       </w:r>
     </w:p>
@@ -8778,11 +8394,12 @@
           <w:noProof/>
           <w:lang w:eastAsia="en-IN"/>
         </w:rPr>
+        <w:lastRenderedPageBreak/>
         <w:drawing>
           <wp:inline distT="0" distB="0" distL="0" distR="0">
-            <wp:extent cx="5731510" cy="3223895"/>
-            <wp:effectExtent l="0" t="0" r="2540" b="0"/>
-            <wp:docPr id="26" name="Picture 26"/>
+            <wp:extent cx="5646420" cy="3176033"/>
+            <wp:effectExtent l="0" t="0" r="0" b="5715"/>
+            <wp:docPr id="18" name="Picture 18"/>
             <wp:cNvGraphicFramePr>
               <a:graphicFrameLocks xmlns:a="http://schemas.openxmlformats.org/drawingml/2006/main" noChangeAspect="1"/>
             </wp:cNvGraphicFramePr>
@@ -8790,109 +8407,7 @@
               <a:graphicData uri="http://schemas.openxmlformats.org/drawingml/2006/picture">
                 <pic:pic xmlns:pic="http://schemas.openxmlformats.org/drawingml/2006/picture">
                   <pic:nvPicPr>
-                    <pic:cNvPr id="26" name="5.png"/>
-                    <pic:cNvPicPr/>
-                  </pic:nvPicPr>
-                  <pic:blipFill>
-                    <a:blip r:embed="rId29">
-                      <a:extLst>
-                        <a:ext uri="{28A0092B-C50C-407E-A947-70E740481C1C}">
-                          <a14:useLocalDpi xmlns:a14="http://schemas.microsoft.com/office/drawing/2010/main" val="0"/>
-                        </a:ext>
-                      </a:extLst>
-                    </a:blip>
-                    <a:stretch>
-                      <a:fillRect/>
-                    </a:stretch>
-                  </pic:blipFill>
-                  <pic:spPr>
-                    <a:xfrm>
-                      <a:off x="0" y="0"/>
-                      <a:ext cx="5731510" cy="3223895"/>
-                    </a:xfrm>
-                    <a:prstGeom prst="rect">
-                      <a:avLst/>
-                    </a:prstGeom>
-                  </pic:spPr>
-                </pic:pic>
-              </a:graphicData>
-            </a:graphic>
-          </wp:inline>
-        </w:drawing>
-      </w:r>
-    </w:p>
-    <w:p>
-      <w:pPr>
-        <w:shd w:val="clear" w:color="auto" w:fill="FFFFFF"/>
-        <w:spacing w:after="0" w:line="240" w:lineRule="auto"/>
-        <w:rPr>
-          <w:rFonts w:ascii="Arial" w:eastAsia="Times New Roman" w:hAnsi="Arial" w:cs="Arial"/>
-          <w:b/>
-          <w:lang w:eastAsia="en-IN"/>
-        </w:rPr>
-      </w:pPr>
-    </w:p>
-    <w:p>
-      <w:pPr>
-        <w:shd w:val="clear" w:color="auto" w:fill="FFFFFF"/>
-        <w:spacing w:after="0" w:line="240" w:lineRule="auto"/>
-        <w:rPr>
-          <w:rFonts w:ascii="Arial" w:eastAsia="Times New Roman" w:hAnsi="Arial" w:cs="Arial"/>
-          <w:b/>
-          <w:lang w:eastAsia="en-IN"/>
-        </w:rPr>
-      </w:pPr>
-    </w:p>
-    <w:p>
-      <w:pPr>
-        <w:shd w:val="clear" w:color="auto" w:fill="FFFFFF"/>
-        <w:spacing w:after="0" w:line="240" w:lineRule="auto"/>
-        <w:rPr>
-          <w:rFonts w:ascii="Arial" w:eastAsia="Times New Roman" w:hAnsi="Arial" w:cs="Arial"/>
-          <w:b/>
-          <w:lang w:eastAsia="en-IN"/>
-        </w:rPr>
-      </w:pPr>
-      <w:r>
-        <w:rPr>
-          <w:rFonts w:ascii="Arial" w:eastAsia="Times New Roman" w:hAnsi="Arial" w:cs="Arial"/>
-          <w:b/>
-          <w:lang w:eastAsia="en-IN"/>
-        </w:rPr>
-        <w:t>Summary:</w:t>
-      </w:r>
-    </w:p>
-    <w:p>
-      <w:pPr>
-        <w:shd w:val="clear" w:color="auto" w:fill="FFFFFF"/>
-        <w:spacing w:after="0" w:line="240" w:lineRule="auto"/>
-        <w:rPr>
-          <w:rFonts w:ascii="Arial" w:eastAsia="Times New Roman" w:hAnsi="Arial" w:cs="Arial"/>
-          <w:b/>
-          <w:lang w:eastAsia="en-IN"/>
-        </w:rPr>
-      </w:pPr>
-      <w:r>
-        <w:rPr>
-          <w:rFonts w:ascii="Arial" w:eastAsia="Times New Roman" w:hAnsi="Arial" w:cs="Arial"/>
-          <w:b/>
-          <w:noProof/>
-          <w:lang w:eastAsia="en-IN"/>
-        </w:rPr>
-        <w:lastRenderedPageBreak/>
-        <w:drawing>
-          <wp:inline distT="0" distB="0" distL="0" distR="0">
-            <wp:extent cx="5731510" cy="3223895"/>
-            <wp:effectExtent l="0" t="0" r="2540" b="0"/>
-            <wp:docPr id="27" name="Picture 27"/>
-            <wp:cNvGraphicFramePr>
-              <a:graphicFrameLocks xmlns:a="http://schemas.openxmlformats.org/drawingml/2006/main" noChangeAspect="1"/>
-            </wp:cNvGraphicFramePr>
-            <a:graphic xmlns:a="http://schemas.openxmlformats.org/drawingml/2006/main">
-              <a:graphicData uri="http://schemas.openxmlformats.org/drawingml/2006/picture">
-                <pic:pic xmlns:pic="http://schemas.openxmlformats.org/drawingml/2006/picture">
-                  <pic:nvPicPr>
-                    <pic:cNvPr id="27" name="8.png"/>
+                    <pic:cNvPr id="18" name="0.jfif"/>
                     <pic:cNvPicPr/>
                   </pic:nvPicPr>
                   <pic:blipFill>
@@ -8910,7 +8425,7 @@
                   <pic:spPr>
                     <a:xfrm>
                       <a:off x="0" y="0"/>
-                      <a:ext cx="5731510" cy="3223895"/>
+                      <a:ext cx="5686659" cy="3198667"/>
                     </a:xfrm>
                     <a:prstGeom prst="rect">
                       <a:avLst/>
@@ -8929,140 +8444,21 @@
         <w:spacing w:after="0" w:line="240" w:lineRule="auto"/>
         <w:rPr>
           <w:rFonts w:ascii="Arial" w:eastAsia="Times New Roman" w:hAnsi="Arial" w:cs="Arial"/>
-          <w:lang w:eastAsia="en-IN"/>
-        </w:rPr>
-      </w:pPr>
-    </w:p>
-    <w:p>
-      <w:pPr>
-        <w:shd w:val="clear" w:color="auto" w:fill="FFFFFF"/>
-        <w:spacing w:after="0" w:line="240" w:lineRule="auto"/>
-        <w:rPr>
-          <w:rFonts w:ascii="Arial" w:eastAsia="Times New Roman" w:hAnsi="Arial" w:cs="Arial"/>
-          <w:lang w:eastAsia="en-IN"/>
-        </w:rPr>
-      </w:pPr>
-    </w:p>
-    <w:p>
-      <w:pPr>
-        <w:shd w:val="clear" w:color="auto" w:fill="FFFFFF"/>
-        <w:spacing w:after="0" w:line="240" w:lineRule="auto"/>
-        <w:rPr>
-          <w:rFonts w:ascii="Arial" w:eastAsia="Times New Roman" w:hAnsi="Arial" w:cs="Arial"/>
-          <w:lang w:eastAsia="en-IN"/>
-        </w:rPr>
-      </w:pPr>
-    </w:p>
-    <w:p>
-      <w:pPr>
-        <w:shd w:val="clear" w:color="auto" w:fill="FFFFFF"/>
-        <w:spacing w:after="0" w:line="240" w:lineRule="auto"/>
-        <w:rPr>
-          <w:rFonts w:ascii="Arial" w:eastAsia="Times New Roman" w:hAnsi="Arial" w:cs="Arial"/>
-          <w:lang w:eastAsia="en-IN"/>
-        </w:rPr>
-      </w:pPr>
-    </w:p>
-    <w:p>
-      <w:pPr>
-        <w:shd w:val="clear" w:color="auto" w:fill="FFFFFF"/>
-        <w:spacing w:after="0" w:line="240" w:lineRule="auto"/>
-        <w:rPr>
-          <w:rFonts w:ascii="Arial" w:eastAsia="Times New Roman" w:hAnsi="Arial" w:cs="Arial"/>
-          <w:lang w:eastAsia="en-IN"/>
-        </w:rPr>
-      </w:pPr>
-    </w:p>
-    <w:p>
-      <w:pPr>
-        <w:shd w:val="clear" w:color="auto" w:fill="FFFFFF"/>
-        <w:spacing w:after="0" w:line="240" w:lineRule="auto"/>
-        <w:rPr>
-          <w:rFonts w:ascii="Arial" w:eastAsia="Times New Roman" w:hAnsi="Arial" w:cs="Arial"/>
-          <w:lang w:eastAsia="en-IN"/>
-        </w:rPr>
-      </w:pPr>
-    </w:p>
-    <w:p>
-      <w:pPr>
-        <w:shd w:val="clear" w:color="auto" w:fill="FFFFFF"/>
-        <w:spacing w:after="0" w:line="240" w:lineRule="auto"/>
-        <w:rPr>
-          <w:rFonts w:ascii="Arial" w:eastAsia="Times New Roman" w:hAnsi="Arial" w:cs="Arial"/>
-          <w:lang w:eastAsia="en-IN"/>
-        </w:rPr>
-      </w:pPr>
-    </w:p>
-    <w:p>
-      <w:pPr>
-        <w:shd w:val="clear" w:color="auto" w:fill="FFFFFF"/>
-        <w:spacing w:after="0" w:line="240" w:lineRule="auto"/>
-        <w:rPr>
-          <w:rFonts w:ascii="Arial" w:eastAsia="Times New Roman" w:hAnsi="Arial" w:cs="Arial"/>
-          <w:lang w:eastAsia="en-IN"/>
-        </w:rPr>
-      </w:pPr>
-    </w:p>
-    <w:p>
-      <w:pPr>
-        <w:shd w:val="clear" w:color="auto" w:fill="FFFFFF"/>
-        <w:spacing w:after="0" w:line="240" w:lineRule="auto"/>
-        <w:rPr>
-          <w:rFonts w:ascii="Arial" w:eastAsia="Times New Roman" w:hAnsi="Arial" w:cs="Arial"/>
-          <w:lang w:eastAsia="en-IN"/>
-        </w:rPr>
-      </w:pPr>
-    </w:p>
-    <w:p>
-      <w:pPr>
-        <w:shd w:val="clear" w:color="auto" w:fill="FFFFFF"/>
-        <w:spacing w:after="0" w:line="240" w:lineRule="auto"/>
-        <w:rPr>
-          <w:rFonts w:ascii="Arial" w:eastAsia="Times New Roman" w:hAnsi="Arial" w:cs="Arial"/>
-          <w:lang w:eastAsia="en-IN"/>
-        </w:rPr>
-      </w:pPr>
-    </w:p>
-    <w:p>
-      <w:pPr>
-        <w:shd w:val="clear" w:color="auto" w:fill="FFFFFF"/>
-        <w:spacing w:after="0" w:line="240" w:lineRule="auto"/>
-        <w:rPr>
-          <w:rFonts w:ascii="Arial" w:eastAsia="Times New Roman" w:hAnsi="Arial" w:cs="Arial"/>
-          <w:lang w:eastAsia="en-IN"/>
-        </w:rPr>
-      </w:pPr>
-    </w:p>
-    <w:p>
-      <w:pPr>
-        <w:shd w:val="clear" w:color="auto" w:fill="FFFFFF"/>
-        <w:spacing w:after="0" w:line="240" w:lineRule="auto"/>
-        <w:rPr>
-          <w:rFonts w:ascii="Arial" w:eastAsia="Times New Roman" w:hAnsi="Arial" w:cs="Arial"/>
-          <w:lang w:eastAsia="en-IN"/>
-        </w:rPr>
-      </w:pPr>
-    </w:p>
-    <w:p>
-      <w:pPr>
-        <w:shd w:val="clear" w:color="auto" w:fill="FFFFFF"/>
-        <w:spacing w:after="0" w:line="240" w:lineRule="auto"/>
-        <w:rPr>
-          <w:rFonts w:ascii="Arial" w:eastAsia="Times New Roman" w:hAnsi="Arial" w:cs="Arial"/>
           <w:b/>
-          <w:u w:val="single"/>
-          <w:lang w:eastAsia="en-IN"/>
-        </w:rPr>
-      </w:pPr>
-      <w:r>
+          <w:lang w:eastAsia="en-IN"/>
+        </w:rPr>
+      </w:pPr>
+    </w:p>
+    <w:p>
+      <w:pPr>
+        <w:shd w:val="clear" w:color="auto" w:fill="FFFFFF"/>
+        <w:spacing w:after="0" w:line="240" w:lineRule="auto"/>
         <w:rPr>
           <w:rFonts w:ascii="Arial" w:eastAsia="Times New Roman" w:hAnsi="Arial" w:cs="Arial"/>
           <w:b/>
-          <w:u w:val="single"/>
-          <w:lang w:eastAsia="en-IN"/>
-        </w:rPr>
-        <w:t>Software Testing Perspective:</w:t>
-      </w:r>
+          <w:lang w:eastAsia="en-IN"/>
+        </w:rPr>
+      </w:pPr>
     </w:p>
     <w:p>
       <w:pPr>
@@ -9071,7 +8467,6 @@
         <w:rPr>
           <w:rFonts w:ascii="Arial" w:eastAsia="Times New Roman" w:hAnsi="Arial" w:cs="Arial"/>
           <w:b/>
-          <w:u w:val="single"/>
           <w:lang w:eastAsia="en-IN"/>
         </w:rPr>
       </w:pPr>
@@ -9086,39 +8481,134 @@
           <w:lang w:eastAsia="en-IN"/>
         </w:rPr>
       </w:pPr>
-      <w:r>
+    </w:p>
+    <w:p>
+      <w:pPr>
+        <w:shd w:val="clear" w:color="auto" w:fill="FFFFFF"/>
+        <w:spacing w:after="0" w:line="240" w:lineRule="auto"/>
         <w:rPr>
           <w:rFonts w:ascii="Arial" w:eastAsia="Times New Roman" w:hAnsi="Arial" w:cs="Arial"/>
           <w:b/>
           <w:lang w:eastAsia="en-IN"/>
         </w:rPr>
-        <w:t xml:space="preserve">Black box and </w:t>
-      </w:r>
-      <w:r>
+      </w:pPr>
+    </w:p>
+    <w:p>
+      <w:pPr>
+        <w:shd w:val="clear" w:color="auto" w:fill="FFFFFF"/>
+        <w:spacing w:after="0" w:line="240" w:lineRule="auto"/>
         <w:rPr>
           <w:rFonts w:ascii="Arial" w:eastAsia="Times New Roman" w:hAnsi="Arial" w:cs="Arial"/>
           <w:b/>
           <w:lang w:eastAsia="en-IN"/>
         </w:rPr>
-        <w:t xml:space="preserve">White </w:t>
-      </w:r>
-      <w:proofErr w:type="gramStart"/>
-      <w:r>
+      </w:pPr>
+    </w:p>
+    <w:p>
+      <w:pPr>
+        <w:shd w:val="clear" w:color="auto" w:fill="FFFFFF"/>
+        <w:spacing w:after="0" w:line="240" w:lineRule="auto"/>
         <w:rPr>
           <w:rFonts w:ascii="Arial" w:eastAsia="Times New Roman" w:hAnsi="Arial" w:cs="Arial"/>
           <w:b/>
           <w:lang w:eastAsia="en-IN"/>
         </w:rPr>
-        <w:t>box</w:t>
-      </w:r>
-      <w:proofErr w:type="gramEnd"/>
-      <w:r>
+      </w:pPr>
+    </w:p>
+    <w:p>
+      <w:pPr>
+        <w:shd w:val="clear" w:color="auto" w:fill="FFFFFF"/>
+        <w:spacing w:after="0" w:line="240" w:lineRule="auto"/>
         <w:rPr>
           <w:rFonts w:ascii="Arial" w:eastAsia="Times New Roman" w:hAnsi="Arial" w:cs="Arial"/>
           <w:b/>
           <w:lang w:eastAsia="en-IN"/>
         </w:rPr>
-        <w:t xml:space="preserve"> Testing:</w:t>
+      </w:pPr>
+    </w:p>
+    <w:p>
+      <w:pPr>
+        <w:shd w:val="clear" w:color="auto" w:fill="FFFFFF"/>
+        <w:spacing w:after="0" w:line="240" w:lineRule="auto"/>
+        <w:rPr>
+          <w:rFonts w:ascii="Arial" w:eastAsia="Times New Roman" w:hAnsi="Arial" w:cs="Arial"/>
+          <w:b/>
+          <w:lang w:eastAsia="en-IN"/>
+        </w:rPr>
+      </w:pPr>
+    </w:p>
+    <w:p>
+      <w:pPr>
+        <w:shd w:val="clear" w:color="auto" w:fill="FFFFFF"/>
+        <w:spacing w:after="0" w:line="240" w:lineRule="auto"/>
+        <w:rPr>
+          <w:rFonts w:ascii="Arial" w:eastAsia="Times New Roman" w:hAnsi="Arial" w:cs="Arial"/>
+          <w:b/>
+          <w:lang w:eastAsia="en-IN"/>
+        </w:rPr>
+      </w:pPr>
+    </w:p>
+    <w:p>
+      <w:pPr>
+        <w:shd w:val="clear" w:color="auto" w:fill="FFFFFF"/>
+        <w:spacing w:after="0" w:line="240" w:lineRule="auto"/>
+        <w:rPr>
+          <w:rFonts w:ascii="Arial" w:eastAsia="Times New Roman" w:hAnsi="Arial" w:cs="Arial"/>
+          <w:b/>
+          <w:lang w:eastAsia="en-IN"/>
+        </w:rPr>
+      </w:pPr>
+    </w:p>
+    <w:p>
+      <w:pPr>
+        <w:shd w:val="clear" w:color="auto" w:fill="FFFFFF"/>
+        <w:spacing w:after="0" w:line="240" w:lineRule="auto"/>
+        <w:rPr>
+          <w:rFonts w:ascii="Arial" w:eastAsia="Times New Roman" w:hAnsi="Arial" w:cs="Arial"/>
+          <w:b/>
+          <w:lang w:eastAsia="en-IN"/>
+        </w:rPr>
+      </w:pPr>
+    </w:p>
+    <w:p>
+      <w:pPr>
+        <w:shd w:val="clear" w:color="auto" w:fill="FFFFFF"/>
+        <w:spacing w:after="0" w:line="240" w:lineRule="auto"/>
+        <w:rPr>
+          <w:rFonts w:ascii="Arial" w:eastAsia="Times New Roman" w:hAnsi="Arial" w:cs="Arial"/>
+          <w:b/>
+          <w:lang w:eastAsia="en-IN"/>
+        </w:rPr>
+      </w:pPr>
+    </w:p>
+    <w:p>
+      <w:pPr>
+        <w:shd w:val="clear" w:color="auto" w:fill="FFFFFF"/>
+        <w:spacing w:after="0" w:line="240" w:lineRule="auto"/>
+        <w:rPr>
+          <w:rFonts w:ascii="Arial" w:eastAsia="Times New Roman" w:hAnsi="Arial" w:cs="Arial"/>
+          <w:b/>
+          <w:lang w:eastAsia="en-IN"/>
+        </w:rPr>
+      </w:pPr>
+    </w:p>
+    <w:p>
+      <w:pPr>
+        <w:shd w:val="clear" w:color="auto" w:fill="FFFFFF"/>
+        <w:spacing w:after="0" w:line="240" w:lineRule="auto"/>
+        <w:rPr>
+          <w:rFonts w:ascii="Arial" w:eastAsia="Times New Roman" w:hAnsi="Arial" w:cs="Arial"/>
+          <w:b/>
+          <w:lang w:eastAsia="en-IN"/>
+        </w:rPr>
+      </w:pPr>
+      <w:r>
+        <w:rPr>
+          <w:rFonts w:ascii="Arial" w:eastAsia="Times New Roman" w:hAnsi="Arial" w:cs="Arial"/>
+          <w:b/>
+          <w:lang w:eastAsia="en-IN"/>
+        </w:rPr>
+        <w:t>Summary:</w:t>
       </w:r>
     </w:p>
     <w:p>
@@ -9138,12 +8628,11 @@
           <w:noProof/>
           <w:lang w:eastAsia="en-IN"/>
         </w:rPr>
-        <w:lastRenderedPageBreak/>
         <w:drawing>
           <wp:inline distT="0" distB="0" distL="0" distR="0">
             <wp:extent cx="5731510" cy="3223895"/>
             <wp:effectExtent l="0" t="0" r="2540" b="0"/>
-            <wp:docPr id="28" name="Picture 28"/>
+            <wp:docPr id="27" name="Picture 27"/>
             <wp:cNvGraphicFramePr>
               <a:graphicFrameLocks xmlns:a="http://schemas.openxmlformats.org/drawingml/2006/main" noChangeAspect="1"/>
             </wp:cNvGraphicFramePr>
@@ -9151,7 +8640,7 @@
               <a:graphicData uri="http://schemas.openxmlformats.org/drawingml/2006/picture">
                 <pic:pic xmlns:pic="http://schemas.openxmlformats.org/drawingml/2006/picture">
                   <pic:nvPicPr>
-                    <pic:cNvPr id="28" name="1.jfif"/>
+                    <pic:cNvPr id="27" name="8.png"/>
                     <pic:cNvPicPr/>
                   </pic:nvPicPr>
                   <pic:blipFill>
@@ -9181,34 +8670,106 @@
           </wp:inline>
         </w:drawing>
       </w:r>
-      <w:r>
-        <w:rPr>
-          <w:rFonts w:ascii="Arial" w:eastAsia="Times New Roman" w:hAnsi="Arial" w:cs="Arial"/>
-          <w:lang w:eastAsia="en-IN"/>
-        </w:rPr>
-        <w:t xml:space="preserve"> V &amp; V Process:</w:t>
-      </w:r>
-    </w:p>
-    <w:p>
-      <w:pPr>
-        <w:shd w:val="clear" w:color="auto" w:fill="FFFFFF"/>
-        <w:spacing w:after="0" w:line="240" w:lineRule="auto"/>
-        <w:rPr>
-          <w:rFonts w:ascii="Arial" w:eastAsia="Times New Roman" w:hAnsi="Arial" w:cs="Arial"/>
-          <w:lang w:eastAsia="en-IN"/>
-        </w:rPr>
-      </w:pPr>
-      <w:r>
-        <w:rPr>
-          <w:rFonts w:ascii="Arial" w:eastAsia="Times New Roman" w:hAnsi="Arial" w:cs="Arial"/>
+    </w:p>
+    <w:p>
+      <w:pPr>
+        <w:shd w:val="clear" w:color="auto" w:fill="FFFFFF"/>
+        <w:spacing w:after="0" w:line="240" w:lineRule="auto"/>
+        <w:rPr>
+          <w:rFonts w:ascii="Arial" w:eastAsia="Times New Roman" w:hAnsi="Arial" w:cs="Arial"/>
+          <w:b/>
+          <w:lang w:eastAsia="en-IN"/>
+        </w:rPr>
+      </w:pPr>
+      <w:r>
+        <w:rPr>
+          <w:rFonts w:ascii="Arial" w:eastAsia="Times New Roman" w:hAnsi="Arial" w:cs="Arial"/>
+          <w:b/>
+          <w:u w:val="single"/>
+          <w:lang w:eastAsia="en-IN"/>
+        </w:rPr>
+        <w:lastRenderedPageBreak/>
+        <w:t>Software Testing Perspective:</w:t>
+      </w:r>
+    </w:p>
+    <w:p>
+      <w:pPr>
+        <w:shd w:val="clear" w:color="auto" w:fill="FFFFFF"/>
+        <w:spacing w:after="0" w:line="240" w:lineRule="auto"/>
+        <w:rPr>
+          <w:rFonts w:ascii="Arial" w:eastAsia="Times New Roman" w:hAnsi="Arial" w:cs="Arial"/>
+          <w:b/>
+          <w:u w:val="single"/>
+          <w:lang w:eastAsia="en-IN"/>
+        </w:rPr>
+      </w:pPr>
+    </w:p>
+    <w:p>
+      <w:pPr>
+        <w:shd w:val="clear" w:color="auto" w:fill="FFFFFF"/>
+        <w:spacing w:after="0" w:line="240" w:lineRule="auto"/>
+        <w:rPr>
+          <w:rFonts w:ascii="Arial" w:eastAsia="Times New Roman" w:hAnsi="Arial" w:cs="Arial"/>
+          <w:b/>
+          <w:lang w:eastAsia="en-IN"/>
+        </w:rPr>
+      </w:pPr>
+      <w:r>
+        <w:rPr>
+          <w:rFonts w:ascii="Arial" w:eastAsia="Times New Roman" w:hAnsi="Arial" w:cs="Arial"/>
+          <w:b/>
+          <w:lang w:eastAsia="en-IN"/>
+        </w:rPr>
+        <w:t xml:space="preserve">Black box and </w:t>
+      </w:r>
+      <w:r>
+        <w:rPr>
+          <w:rFonts w:ascii="Arial" w:eastAsia="Times New Roman" w:hAnsi="Arial" w:cs="Arial"/>
+          <w:b/>
+          <w:lang w:eastAsia="en-IN"/>
+        </w:rPr>
+        <w:t xml:space="preserve">White </w:t>
+      </w:r>
+      <w:proofErr w:type="gramStart"/>
+      <w:r>
+        <w:rPr>
+          <w:rFonts w:ascii="Arial" w:eastAsia="Times New Roman" w:hAnsi="Arial" w:cs="Arial"/>
+          <w:b/>
+          <w:lang w:eastAsia="en-IN"/>
+        </w:rPr>
+        <w:t>box</w:t>
+      </w:r>
+      <w:proofErr w:type="gramEnd"/>
+      <w:r>
+        <w:rPr>
+          <w:rFonts w:ascii="Arial" w:eastAsia="Times New Roman" w:hAnsi="Arial" w:cs="Arial"/>
+          <w:b/>
+          <w:lang w:eastAsia="en-IN"/>
+        </w:rPr>
+        <w:t xml:space="preserve"> Testing:</w:t>
+      </w:r>
+    </w:p>
+    <w:p>
+      <w:pPr>
+        <w:shd w:val="clear" w:color="auto" w:fill="FFFFFF"/>
+        <w:spacing w:after="0" w:line="240" w:lineRule="auto"/>
+        <w:rPr>
+          <w:rFonts w:ascii="Arial" w:eastAsia="Times New Roman" w:hAnsi="Arial" w:cs="Arial"/>
+          <w:lang w:eastAsia="en-IN"/>
+        </w:rPr>
+      </w:pPr>
+      <w:r>
+        <w:rPr>
+          <w:rFonts w:ascii="Arial" w:eastAsia="Times New Roman" w:hAnsi="Arial" w:cs="Arial"/>
+          <w:b/>
           <w:noProof/>
           <w:lang w:eastAsia="en-IN"/>
         </w:rPr>
         <w:drawing>
           <wp:inline distT="0" distB="0" distL="0" distR="0">
-            <wp:extent cx="5731510" cy="3223895"/>
-            <wp:effectExtent l="0" t="0" r="2540" b="0"/>
-            <wp:docPr id="29" name="Picture 29"/>
+            <wp:extent cx="5448300" cy="3064593"/>
+            <wp:effectExtent l="0" t="0" r="0" b="2540"/>
+            <wp:docPr id="28" name="Picture 28"/>
             <wp:cNvGraphicFramePr>
               <a:graphicFrameLocks xmlns:a="http://schemas.openxmlformats.org/drawingml/2006/main" noChangeAspect="1"/>
             </wp:cNvGraphicFramePr>
@@ -9216,7 +8777,7 @@
               <a:graphicData uri="http://schemas.openxmlformats.org/drawingml/2006/picture">
                 <pic:pic xmlns:pic="http://schemas.openxmlformats.org/drawingml/2006/picture">
                   <pic:nvPicPr>
-                    <pic:cNvPr id="29" name="2.jfif"/>
+                    <pic:cNvPr id="28" name="1.jfif"/>
                     <pic:cNvPicPr/>
                   </pic:nvPicPr>
                   <pic:blipFill>
@@ -9234,7 +8795,7 @@
                   <pic:spPr>
                     <a:xfrm>
                       <a:off x="0" y="0"/>
-                      <a:ext cx="5731510" cy="3223895"/>
+                      <a:ext cx="5456283" cy="3069083"/>
                     </a:xfrm>
                     <a:prstGeom prst="rect">
                       <a:avLst/>
@@ -9246,180 +8807,41 @@
           </wp:inline>
         </w:drawing>
       </w:r>
-    </w:p>
-    <w:p>
-      <w:pPr>
-        <w:shd w:val="clear" w:color="auto" w:fill="FFFFFF"/>
-        <w:spacing w:after="0" w:line="240" w:lineRule="auto"/>
-        <w:rPr>
-          <w:rFonts w:ascii="Arial" w:eastAsia="Times New Roman" w:hAnsi="Arial" w:cs="Arial"/>
-          <w:lang w:eastAsia="en-IN"/>
-        </w:rPr>
-      </w:pPr>
-    </w:p>
-    <w:p>
-      <w:pPr>
-        <w:shd w:val="clear" w:color="auto" w:fill="FFFFFF"/>
-        <w:spacing w:after="0" w:line="240" w:lineRule="auto"/>
-        <w:rPr>
-          <w:rFonts w:ascii="Arial" w:hAnsi="Arial" w:cs="Arial"/>
-          <w:color w:val="333333"/>
-          <w:shd w:val="clear" w:color="auto" w:fill="FFFFFF"/>
-        </w:rPr>
-      </w:pPr>
-      <w:r>
-        <w:rPr>
-          <w:rFonts w:ascii="Arial" w:hAnsi="Arial" w:cs="Arial"/>
-          <w:color w:val="333333"/>
-          <w:shd w:val="clear" w:color="auto" w:fill="FFFFFF"/>
-        </w:rPr>
-        <w:t xml:space="preserve">We want to provide quality in our product, but it's not only about find and fix for </w:t>
-      </w:r>
-      <w:r>
-        <w:rPr>
-          <w:rFonts w:ascii="Arial" w:hAnsi="Arial" w:cs="Arial"/>
-          <w:color w:val="333333"/>
-          <w:shd w:val="clear" w:color="auto" w:fill="FFFFFF"/>
-        </w:rPr>
-        <w:t xml:space="preserve">behaviour. </w:t>
-      </w:r>
-      <w:r>
-        <w:rPr>
-          <w:rFonts w:ascii="Arial" w:hAnsi="Arial" w:cs="Arial"/>
-          <w:color w:val="333333"/>
-          <w:shd w:val="clear" w:color="auto" w:fill="FFFFFF"/>
-        </w:rPr>
-        <w:t>It's also about measuring or evaluating the system in other vectors of quality.</w:t>
-      </w:r>
-      <w:r>
-        <w:rPr>
-          <w:rFonts w:ascii="Arial" w:hAnsi="Arial" w:cs="Arial"/>
-          <w:color w:val="333333"/>
-          <w:shd w:val="clear" w:color="auto" w:fill="FFFFFF"/>
-        </w:rPr>
-        <w:t xml:space="preserve"> e.g.</w:t>
-      </w:r>
-    </w:p>
-    <w:p>
-      <w:pPr>
-        <w:shd w:val="clear" w:color="auto" w:fill="FFFFFF"/>
-        <w:spacing w:after="0" w:line="240" w:lineRule="auto"/>
-        <w:rPr>
-          <w:rFonts w:ascii="Arial" w:hAnsi="Arial" w:cs="Arial"/>
-          <w:color w:val="333333"/>
-          <w:shd w:val="clear" w:color="auto" w:fill="FFFFFF"/>
-        </w:rPr>
-      </w:pPr>
-    </w:p>
-    <w:p>
-      <w:pPr>
-        <w:pStyle w:val="ListParagraph"/>
-        <w:numPr>
-          <w:ilvl w:val="0"/>
-          <w:numId w:val="19"/>
-        </w:numPr>
-        <w:shd w:val="clear" w:color="auto" w:fill="FFFFFF"/>
-        <w:spacing w:after="0" w:line="240" w:lineRule="auto"/>
-        <w:rPr>
-          <w:rFonts w:ascii="Arial" w:hAnsi="Arial" w:cs="Arial"/>
-          <w:color w:val="333333"/>
-          <w:shd w:val="clear" w:color="auto" w:fill="FFFFFF"/>
-        </w:rPr>
-      </w:pPr>
-      <w:r>
-        <w:rPr>
-          <w:rFonts w:ascii="Arial" w:hAnsi="Arial" w:cs="Arial"/>
-          <w:color w:val="333333"/>
-          <w:shd w:val="clear" w:color="auto" w:fill="FFFFFF"/>
-        </w:rPr>
-        <w:t xml:space="preserve">how well does that work when the CPU has that 90% load? </w:t>
-      </w:r>
-    </w:p>
-    <w:p>
-      <w:pPr>
-        <w:pStyle w:val="ListParagraph"/>
-        <w:numPr>
-          <w:ilvl w:val="0"/>
-          <w:numId w:val="19"/>
-        </w:numPr>
-        <w:shd w:val="clear" w:color="auto" w:fill="FFFFFF"/>
-        <w:spacing w:after="0" w:line="240" w:lineRule="auto"/>
-        <w:rPr>
-          <w:rFonts w:ascii="Arial" w:hAnsi="Arial" w:cs="Arial"/>
-          <w:color w:val="333333"/>
-          <w:shd w:val="clear" w:color="auto" w:fill="FFFFFF"/>
-        </w:rPr>
-      </w:pPr>
-      <w:r>
-        <w:rPr>
-          <w:rFonts w:ascii="Arial" w:hAnsi="Arial" w:cs="Arial"/>
-          <w:color w:val="333333"/>
-          <w:shd w:val="clear" w:color="auto" w:fill="FFFFFF"/>
-        </w:rPr>
-        <w:t xml:space="preserve">If there are a lot of users all on the system at the same time, does the database connection usage reach its limit? What happens if a server shuts down unexpectedly? </w:t>
-      </w:r>
-    </w:p>
-    <w:p>
-      <w:pPr>
-        <w:pStyle w:val="ListParagraph"/>
-        <w:numPr>
-          <w:ilvl w:val="0"/>
-          <w:numId w:val="19"/>
-        </w:numPr>
-        <w:shd w:val="clear" w:color="auto" w:fill="FFFFFF"/>
-        <w:spacing w:after="0" w:line="240" w:lineRule="auto"/>
-        <w:rPr>
-          <w:rFonts w:ascii="Arial" w:hAnsi="Arial" w:cs="Arial"/>
-          <w:color w:val="333333"/>
-          <w:shd w:val="clear" w:color="auto" w:fill="FFFFFF"/>
-        </w:rPr>
-      </w:pPr>
-      <w:r>
-        <w:rPr>
-          <w:rFonts w:ascii="Arial" w:hAnsi="Arial" w:cs="Arial"/>
-          <w:color w:val="333333"/>
-          <w:shd w:val="clear" w:color="auto" w:fill="FFFFFF"/>
-        </w:rPr>
-        <w:t>And how easy is it to hack into the system and corrupt data.</w:t>
-      </w:r>
-    </w:p>
-    <w:p>
-      <w:pPr>
-        <w:shd w:val="clear" w:color="auto" w:fill="FFFFFF"/>
-        <w:spacing w:after="0" w:line="240" w:lineRule="auto"/>
-        <w:rPr>
-          <w:rFonts w:ascii="Arial" w:hAnsi="Arial" w:cs="Arial"/>
-          <w:color w:val="333333"/>
-          <w:shd w:val="clear" w:color="auto" w:fill="FFFFFF"/>
-        </w:rPr>
-      </w:pPr>
-    </w:p>
-    <w:p>
-      <w:pPr>
-        <w:shd w:val="clear" w:color="auto" w:fill="FFFFFF"/>
-        <w:spacing w:after="0" w:line="240" w:lineRule="auto"/>
-        <w:rPr>
-          <w:rFonts w:ascii="Arial" w:hAnsi="Arial" w:cs="Arial"/>
-          <w:color w:val="333333"/>
-          <w:shd w:val="clear" w:color="auto" w:fill="FFFFFF"/>
-        </w:rPr>
-      </w:pPr>
-    </w:p>
-    <w:p>
-      <w:pPr>
-        <w:shd w:val="clear" w:color="auto" w:fill="FFFFFF"/>
-        <w:spacing w:after="0" w:line="240" w:lineRule="auto"/>
-        <w:rPr>
-          <w:rFonts w:ascii="Arial" w:eastAsia="Times New Roman" w:hAnsi="Arial" w:cs="Arial"/>
-          <w:lang w:eastAsia="en-IN"/>
-        </w:rPr>
-      </w:pPr>
-      <w:r>
-        <w:rPr>
-          <w:rFonts w:ascii="Arial" w:eastAsia="Times New Roman" w:hAnsi="Arial" w:cs="Arial"/>
-          <w:lang w:eastAsia="en-IN"/>
-        </w:rPr>
-        <w:t>Stages of Testing:</w:t>
+      <w:r>
+        <w:rPr>
+          <w:rFonts w:ascii="Arial" w:eastAsia="Times New Roman" w:hAnsi="Arial" w:cs="Arial"/>
+          <w:lang w:eastAsia="en-IN"/>
+        </w:rPr>
+        <w:t xml:space="preserve"> </w:t>
+      </w:r>
+    </w:p>
+    <w:p>
+      <w:pPr>
+        <w:shd w:val="clear" w:color="auto" w:fill="FFFFFF"/>
+        <w:spacing w:after="0" w:line="240" w:lineRule="auto"/>
+        <w:rPr>
+          <w:rFonts w:ascii="Arial" w:eastAsia="Times New Roman" w:hAnsi="Arial" w:cs="Arial"/>
+          <w:lang w:eastAsia="en-IN"/>
+        </w:rPr>
+      </w:pPr>
+    </w:p>
+    <w:p>
+      <w:pPr>
+        <w:shd w:val="clear" w:color="auto" w:fill="FFFFFF"/>
+        <w:spacing w:after="0" w:line="240" w:lineRule="auto"/>
+        <w:rPr>
+          <w:rFonts w:ascii="Arial" w:eastAsia="Times New Roman" w:hAnsi="Arial" w:cs="Arial"/>
+          <w:b/>
+          <w:lang w:eastAsia="en-IN"/>
+        </w:rPr>
+      </w:pPr>
+      <w:r>
+        <w:rPr>
+          <w:rFonts w:ascii="Arial" w:eastAsia="Times New Roman" w:hAnsi="Arial" w:cs="Arial"/>
+          <w:b/>
+          <w:lang w:eastAsia="en-IN"/>
+        </w:rPr>
+        <w:t>V &amp; V Process:</w:t>
       </w:r>
     </w:p>
     <w:p>
@@ -9437,12 +8859,11 @@
           <w:noProof/>
           <w:lang w:eastAsia="en-IN"/>
         </w:rPr>
-        <w:lastRenderedPageBreak/>
         <w:drawing>
           <wp:inline distT="0" distB="0" distL="0" distR="0">
             <wp:extent cx="5731510" cy="3223895"/>
             <wp:effectExtent l="0" t="0" r="2540" b="0"/>
-            <wp:docPr id="30" name="Picture 30"/>
+            <wp:docPr id="29" name="Picture 29"/>
             <wp:cNvGraphicFramePr>
               <a:graphicFrameLocks xmlns:a="http://schemas.openxmlformats.org/drawingml/2006/main" noChangeAspect="1"/>
             </wp:cNvGraphicFramePr>
@@ -9450,7 +8871,7 @@
               <a:graphicData uri="http://schemas.openxmlformats.org/drawingml/2006/picture">
                 <pic:pic xmlns:pic="http://schemas.openxmlformats.org/drawingml/2006/picture">
                   <pic:nvPicPr>
-                    <pic:cNvPr id="30" name="3.jfif"/>
+                    <pic:cNvPr id="29" name="2.jfif"/>
                     <pic:cNvPicPr/>
                   </pic:nvPicPr>
                   <pic:blipFill>
@@ -9490,51 +8911,59 @@
           <w:lang w:eastAsia="en-IN"/>
         </w:rPr>
       </w:pPr>
-      <w:r>
-        <w:rPr>
-          <w:rFonts w:ascii="Arial" w:eastAsia="Times New Roman" w:hAnsi="Arial" w:cs="Arial"/>
-          <w:lang w:eastAsia="en-IN"/>
-        </w:rPr>
-        <w:t>Two or more unit make a module. Two or more module make a sub-system and so on.</w:t>
-      </w:r>
-    </w:p>
-    <w:p>
-      <w:pPr>
-        <w:shd w:val="clear" w:color="auto" w:fill="FFFFFF"/>
-        <w:spacing w:after="0" w:line="240" w:lineRule="auto"/>
-        <w:rPr>
-          <w:rFonts w:ascii="Arial" w:eastAsia="Times New Roman" w:hAnsi="Arial" w:cs="Arial"/>
-          <w:lang w:eastAsia="en-IN"/>
-        </w:rPr>
-      </w:pPr>
-      <w:r>
-        <w:rPr>
-          <w:rFonts w:ascii="Arial" w:eastAsia="Times New Roman" w:hAnsi="Arial" w:cs="Arial"/>
-          <w:lang w:eastAsia="en-IN"/>
-        </w:rPr>
-        <w:t>Lastly, Acceptance testing or alpha testing or beta testing:</w:t>
-      </w:r>
+    </w:p>
+    <w:p>
+      <w:pPr>
+        <w:shd w:val="clear" w:color="auto" w:fill="FFFFFF"/>
+        <w:spacing w:after="0" w:line="240" w:lineRule="auto"/>
+        <w:rPr>
+          <w:rFonts w:ascii="Arial" w:hAnsi="Arial" w:cs="Arial"/>
+          <w:color w:val="333333"/>
+          <w:shd w:val="clear" w:color="auto" w:fill="FFFFFF"/>
+        </w:rPr>
+      </w:pPr>
+      <w:r>
+        <w:rPr>
+          <w:rFonts w:ascii="Arial" w:hAnsi="Arial" w:cs="Arial"/>
+          <w:color w:val="333333"/>
+          <w:shd w:val="clear" w:color="auto" w:fill="FFFFFF"/>
+        </w:rPr>
+        <w:t>We want to provide quality in our product, but it's not only about find and fix for behaviour. It's also about measuring or evaluating the system in other vectors of quality. e.g.</w:t>
+      </w:r>
+    </w:p>
+    <w:p>
+      <w:pPr>
+        <w:shd w:val="clear" w:color="auto" w:fill="FFFFFF"/>
+        <w:spacing w:after="0" w:line="240" w:lineRule="auto"/>
+        <w:rPr>
+          <w:rFonts w:ascii="Arial" w:hAnsi="Arial" w:cs="Arial"/>
+          <w:color w:val="333333"/>
+          <w:shd w:val="clear" w:color="auto" w:fill="FFFFFF"/>
+        </w:rPr>
+      </w:pPr>
     </w:p>
     <w:p>
       <w:pPr>
         <w:pStyle w:val="ListParagraph"/>
         <w:numPr>
           <w:ilvl w:val="0"/>
-          <w:numId w:val="20"/>
+          <w:numId w:val="19"/>
         </w:numPr>
         <w:shd w:val="clear" w:color="auto" w:fill="FFFFFF"/>
         <w:spacing w:after="0" w:line="240" w:lineRule="auto"/>
         <w:rPr>
-          <w:rFonts w:ascii="Arial" w:eastAsia="Times New Roman" w:hAnsi="Arial" w:cs="Arial"/>
-          <w:lang w:eastAsia="en-IN"/>
-        </w:rPr>
-      </w:pPr>
-      <w:r>
-        <w:rPr>
-          <w:rFonts w:ascii="Arial" w:eastAsia="Times New Roman" w:hAnsi="Arial" w:cs="Arial"/>
-          <w:lang w:eastAsia="en-IN"/>
-        </w:rPr>
-        <w:t>Testing by users.</w:t>
+          <w:rFonts w:ascii="Arial" w:hAnsi="Arial" w:cs="Arial"/>
+          <w:color w:val="333333"/>
+          <w:shd w:val="clear" w:color="auto" w:fill="FFFFFF"/>
+        </w:rPr>
+      </w:pPr>
+      <w:r>
+        <w:rPr>
+          <w:rFonts w:ascii="Arial" w:hAnsi="Arial" w:cs="Arial"/>
+          <w:color w:val="333333"/>
+          <w:shd w:val="clear" w:color="auto" w:fill="FFFFFF"/>
+        </w:rPr>
+        <w:t xml:space="preserve">how well does that work when the CPU has that 90% load? </w:t>
       </w:r>
     </w:p>
     <w:p>
@@ -9542,80 +8971,68 @@
         <w:pStyle w:val="ListParagraph"/>
         <w:numPr>
           <w:ilvl w:val="0"/>
-          <w:numId w:val="20"/>
+          <w:numId w:val="19"/>
         </w:numPr>
         <w:shd w:val="clear" w:color="auto" w:fill="FFFFFF"/>
         <w:spacing w:after="0" w:line="240" w:lineRule="auto"/>
         <w:rPr>
-          <w:rFonts w:ascii="Arial" w:eastAsia="Times New Roman" w:hAnsi="Arial" w:cs="Arial"/>
-          <w:lang w:eastAsia="en-IN"/>
-        </w:rPr>
-      </w:pPr>
-      <w:r>
-        <w:rPr>
-          <w:rFonts w:ascii="Arial" w:eastAsia="Times New Roman" w:hAnsi="Arial" w:cs="Arial"/>
-          <w:lang w:eastAsia="en-IN"/>
-        </w:rPr>
-        <w:t>Worst type of testing.</w:t>
-      </w:r>
-    </w:p>
-    <w:p>
-      <w:pPr>
-        <w:shd w:val="clear" w:color="auto" w:fill="FFFFFF"/>
-        <w:spacing w:after="0" w:line="240" w:lineRule="auto"/>
-        <w:rPr>
-          <w:rFonts w:ascii="Arial" w:eastAsia="Times New Roman" w:hAnsi="Arial" w:cs="Arial"/>
-          <w:lang w:eastAsia="en-IN"/>
-        </w:rPr>
-      </w:pPr>
-    </w:p>
-    <w:p>
-      <w:pPr>
-        <w:shd w:val="clear" w:color="auto" w:fill="FFFFFF"/>
-        <w:spacing w:after="0" w:line="240" w:lineRule="auto"/>
-        <w:rPr>
-          <w:rFonts w:ascii="Arial" w:eastAsia="Times New Roman" w:hAnsi="Arial" w:cs="Arial"/>
-          <w:lang w:eastAsia="en-IN"/>
-        </w:rPr>
-      </w:pPr>
-    </w:p>
-    <w:p>
-      <w:pPr>
-        <w:shd w:val="clear" w:color="auto" w:fill="FFFFFF"/>
-        <w:spacing w:after="0" w:line="240" w:lineRule="auto"/>
-        <w:rPr>
-          <w:rFonts w:ascii="Arial" w:eastAsia="Times New Roman" w:hAnsi="Arial" w:cs="Arial"/>
-          <w:lang w:eastAsia="en-IN"/>
-        </w:rPr>
-      </w:pPr>
-    </w:p>
-    <w:p>
-      <w:pPr>
-        <w:shd w:val="clear" w:color="auto" w:fill="FFFFFF"/>
-        <w:spacing w:after="0" w:line="240" w:lineRule="auto"/>
-        <w:rPr>
-          <w:rFonts w:ascii="Arial" w:eastAsia="Times New Roman" w:hAnsi="Arial" w:cs="Arial"/>
-          <w:lang w:eastAsia="en-IN"/>
-        </w:rPr>
-      </w:pPr>
-    </w:p>
-    <w:p>
-      <w:pPr>
-        <w:shd w:val="clear" w:color="auto" w:fill="FFFFFF"/>
-        <w:spacing w:after="0" w:line="240" w:lineRule="auto"/>
-        <w:rPr>
-          <w:rFonts w:ascii="Arial" w:eastAsia="Times New Roman" w:hAnsi="Arial" w:cs="Arial"/>
-          <w:lang w:eastAsia="en-IN"/>
-        </w:rPr>
-      </w:pPr>
-    </w:p>
-    <w:p>
-      <w:pPr>
-        <w:shd w:val="clear" w:color="auto" w:fill="FFFFFF"/>
-        <w:spacing w:after="0" w:line="240" w:lineRule="auto"/>
-        <w:rPr>
-          <w:rFonts w:ascii="Arial" w:eastAsia="Times New Roman" w:hAnsi="Arial" w:cs="Arial"/>
-          <w:lang w:eastAsia="en-IN"/>
+          <w:rFonts w:ascii="Arial" w:hAnsi="Arial" w:cs="Arial"/>
+          <w:color w:val="333333"/>
+          <w:shd w:val="clear" w:color="auto" w:fill="FFFFFF"/>
+        </w:rPr>
+      </w:pPr>
+      <w:r>
+        <w:rPr>
+          <w:rFonts w:ascii="Arial" w:hAnsi="Arial" w:cs="Arial"/>
+          <w:color w:val="333333"/>
+          <w:shd w:val="clear" w:color="auto" w:fill="FFFFFF"/>
+        </w:rPr>
+        <w:t xml:space="preserve">If there are a lot of users all on the system at the same time, does the database connection usage reach its limit? What happens if a server shuts down unexpectedly? </w:t>
+      </w:r>
+    </w:p>
+    <w:p>
+      <w:pPr>
+        <w:pStyle w:val="ListParagraph"/>
+        <w:numPr>
+          <w:ilvl w:val="0"/>
+          <w:numId w:val="19"/>
+        </w:numPr>
+        <w:shd w:val="clear" w:color="auto" w:fill="FFFFFF"/>
+        <w:spacing w:after="0" w:line="240" w:lineRule="auto"/>
+        <w:rPr>
+          <w:rFonts w:ascii="Arial" w:hAnsi="Arial" w:cs="Arial"/>
+          <w:color w:val="333333"/>
+          <w:shd w:val="clear" w:color="auto" w:fill="FFFFFF"/>
+        </w:rPr>
+      </w:pPr>
+      <w:r>
+        <w:rPr>
+          <w:rFonts w:ascii="Arial" w:hAnsi="Arial" w:cs="Arial"/>
+          <w:color w:val="333333"/>
+          <w:shd w:val="clear" w:color="auto" w:fill="FFFFFF"/>
+        </w:rPr>
+        <w:t>And how easy is it to hack into the system and corrupt data.</w:t>
+      </w:r>
+    </w:p>
+    <w:p>
+      <w:pPr>
+        <w:shd w:val="clear" w:color="auto" w:fill="FFFFFF"/>
+        <w:spacing w:after="0" w:line="240" w:lineRule="auto"/>
+        <w:rPr>
+          <w:rFonts w:ascii="Arial" w:hAnsi="Arial" w:cs="Arial"/>
+          <w:color w:val="333333"/>
+          <w:shd w:val="clear" w:color="auto" w:fill="FFFFFF"/>
+        </w:rPr>
+      </w:pPr>
+    </w:p>
+    <w:p>
+      <w:pPr>
+        <w:shd w:val="clear" w:color="auto" w:fill="FFFFFF"/>
+        <w:spacing w:after="0" w:line="240" w:lineRule="auto"/>
+        <w:rPr>
+          <w:rFonts w:ascii="Arial" w:hAnsi="Arial" w:cs="Arial"/>
+          <w:color w:val="333333"/>
+          <w:shd w:val="clear" w:color="auto" w:fill="FFFFFF"/>
         </w:rPr>
       </w:pPr>
     </w:p>
@@ -9635,7 +9052,8 @@
           <w:b/>
           <w:lang w:eastAsia="en-IN"/>
         </w:rPr>
-        <w:t>Summary:</w:t>
+        <w:lastRenderedPageBreak/>
+        <w:t>Stages of Testing:</w:t>
       </w:r>
     </w:p>
     <w:p>
@@ -9657,7 +9075,7 @@
           <wp:inline distT="0" distB="0" distL="0" distR="0">
             <wp:extent cx="5731510" cy="3223895"/>
             <wp:effectExtent l="0" t="0" r="2540" b="0"/>
-            <wp:docPr id="31" name="Picture 31"/>
+            <wp:docPr id="30" name="Picture 30"/>
             <wp:cNvGraphicFramePr>
               <a:graphicFrameLocks xmlns:a="http://schemas.openxmlformats.org/drawingml/2006/main" noChangeAspect="1"/>
             </wp:cNvGraphicFramePr>
@@ -9665,7 +9083,7 @@
               <a:graphicData uri="http://schemas.openxmlformats.org/drawingml/2006/picture">
                 <pic:pic xmlns:pic="http://schemas.openxmlformats.org/drawingml/2006/picture">
                   <pic:nvPicPr>
-                    <pic:cNvPr id="31" name="4.jfif"/>
+                    <pic:cNvPr id="30" name="3.jfif"/>
                     <pic:cNvPicPr/>
                   </pic:nvPicPr>
                   <pic:blipFill>
@@ -9705,26 +9123,464 @@
           <w:lang w:eastAsia="en-IN"/>
         </w:rPr>
       </w:pPr>
-    </w:p>
-    <w:p>
-      <w:pPr>
-        <w:shd w:val="clear" w:color="auto" w:fill="FFFFFF"/>
-        <w:spacing w:after="0" w:line="240" w:lineRule="auto"/>
-        <w:rPr>
-          <w:rFonts w:ascii="Arial" w:eastAsia="Times New Roman" w:hAnsi="Arial" w:cs="Arial"/>
-          <w:lang w:eastAsia="en-IN"/>
-        </w:rPr>
-      </w:pPr>
-    </w:p>
-    <w:p>
-      <w:pPr>
-        <w:shd w:val="clear" w:color="auto" w:fill="FFFFFF"/>
-        <w:spacing w:after="0" w:line="240" w:lineRule="auto"/>
-        <w:rPr>
-          <w:rFonts w:ascii="Arial" w:eastAsia="Times New Roman" w:hAnsi="Arial" w:cs="Arial"/>
-          <w:lang w:eastAsia="en-IN"/>
-        </w:rPr>
-      </w:pPr>
+      <w:r>
+        <w:rPr>
+          <w:rFonts w:ascii="Arial" w:eastAsia="Times New Roman" w:hAnsi="Arial" w:cs="Arial"/>
+          <w:lang w:eastAsia="en-IN"/>
+        </w:rPr>
+        <w:t>Two or more unit make a module. Two or more module make a sub-system and so on.</w:t>
+      </w:r>
+    </w:p>
+    <w:p>
+      <w:pPr>
+        <w:shd w:val="clear" w:color="auto" w:fill="FFFFFF"/>
+        <w:spacing w:after="0" w:line="240" w:lineRule="auto"/>
+        <w:rPr>
+          <w:rFonts w:ascii="Arial" w:eastAsia="Times New Roman" w:hAnsi="Arial" w:cs="Arial"/>
+          <w:lang w:eastAsia="en-IN"/>
+        </w:rPr>
+      </w:pPr>
+      <w:r>
+        <w:rPr>
+          <w:rFonts w:ascii="Arial" w:eastAsia="Times New Roman" w:hAnsi="Arial" w:cs="Arial"/>
+          <w:lang w:eastAsia="en-IN"/>
+        </w:rPr>
+        <w:t>Lastly, Acceptance testing or alpha testing or beta testing:</w:t>
+      </w:r>
+    </w:p>
+    <w:p>
+      <w:pPr>
+        <w:pStyle w:val="ListParagraph"/>
+        <w:numPr>
+          <w:ilvl w:val="0"/>
+          <w:numId w:val="20"/>
+        </w:numPr>
+        <w:shd w:val="clear" w:color="auto" w:fill="FFFFFF"/>
+        <w:spacing w:after="0" w:line="240" w:lineRule="auto"/>
+        <w:rPr>
+          <w:rFonts w:ascii="Arial" w:eastAsia="Times New Roman" w:hAnsi="Arial" w:cs="Arial"/>
+          <w:lang w:eastAsia="en-IN"/>
+        </w:rPr>
+      </w:pPr>
+      <w:r>
+        <w:rPr>
+          <w:rFonts w:ascii="Arial" w:eastAsia="Times New Roman" w:hAnsi="Arial" w:cs="Arial"/>
+          <w:lang w:eastAsia="en-IN"/>
+        </w:rPr>
+        <w:t>Testing by users.</w:t>
+      </w:r>
+    </w:p>
+    <w:p>
+      <w:pPr>
+        <w:pStyle w:val="ListParagraph"/>
+        <w:numPr>
+          <w:ilvl w:val="0"/>
+          <w:numId w:val="20"/>
+        </w:numPr>
+        <w:shd w:val="clear" w:color="auto" w:fill="FFFFFF"/>
+        <w:spacing w:after="0" w:line="240" w:lineRule="auto"/>
+        <w:rPr>
+          <w:rFonts w:ascii="Arial" w:eastAsia="Times New Roman" w:hAnsi="Arial" w:cs="Arial"/>
+          <w:lang w:eastAsia="en-IN"/>
+        </w:rPr>
+      </w:pPr>
+      <w:r>
+        <w:rPr>
+          <w:rFonts w:ascii="Arial" w:eastAsia="Times New Roman" w:hAnsi="Arial" w:cs="Arial"/>
+          <w:lang w:eastAsia="en-IN"/>
+        </w:rPr>
+        <w:t>Worst type of testing.</w:t>
+      </w:r>
+    </w:p>
+    <w:p>
+      <w:pPr>
+        <w:shd w:val="clear" w:color="auto" w:fill="FFFFFF"/>
+        <w:spacing w:after="0" w:line="240" w:lineRule="auto"/>
+        <w:rPr>
+          <w:rFonts w:ascii="Arial" w:eastAsia="Times New Roman" w:hAnsi="Arial" w:cs="Arial"/>
+          <w:lang w:eastAsia="en-IN"/>
+        </w:rPr>
+      </w:pPr>
+    </w:p>
+    <w:p>
+      <w:pPr>
+        <w:shd w:val="clear" w:color="auto" w:fill="FFFFFF"/>
+        <w:spacing w:after="0" w:line="240" w:lineRule="auto"/>
+        <w:rPr>
+          <w:rFonts w:ascii="Arial" w:eastAsia="Times New Roman" w:hAnsi="Arial" w:cs="Arial"/>
+          <w:lang w:eastAsia="en-IN"/>
+        </w:rPr>
+      </w:pPr>
+    </w:p>
+    <w:p>
+      <w:pPr>
+        <w:shd w:val="clear" w:color="auto" w:fill="FFFFFF"/>
+        <w:spacing w:after="0" w:line="240" w:lineRule="auto"/>
+        <w:rPr>
+          <w:rFonts w:ascii="Arial" w:eastAsia="Times New Roman" w:hAnsi="Arial" w:cs="Arial"/>
+          <w:lang w:eastAsia="en-IN"/>
+        </w:rPr>
+      </w:pPr>
+    </w:p>
+    <w:p>
+      <w:pPr>
+        <w:shd w:val="clear" w:color="auto" w:fill="FFFFFF"/>
+        <w:spacing w:after="0" w:line="240" w:lineRule="auto"/>
+        <w:rPr>
+          <w:rFonts w:ascii="Arial" w:eastAsia="Times New Roman" w:hAnsi="Arial" w:cs="Arial"/>
+          <w:lang w:eastAsia="en-IN"/>
+        </w:rPr>
+      </w:pPr>
+    </w:p>
+    <w:p>
+      <w:pPr>
+        <w:shd w:val="clear" w:color="auto" w:fill="FFFFFF"/>
+        <w:spacing w:after="0" w:line="240" w:lineRule="auto"/>
+        <w:rPr>
+          <w:rFonts w:ascii="Arial" w:eastAsia="Times New Roman" w:hAnsi="Arial" w:cs="Arial"/>
+          <w:lang w:eastAsia="en-IN"/>
+        </w:rPr>
+      </w:pPr>
+    </w:p>
+    <w:p>
+      <w:pPr>
+        <w:shd w:val="clear" w:color="auto" w:fill="FFFFFF"/>
+        <w:spacing w:after="0" w:line="240" w:lineRule="auto"/>
+        <w:rPr>
+          <w:rFonts w:ascii="Arial" w:eastAsia="Times New Roman" w:hAnsi="Arial" w:cs="Arial"/>
+          <w:lang w:eastAsia="en-IN"/>
+        </w:rPr>
+      </w:pPr>
+      <w:bookmarkStart w:id="0" w:name="_GoBack"/>
+      <w:bookmarkEnd w:id="0"/>
+    </w:p>
+    <w:p>
+      <w:pPr>
+        <w:shd w:val="clear" w:color="auto" w:fill="FFFFFF"/>
+        <w:spacing w:after="0" w:line="240" w:lineRule="auto"/>
+        <w:rPr>
+          <w:rFonts w:ascii="Arial" w:eastAsia="Times New Roman" w:hAnsi="Arial" w:cs="Arial"/>
+          <w:b/>
+          <w:lang w:eastAsia="en-IN"/>
+        </w:rPr>
+      </w:pPr>
+      <w:r>
+        <w:rPr>
+          <w:rFonts w:ascii="Arial" w:eastAsia="Times New Roman" w:hAnsi="Arial" w:cs="Arial"/>
+          <w:b/>
+          <w:lang w:eastAsia="en-IN"/>
+        </w:rPr>
+        <w:t>Summary:</w:t>
+      </w:r>
+    </w:p>
+    <w:p>
+      <w:pPr>
+        <w:shd w:val="clear" w:color="auto" w:fill="FFFFFF"/>
+        <w:spacing w:after="0" w:line="240" w:lineRule="auto"/>
+        <w:rPr>
+          <w:rFonts w:ascii="Arial" w:eastAsia="Times New Roman" w:hAnsi="Arial" w:cs="Arial"/>
+          <w:lang w:eastAsia="en-IN"/>
+        </w:rPr>
+      </w:pPr>
+      <w:r>
+        <w:rPr>
+          <w:rFonts w:ascii="Arial" w:eastAsia="Times New Roman" w:hAnsi="Arial" w:cs="Arial"/>
+          <w:noProof/>
+          <w:lang w:eastAsia="en-IN"/>
+        </w:rPr>
+        <w:drawing>
+          <wp:inline distT="0" distB="0" distL="0" distR="0">
+            <wp:extent cx="5731510" cy="3223895"/>
+            <wp:effectExtent l="0" t="0" r="2540" b="0"/>
+            <wp:docPr id="31" name="Picture 31"/>
+            <wp:cNvGraphicFramePr>
+              <a:graphicFrameLocks xmlns:a="http://schemas.openxmlformats.org/drawingml/2006/main" noChangeAspect="1"/>
+            </wp:cNvGraphicFramePr>
+            <a:graphic xmlns:a="http://schemas.openxmlformats.org/drawingml/2006/main">
+              <a:graphicData uri="http://schemas.openxmlformats.org/drawingml/2006/picture">
+                <pic:pic xmlns:pic="http://schemas.openxmlformats.org/drawingml/2006/picture">
+                  <pic:nvPicPr>
+                    <pic:cNvPr id="31" name="4.jfif"/>
+                    <pic:cNvPicPr/>
+                  </pic:nvPicPr>
+                  <pic:blipFill>
+                    <a:blip r:embed="rId35">
+                      <a:extLst>
+                        <a:ext uri="{28A0092B-C50C-407E-A947-70E740481C1C}">
+                          <a14:useLocalDpi xmlns:a14="http://schemas.microsoft.com/office/drawing/2010/main" val="0"/>
+                        </a:ext>
+                      </a:extLst>
+                    </a:blip>
+                    <a:stretch>
+                      <a:fillRect/>
+                    </a:stretch>
+                  </pic:blipFill>
+                  <pic:spPr>
+                    <a:xfrm>
+                      <a:off x="0" y="0"/>
+                      <a:ext cx="5731510" cy="3223895"/>
+                    </a:xfrm>
+                    <a:prstGeom prst="rect">
+                      <a:avLst/>
+                    </a:prstGeom>
+                  </pic:spPr>
+                </pic:pic>
+              </a:graphicData>
+            </a:graphic>
+          </wp:inline>
+        </w:drawing>
+      </w:r>
+    </w:p>
+    <w:p>
+      <w:pPr>
+        <w:shd w:val="clear" w:color="auto" w:fill="FFFFFF"/>
+        <w:spacing w:after="0" w:line="240" w:lineRule="auto"/>
+        <w:rPr>
+          <w:rFonts w:ascii="Arial" w:eastAsia="Times New Roman" w:hAnsi="Arial" w:cs="Arial"/>
+          <w:lang w:eastAsia="en-IN"/>
+        </w:rPr>
+      </w:pPr>
+    </w:p>
+    <w:p>
+      <w:pPr>
+        <w:shd w:val="clear" w:color="auto" w:fill="FFFFFF"/>
+        <w:spacing w:after="0" w:line="240" w:lineRule="auto"/>
+        <w:rPr>
+          <w:rFonts w:ascii="Arial" w:eastAsia="Times New Roman" w:hAnsi="Arial" w:cs="Arial"/>
+          <w:lang w:eastAsia="en-IN"/>
+        </w:rPr>
+      </w:pPr>
+      <w:r>
+        <w:rPr>
+          <w:rFonts w:ascii="Arial" w:eastAsia="Times New Roman" w:hAnsi="Arial" w:cs="Arial"/>
+          <w:lang w:eastAsia="en-IN"/>
+        </w:rPr>
+        <w:t>Expected Time: 6 hrs</w:t>
+      </w:r>
+    </w:p>
+    <w:p>
+      <w:pPr>
+        <w:shd w:val="clear" w:color="auto" w:fill="FFFFFF"/>
+        <w:spacing w:after="0" w:line="240" w:lineRule="auto"/>
+        <w:rPr>
+          <w:rFonts w:ascii="Arial" w:eastAsia="Times New Roman" w:hAnsi="Arial" w:cs="Arial"/>
+          <w:lang w:eastAsia="en-IN"/>
+        </w:rPr>
+      </w:pPr>
+      <w:r>
+        <w:rPr>
+          <w:rFonts w:ascii="Arial" w:eastAsia="Times New Roman" w:hAnsi="Arial" w:cs="Arial"/>
+          <w:lang w:eastAsia="en-IN"/>
+        </w:rPr>
+        <w:t>Actual Time: 6.5hrs</w:t>
+      </w:r>
+    </w:p>
+    <w:p>
+      <w:pPr>
+        <w:shd w:val="clear" w:color="auto" w:fill="FFFFFF"/>
+        <w:spacing w:after="0" w:line="240" w:lineRule="auto"/>
+        <w:rPr>
+          <w:rFonts w:ascii="Arial" w:eastAsia="Times New Roman" w:hAnsi="Arial" w:cs="Arial"/>
+          <w:lang w:eastAsia="en-IN"/>
+        </w:rPr>
+      </w:pPr>
+    </w:p>
+    <w:p>
+      <w:pPr>
+        <w:shd w:val="clear" w:color="auto" w:fill="FFFFFF"/>
+        <w:spacing w:after="0" w:line="240" w:lineRule="auto"/>
+        <w:rPr>
+          <w:rFonts w:ascii="Arial" w:eastAsia="Times New Roman" w:hAnsi="Arial" w:cs="Arial"/>
+          <w:lang w:eastAsia="en-IN"/>
+        </w:rPr>
+      </w:pPr>
+      <w:r>
+        <w:rPr>
+          <w:rFonts w:ascii="Arial" w:eastAsia="Times New Roman" w:hAnsi="Arial" w:cs="Arial"/>
+          <w:lang w:eastAsia="en-IN"/>
+        </w:rPr>
+        <w:t>Review:</w:t>
+      </w:r>
+    </w:p>
+    <w:p>
+      <w:pPr>
+        <w:shd w:val="clear" w:color="auto" w:fill="FFFFFF"/>
+        <w:spacing w:after="0" w:line="240" w:lineRule="auto"/>
+        <w:rPr>
+          <w:rFonts w:ascii="Arial" w:eastAsia="Times New Roman" w:hAnsi="Arial" w:cs="Arial"/>
+          <w:lang w:eastAsia="en-IN"/>
+        </w:rPr>
+      </w:pPr>
+    </w:p>
+    <w:p>
+      <w:pPr>
+        <w:shd w:val="clear" w:color="auto" w:fill="FFFFFF"/>
+        <w:spacing w:after="0" w:line="240" w:lineRule="auto"/>
+        <w:rPr>
+          <w:rFonts w:ascii="Arial" w:eastAsia="Times New Roman" w:hAnsi="Arial" w:cs="Arial"/>
+          <w:lang w:eastAsia="en-IN"/>
+        </w:rPr>
+      </w:pPr>
+      <w:r>
+        <w:rPr>
+          <w:rFonts w:ascii="Arial" w:eastAsia="Times New Roman" w:hAnsi="Arial" w:cs="Arial"/>
+          <w:lang w:eastAsia="en-IN"/>
+        </w:rPr>
+        <w:t>You should simplify complex English statement into simpler ones to avoid confusion.</w:t>
+      </w:r>
+    </w:p>
+    <w:p>
+      <w:pPr>
+        <w:shd w:val="clear" w:color="auto" w:fill="FFFFFF"/>
+        <w:spacing w:after="0" w:line="240" w:lineRule="auto"/>
+        <w:rPr>
+          <w:rFonts w:ascii="Arial" w:eastAsia="Times New Roman" w:hAnsi="Arial" w:cs="Arial"/>
+          <w:lang w:eastAsia="en-IN"/>
+        </w:rPr>
+      </w:pPr>
+      <w:r>
+        <w:rPr>
+          <w:rFonts w:ascii="Arial" w:eastAsia="Times New Roman" w:hAnsi="Arial" w:cs="Arial"/>
+          <w:lang w:eastAsia="en-IN"/>
+        </w:rPr>
+        <w:t>e.g. Instead of:</w:t>
+      </w:r>
+    </w:p>
+    <w:p>
+      <w:pPr>
+        <w:rPr>
+          <w:rFonts w:ascii="Arial" w:hAnsi="Arial" w:cs="Arial"/>
+          <w:color w:val="333333"/>
+          <w:shd w:val="clear" w:color="auto" w:fill="FFFFFF"/>
+        </w:rPr>
+      </w:pPr>
+      <w:r>
+        <w:rPr>
+          <w:rFonts w:ascii="Arial" w:eastAsia="Times New Roman" w:hAnsi="Arial" w:cs="Arial"/>
+          <w:lang w:eastAsia="en-IN"/>
+        </w:rPr>
+        <w:t>“</w:t>
+      </w:r>
+      <w:r>
+        <w:rPr>
+          <w:rFonts w:ascii="Arial" w:eastAsia="Times New Roman" w:hAnsi="Arial" w:cs="Arial"/>
+          <w:lang w:eastAsia="en-IN"/>
+        </w:rPr>
+        <w:t>So there's an entire team of people that look over our plans for how we're going to install the software, but not only that, the plan set up in advance of how we're going to roll that back, how we're going to get out of it if we somehow screw it up when we do try to install it because if you're installing something on production, a production system that's supposed to be up 24/7, servicing millions of customers every hour, you can't have the system entirely go down. </w:t>
+      </w:r>
+      <w:r>
+        <w:rPr>
+          <w:rFonts w:ascii="Arial" w:eastAsia="Times New Roman" w:hAnsi="Arial" w:cs="Arial"/>
+          <w:lang w:eastAsia="en-IN"/>
+        </w:rPr>
+        <w:t>“</w:t>
+      </w:r>
+    </w:p>
+    <w:p>
+      <w:pPr>
+        <w:shd w:val="clear" w:color="auto" w:fill="FFFFFF"/>
+        <w:spacing w:after="0" w:line="240" w:lineRule="auto"/>
+        <w:rPr>
+          <w:rFonts w:ascii="Arial" w:eastAsia="Times New Roman" w:hAnsi="Arial" w:cs="Arial"/>
+          <w:lang w:eastAsia="en-IN"/>
+        </w:rPr>
+      </w:pPr>
+    </w:p>
+    <w:p>
+      <w:pPr>
+        <w:shd w:val="clear" w:color="auto" w:fill="FFFFFF"/>
+        <w:spacing w:after="0" w:line="240" w:lineRule="auto"/>
+        <w:rPr>
+          <w:rFonts w:ascii="Arial" w:eastAsia="Times New Roman" w:hAnsi="Arial" w:cs="Arial"/>
+          <w:lang w:eastAsia="en-IN"/>
+        </w:rPr>
+      </w:pPr>
+      <w:r>
+        <w:rPr>
+          <w:rFonts w:ascii="Arial" w:eastAsia="Times New Roman" w:hAnsi="Arial" w:cs="Arial"/>
+          <w:lang w:eastAsia="en-IN"/>
+        </w:rPr>
+        <w:t>You can have:</w:t>
+      </w:r>
+    </w:p>
+    <w:p>
+      <w:pPr>
+        <w:rPr>
+          <w:rFonts w:ascii="Arial" w:hAnsi="Arial" w:cs="Arial"/>
+          <w:color w:val="333333"/>
+          <w:shd w:val="clear" w:color="auto" w:fill="FFFFFF"/>
+        </w:rPr>
+      </w:pPr>
+      <w:r>
+        <w:rPr>
+          <w:rFonts w:ascii="Arial" w:eastAsia="Times New Roman" w:hAnsi="Arial" w:cs="Arial"/>
+          <w:lang w:eastAsia="en-IN"/>
+        </w:rPr>
+        <w:t>“</w:t>
+      </w:r>
+      <w:r>
+        <w:rPr>
+          <w:rFonts w:ascii="Arial" w:eastAsia="Times New Roman" w:hAnsi="Arial" w:cs="Arial"/>
+          <w:lang w:eastAsia="en-IN"/>
+        </w:rPr>
+        <w:t>So there's an entire team of people that look over our plans to install the software, </w:t>
+      </w:r>
+      <w:r>
+        <w:rPr>
+          <w:rFonts w:ascii="Arial" w:eastAsia="Times New Roman" w:hAnsi="Arial" w:cs="Arial"/>
+          <w:lang w:eastAsia="en-IN"/>
+        </w:rPr>
+        <w:t>and also</w:t>
+      </w:r>
+      <w:r>
+        <w:rPr>
+          <w:rFonts w:ascii="Arial" w:eastAsia="Times New Roman" w:hAnsi="Arial" w:cs="Arial"/>
+          <w:lang w:eastAsia="en-IN"/>
+        </w:rPr>
+        <w:t>, the plan set up in advance of how we're going to roll that back, how we're going to get out of it if we somehow screw it up</w:t>
+      </w:r>
+      <w:r>
+        <w:rPr>
+          <w:rFonts w:ascii="Arial" w:eastAsia="Times New Roman" w:hAnsi="Arial" w:cs="Arial"/>
+          <w:lang w:eastAsia="en-IN"/>
+        </w:rPr>
+        <w:t>.</w:t>
+      </w:r>
+      <w:r>
+        <w:rPr>
+          <w:rFonts w:ascii="Arial" w:eastAsia="Times New Roman" w:hAnsi="Arial" w:cs="Arial"/>
+          <w:lang w:eastAsia="en-IN"/>
+        </w:rPr>
+        <w:t xml:space="preserve"> when we do try to install it you can't ha</w:t>
+      </w:r>
+      <w:r>
+        <w:rPr>
+          <w:rFonts w:ascii="Arial" w:eastAsia="Times New Roman" w:hAnsi="Arial" w:cs="Arial"/>
+          <w:lang w:eastAsia="en-IN"/>
+        </w:rPr>
+        <w:t xml:space="preserve">ve the system entirely go down </w:t>
+      </w:r>
+      <w:r>
+        <w:rPr>
+          <w:rFonts w:ascii="Arial" w:eastAsia="Times New Roman" w:hAnsi="Arial" w:cs="Arial"/>
+          <w:lang w:eastAsia="en-IN"/>
+        </w:rPr>
+        <w:t>because if you're installing something on a production system that's supposed to be up 24/7, servicing mi</w:t>
+      </w:r>
+      <w:r>
+        <w:rPr>
+          <w:rFonts w:ascii="Arial" w:eastAsia="Times New Roman" w:hAnsi="Arial" w:cs="Arial"/>
+          <w:lang w:eastAsia="en-IN"/>
+        </w:rPr>
+        <w:t>llions of customers every hour.</w:t>
+      </w:r>
+      <w:r>
+        <w:rPr>
+          <w:rFonts w:ascii="Arial" w:eastAsia="Times New Roman" w:hAnsi="Arial" w:cs="Arial"/>
+          <w:lang w:eastAsia="en-IN"/>
+        </w:rPr>
+        <w:t>”</w:t>
+      </w:r>
     </w:p>
     <w:p>
       <w:pPr>
@@ -9851,6 +9707,119 @@
     </w:lvl>
   </w:abstractNum>
   <w:abstractNum w:abstractNumId="1" w15:restartNumberingAfterBreak="0">
+    <w:nsid w:val="07FF6216"/>
+    <w:multiLevelType w:val="hybridMultilevel"/>
+    <w:tmpl w:val="7C044872"/>
+    <w:lvl w:ilvl="0" w:tplc="40090001">
+      <w:start w:val="1"/>
+      <w:numFmt w:val="bullet"/>
+      <w:lvlText w:val=""/>
+      <w:lvlJc w:val="left"/>
+      <w:pPr>
+        <w:ind w:left="720" w:hanging="360"/>
+      </w:pPr>
+      <w:rPr>
+        <w:rFonts w:ascii="Symbol" w:hAnsi="Symbol" w:hint="default"/>
+      </w:rPr>
+    </w:lvl>
+    <w:lvl w:ilvl="1" w:tplc="40090003" w:tentative="1">
+      <w:start w:val="1"/>
+      <w:numFmt w:val="bullet"/>
+      <w:lvlText w:val="o"/>
+      <w:lvlJc w:val="left"/>
+      <w:pPr>
+        <w:ind w:left="1440" w:hanging="360"/>
+      </w:pPr>
+      <w:rPr>
+        <w:rFonts w:ascii="Courier New" w:hAnsi="Courier New" w:cs="Courier New" w:hint="default"/>
+      </w:rPr>
+    </w:lvl>
+    <w:lvl w:ilvl="2" w:tplc="40090005" w:tentative="1">
+      <w:start w:val="1"/>
+      <w:numFmt w:val="bullet"/>
+      <w:lvlText w:val=""/>
+      <w:lvlJc w:val="left"/>
+      <w:pPr>
+        <w:ind w:left="2160" w:hanging="360"/>
+      </w:pPr>
+      <w:rPr>
+        <w:rFonts w:ascii="Wingdings" w:hAnsi="Wingdings" w:hint="default"/>
+      </w:rPr>
+    </w:lvl>
+    <w:lvl w:ilvl="3" w:tplc="40090001" w:tentative="1">
+      <w:start w:val="1"/>
+      <w:numFmt w:val="bullet"/>
+      <w:lvlText w:val=""/>
+      <w:lvlJc w:val="left"/>
+      <w:pPr>
+        <w:ind w:left="2880" w:hanging="360"/>
+      </w:pPr>
+      <w:rPr>
+        <w:rFonts w:ascii="Symbol" w:hAnsi="Symbol" w:hint="default"/>
+      </w:rPr>
+    </w:lvl>
+    <w:lvl w:ilvl="4" w:tplc="40090003" w:tentative="1">
+      <w:start w:val="1"/>
+      <w:numFmt w:val="bullet"/>
+      <w:lvlText w:val="o"/>
+      <w:lvlJc w:val="left"/>
+      <w:pPr>
+        <w:ind w:left="3600" w:hanging="360"/>
+      </w:pPr>
+      <w:rPr>
+        <w:rFonts w:ascii="Courier New" w:hAnsi="Courier New" w:cs="Courier New" w:hint="default"/>
+      </w:rPr>
+    </w:lvl>
+    <w:lvl w:ilvl="5" w:tplc="40090005" w:tentative="1">
+      <w:start w:val="1"/>
+      <w:numFmt w:val="bullet"/>
+      <w:lvlText w:val=""/>
+      <w:lvlJc w:val="left"/>
+      <w:pPr>
+        <w:ind w:left="4320" w:hanging="360"/>
+      </w:pPr>
+      <w:rPr>
+        <w:rFonts w:ascii="Wingdings" w:hAnsi="Wingdings" w:hint="default"/>
+      </w:rPr>
+    </w:lvl>
+    <w:lvl w:ilvl="6" w:tplc="40090001" w:tentative="1">
+      <w:start w:val="1"/>
+      <w:numFmt w:val="bullet"/>
+      <w:lvlText w:val=""/>
+      <w:lvlJc w:val="left"/>
+      <w:pPr>
+        <w:ind w:left="5040" w:hanging="360"/>
+      </w:pPr>
+      <w:rPr>
+        <w:rFonts w:ascii="Symbol" w:hAnsi="Symbol" w:hint="default"/>
+      </w:rPr>
+    </w:lvl>
+    <w:lvl w:ilvl="7" w:tplc="40090003" w:tentative="1">
+      <w:start w:val="1"/>
+      <w:numFmt w:val="bullet"/>
+      <w:lvlText w:val="o"/>
+      <w:lvlJc w:val="left"/>
+      <w:pPr>
+        <w:ind w:left="5760" w:hanging="360"/>
+      </w:pPr>
+      <w:rPr>
+        <w:rFonts w:ascii="Courier New" w:hAnsi="Courier New" w:cs="Courier New" w:hint="default"/>
+      </w:rPr>
+    </w:lvl>
+    <w:lvl w:ilvl="8" w:tplc="40090005" w:tentative="1">
+      <w:start w:val="1"/>
+      <w:numFmt w:val="bullet"/>
+      <w:lvlText w:val=""/>
+      <w:lvlJc w:val="left"/>
+      <w:pPr>
+        <w:ind w:left="6480" w:hanging="360"/>
+      </w:pPr>
+      <w:rPr>
+        <w:rFonts w:ascii="Wingdings" w:hAnsi="Wingdings" w:hint="default"/>
+      </w:rPr>
+    </w:lvl>
+  </w:abstractNum>
+  <w:abstractNum w:abstractNumId="2" w15:restartNumberingAfterBreak="0">
     <w:nsid w:val="0A1B67E1"/>
     <w:multiLevelType w:val="hybridMultilevel"/>
     <w:tmpl w:val="EED2ABE8"/>
@@ -9936,7 +9905,7 @@
       </w:pPr>
     </w:lvl>
   </w:abstractNum>
-  <w:abstractNum w:abstractNumId="2" w15:restartNumberingAfterBreak="0">
+  <w:abstractNum w:abstractNumId="3" w15:restartNumberingAfterBreak="0">
     <w:nsid w:val="0C066985"/>
     <w:multiLevelType w:val="hybridMultilevel"/>
     <w:tmpl w:val="54CC79A2"/>
@@ -10022,7 +9991,7 @@
       </w:pPr>
     </w:lvl>
   </w:abstractNum>
-  <w:abstractNum w:abstractNumId="3" w15:restartNumberingAfterBreak="0">
+  <w:abstractNum w:abstractNumId="4" w15:restartNumberingAfterBreak="0">
     <w:nsid w:val="100D08B8"/>
     <w:multiLevelType w:val="hybridMultilevel"/>
     <w:tmpl w:val="7A080882"/>
@@ -10108,7 +10077,120 @@
       </w:pPr>
     </w:lvl>
   </w:abstractNum>
-  <w:abstractNum w:abstractNumId="4" w15:restartNumberingAfterBreak="0">
+  <w:abstractNum w:abstractNumId="5" w15:restartNumberingAfterBreak="0">
+    <w:nsid w:val="14E25BC4"/>
+    <w:multiLevelType w:val="hybridMultilevel"/>
+    <w:tmpl w:val="87A2B630"/>
+    <w:lvl w:ilvl="0" w:tplc="40090001">
+      <w:start w:val="1"/>
+      <w:numFmt w:val="bullet"/>
+      <w:lvlText w:val=""/>
+      <w:lvlJc w:val="left"/>
+      <w:pPr>
+        <w:ind w:left="720" w:hanging="360"/>
+      </w:pPr>
+      <w:rPr>
+        <w:rFonts w:ascii="Symbol" w:hAnsi="Symbol" w:hint="default"/>
+      </w:rPr>
+    </w:lvl>
+    <w:lvl w:ilvl="1" w:tplc="40090003" w:tentative="1">
+      <w:start w:val="1"/>
+      <w:numFmt w:val="bullet"/>
+      <w:lvlText w:val="o"/>
+      <w:lvlJc w:val="left"/>
+      <w:pPr>
+        <w:ind w:left="1440" w:hanging="360"/>
+      </w:pPr>
+      <w:rPr>
+        <w:rFonts w:ascii="Courier New" w:hAnsi="Courier New" w:cs="Courier New" w:hint="default"/>
+      </w:rPr>
+    </w:lvl>
+    <w:lvl w:ilvl="2" w:tplc="40090005" w:tentative="1">
+      <w:start w:val="1"/>
+      <w:numFmt w:val="bullet"/>
+      <w:lvlText w:val=""/>
+      <w:lvlJc w:val="left"/>
+      <w:pPr>
+        <w:ind w:left="2160" w:hanging="360"/>
+      </w:pPr>
+      <w:rPr>
+        <w:rFonts w:ascii="Wingdings" w:hAnsi="Wingdings" w:hint="default"/>
+      </w:rPr>
+    </w:lvl>
+    <w:lvl w:ilvl="3" w:tplc="40090001" w:tentative="1">
+      <w:start w:val="1"/>
+      <w:numFmt w:val="bullet"/>
+      <w:lvlText w:val=""/>
+      <w:lvlJc w:val="left"/>
+      <w:pPr>
+        <w:ind w:left="2880" w:hanging="360"/>
+      </w:pPr>
+      <w:rPr>
+        <w:rFonts w:ascii="Symbol" w:hAnsi="Symbol" w:hint="default"/>
+      </w:rPr>
+    </w:lvl>
+    <w:lvl w:ilvl="4" w:tplc="40090003" w:tentative="1">
+      <w:start w:val="1"/>
+      <w:numFmt w:val="bullet"/>
+      <w:lvlText w:val="o"/>
+      <w:lvlJc w:val="left"/>
+      <w:pPr>
+        <w:ind w:left="3600" w:hanging="360"/>
+      </w:pPr>
+      <w:rPr>
+        <w:rFonts w:ascii="Courier New" w:hAnsi="Courier New" w:cs="Courier New" w:hint="default"/>
+      </w:rPr>
+    </w:lvl>
+    <w:lvl w:ilvl="5" w:tplc="40090005" w:tentative="1">
+      <w:start w:val="1"/>
+      <w:numFmt w:val="bullet"/>
+      <w:lvlText w:val=""/>
+      <w:lvlJc w:val="left"/>
+      <w:pPr>
+        <w:ind w:left="4320" w:hanging="360"/>
+      </w:pPr>
+      <w:rPr>
+        <w:rFonts w:ascii="Wingdings" w:hAnsi="Wingdings" w:hint="default"/>
+      </w:rPr>
+    </w:lvl>
+    <w:lvl w:ilvl="6" w:tplc="40090001" w:tentative="1">
+      <w:start w:val="1"/>
+      <w:numFmt w:val="bullet"/>
+      <w:lvlText w:val=""/>
+      <w:lvlJc w:val="left"/>
+      <w:pPr>
+        <w:ind w:left="5040" w:hanging="360"/>
+      </w:pPr>
+      <w:rPr>
+        <w:rFonts w:ascii="Symbol" w:hAnsi="Symbol" w:hint="default"/>
+      </w:rPr>
+    </w:lvl>
+    <w:lvl w:ilvl="7" w:tplc="40090003" w:tentative="1">
+      <w:start w:val="1"/>
+      <w:numFmt w:val="bullet"/>
+      <w:lvlText w:val="o"/>
+      <w:lvlJc w:val="left"/>
+      <w:pPr>
+        <w:ind w:left="5760" w:hanging="360"/>
+      </w:pPr>
+      <w:rPr>
+        <w:rFonts w:ascii="Courier New" w:hAnsi="Courier New" w:cs="Courier New" w:hint="default"/>
+      </w:rPr>
+    </w:lvl>
+    <w:lvl w:ilvl="8" w:tplc="40090005" w:tentative="1">
+      <w:start w:val="1"/>
+      <w:numFmt w:val="bullet"/>
+      <w:lvlText w:val=""/>
+      <w:lvlJc w:val="left"/>
+      <w:pPr>
+        <w:ind w:left="6480" w:hanging="360"/>
+      </w:pPr>
+      <w:rPr>
+        <w:rFonts w:ascii="Wingdings" w:hAnsi="Wingdings" w:hint="default"/>
+      </w:rPr>
+    </w:lvl>
+  </w:abstractNum>
+  <w:abstractNum w:abstractNumId="6" w15:restartNumberingAfterBreak="0">
     <w:nsid w:val="158E1A57"/>
     <w:multiLevelType w:val="hybridMultilevel"/>
     <w:tmpl w:val="7F58DB78"/>
@@ -10194,7 +10276,7 @@
       </w:pPr>
     </w:lvl>
   </w:abstractNum>
-  <w:abstractNum w:abstractNumId="5" w15:restartNumberingAfterBreak="0">
+  <w:abstractNum w:abstractNumId="7" w15:restartNumberingAfterBreak="0">
     <w:nsid w:val="171C349C"/>
     <w:multiLevelType w:val="hybridMultilevel"/>
     <w:tmpl w:val="C702457E"/>
@@ -10283,7 +10365,7 @@
       </w:pPr>
     </w:lvl>
   </w:abstractNum>
-  <w:abstractNum w:abstractNumId="6" w15:restartNumberingAfterBreak="0">
+  <w:abstractNum w:abstractNumId="8" w15:restartNumberingAfterBreak="0">
     <w:nsid w:val="17327C85"/>
     <w:multiLevelType w:val="hybridMultilevel"/>
     <w:tmpl w:val="0ED8E1EE"/>
@@ -10369,7 +10451,7 @@
       </w:pPr>
     </w:lvl>
   </w:abstractNum>
-  <w:abstractNum w:abstractNumId="7" w15:restartNumberingAfterBreak="0">
+  <w:abstractNum w:abstractNumId="9" w15:restartNumberingAfterBreak="0">
     <w:nsid w:val="26EE23C7"/>
     <w:multiLevelType w:val="hybridMultilevel"/>
     <w:tmpl w:val="D1C888F4"/>
@@ -10458,7 +10540,7 @@
       </w:pPr>
     </w:lvl>
   </w:abstractNum>
-  <w:abstractNum w:abstractNumId="8" w15:restartNumberingAfterBreak="0">
+  <w:abstractNum w:abstractNumId="10" w15:restartNumberingAfterBreak="0">
     <w:nsid w:val="2E0114F1"/>
     <w:multiLevelType w:val="hybridMultilevel"/>
     <w:tmpl w:val="5128BB62"/>
@@ -10544,7 +10626,7 @@
       </w:pPr>
     </w:lvl>
   </w:abstractNum>
-  <w:abstractNum w:abstractNumId="9" w15:restartNumberingAfterBreak="0">
+  <w:abstractNum w:abstractNumId="11" w15:restartNumberingAfterBreak="0">
     <w:nsid w:val="30BC531A"/>
     <w:multiLevelType w:val="hybridMultilevel"/>
     <w:tmpl w:val="A4B41EC0"/>
@@ -10630,7 +10712,7 @@
       </w:pPr>
     </w:lvl>
   </w:abstractNum>
-  <w:abstractNum w:abstractNumId="10" w15:restartNumberingAfterBreak="0">
+  <w:abstractNum w:abstractNumId="12" w15:restartNumberingAfterBreak="0">
     <w:nsid w:val="327F6C5A"/>
     <w:multiLevelType w:val="hybridMultilevel"/>
     <w:tmpl w:val="C6C4BF3C"/>
@@ -10716,7 +10798,7 @@
       </w:pPr>
     </w:lvl>
   </w:abstractNum>
-  <w:abstractNum w:abstractNumId="11" w15:restartNumberingAfterBreak="0">
+  <w:abstractNum w:abstractNumId="13" w15:restartNumberingAfterBreak="0">
     <w:nsid w:val="35BA4EF3"/>
     <w:multiLevelType w:val="hybridMultilevel"/>
     <w:tmpl w:val="EC9223B4"/>
@@ -10802,7 +10884,7 @@
       </w:pPr>
     </w:lvl>
   </w:abstractNum>
-  <w:abstractNum w:abstractNumId="12" w15:restartNumberingAfterBreak="0">
+  <w:abstractNum w:abstractNumId="14" w15:restartNumberingAfterBreak="0">
     <w:nsid w:val="3AB57692"/>
     <w:multiLevelType w:val="hybridMultilevel"/>
     <w:tmpl w:val="C4F8D816"/>
@@ -10891,7 +10973,7 @@
       </w:pPr>
     </w:lvl>
   </w:abstractNum>
-  <w:abstractNum w:abstractNumId="13" w15:restartNumberingAfterBreak="0">
+  <w:abstractNum w:abstractNumId="15" w15:restartNumberingAfterBreak="0">
     <w:nsid w:val="3D232D3B"/>
     <w:multiLevelType w:val="hybridMultilevel"/>
     <w:tmpl w:val="E0D4AA3A"/>
@@ -10977,7 +11059,120 @@
       </w:pPr>
     </w:lvl>
   </w:abstractNum>
-  <w:abstractNum w:abstractNumId="14" w15:restartNumberingAfterBreak="0">
+  <w:abstractNum w:abstractNumId="16" w15:restartNumberingAfterBreak="0">
+    <w:nsid w:val="59347B9A"/>
+    <w:multiLevelType w:val="hybridMultilevel"/>
+    <w:tmpl w:val="0898F7AA"/>
+    <w:lvl w:ilvl="0" w:tplc="40090001">
+      <w:start w:val="1"/>
+      <w:numFmt w:val="bullet"/>
+      <w:lvlText w:val=""/>
+      <w:lvlJc w:val="left"/>
+      <w:pPr>
+        <w:ind w:left="720" w:hanging="360"/>
+      </w:pPr>
+      <w:rPr>
+        <w:rFonts w:ascii="Symbol" w:hAnsi="Symbol" w:hint="default"/>
+      </w:rPr>
+    </w:lvl>
+    <w:lvl w:ilvl="1" w:tplc="40090003" w:tentative="1">
+      <w:start w:val="1"/>
+      <w:numFmt w:val="bullet"/>
+      <w:lvlText w:val="o"/>
+      <w:lvlJc w:val="left"/>
+      <w:pPr>
+        <w:ind w:left="1440" w:hanging="360"/>
+      </w:pPr>
+      <w:rPr>
+        <w:rFonts w:ascii="Courier New" w:hAnsi="Courier New" w:cs="Courier New" w:hint="default"/>
+      </w:rPr>
+    </w:lvl>
+    <w:lvl w:ilvl="2" w:tplc="40090005" w:tentative="1">
+      <w:start w:val="1"/>
+      <w:numFmt w:val="bullet"/>
+      <w:lvlText w:val=""/>
+      <w:lvlJc w:val="left"/>
+      <w:pPr>
+        <w:ind w:left="2160" w:hanging="360"/>
+      </w:pPr>
+      <w:rPr>
+        <w:rFonts w:ascii="Wingdings" w:hAnsi="Wingdings" w:hint="default"/>
+      </w:rPr>
+    </w:lvl>
+    <w:lvl w:ilvl="3" w:tplc="40090001" w:tentative="1">
+      <w:start w:val="1"/>
+      <w:numFmt w:val="bullet"/>
+      <w:lvlText w:val=""/>
+      <w:lvlJc w:val="left"/>
+      <w:pPr>
+        <w:ind w:left="2880" w:hanging="360"/>
+      </w:pPr>
+      <w:rPr>
+        <w:rFonts w:ascii="Symbol" w:hAnsi="Symbol" w:hint="default"/>
+      </w:rPr>
+    </w:lvl>
+    <w:lvl w:ilvl="4" w:tplc="40090003" w:tentative="1">
+      <w:start w:val="1"/>
+      <w:numFmt w:val="bullet"/>
+      <w:lvlText w:val="o"/>
+      <w:lvlJc w:val="left"/>
+      <w:pPr>
+        <w:ind w:left="3600" w:hanging="360"/>
+      </w:pPr>
+      <w:rPr>
+        <w:rFonts w:ascii="Courier New" w:hAnsi="Courier New" w:cs="Courier New" w:hint="default"/>
+      </w:rPr>
+    </w:lvl>
+    <w:lvl w:ilvl="5" w:tplc="40090005" w:tentative="1">
+      <w:start w:val="1"/>
+      <w:numFmt w:val="bullet"/>
+      <w:lvlText w:val=""/>
+      <w:lvlJc w:val="left"/>
+      <w:pPr>
+        <w:ind w:left="4320" w:hanging="360"/>
+      </w:pPr>
+      <w:rPr>
+        <w:rFonts w:ascii="Wingdings" w:hAnsi="Wingdings" w:hint="default"/>
+      </w:rPr>
+    </w:lvl>
+    <w:lvl w:ilvl="6" w:tplc="40090001" w:tentative="1">
+      <w:start w:val="1"/>
+      <w:numFmt w:val="bullet"/>
+      <w:lvlText w:val=""/>
+      <w:lvlJc w:val="left"/>
+      <w:pPr>
+        <w:ind w:left="5040" w:hanging="360"/>
+      </w:pPr>
+      <w:rPr>
+        <w:rFonts w:ascii="Symbol" w:hAnsi="Symbol" w:hint="default"/>
+      </w:rPr>
+    </w:lvl>
+    <w:lvl w:ilvl="7" w:tplc="40090003" w:tentative="1">
+      <w:start w:val="1"/>
+      <w:numFmt w:val="bullet"/>
+      <w:lvlText w:val="o"/>
+      <w:lvlJc w:val="left"/>
+      <w:pPr>
+        <w:ind w:left="5760" w:hanging="360"/>
+      </w:pPr>
+      <w:rPr>
+        <w:rFonts w:ascii="Courier New" w:hAnsi="Courier New" w:cs="Courier New" w:hint="default"/>
+      </w:rPr>
+    </w:lvl>
+    <w:lvl w:ilvl="8" w:tplc="40090005" w:tentative="1">
+      <w:start w:val="1"/>
+      <w:numFmt w:val="bullet"/>
+      <w:lvlText w:val=""/>
+      <w:lvlJc w:val="left"/>
+      <w:pPr>
+        <w:ind w:left="6480" w:hanging="360"/>
+      </w:pPr>
+      <w:rPr>
+        <w:rFonts w:ascii="Wingdings" w:hAnsi="Wingdings" w:hint="default"/>
+      </w:rPr>
+    </w:lvl>
+  </w:abstractNum>
+  <w:abstractNum w:abstractNumId="17" w15:restartNumberingAfterBreak="0">
     <w:nsid w:val="5AC04E3A"/>
     <w:multiLevelType w:val="hybridMultilevel"/>
     <w:tmpl w:val="C4F8D816"/>
@@ -11066,7 +11261,7 @@
       </w:pPr>
     </w:lvl>
   </w:abstractNum>
-  <w:abstractNum w:abstractNumId="15" w15:restartNumberingAfterBreak="0">
+  <w:abstractNum w:abstractNumId="18" w15:restartNumberingAfterBreak="0">
     <w:nsid w:val="5C031ABA"/>
     <w:multiLevelType w:val="hybridMultilevel"/>
     <w:tmpl w:val="0880768C"/>
@@ -11152,7 +11347,7 @@
       </w:pPr>
     </w:lvl>
   </w:abstractNum>
-  <w:abstractNum w:abstractNumId="16" w15:restartNumberingAfterBreak="0">
+  <w:abstractNum w:abstractNumId="19" w15:restartNumberingAfterBreak="0">
     <w:nsid w:val="63E210FE"/>
     <w:multiLevelType w:val="hybridMultilevel"/>
     <w:tmpl w:val="71ECF95C"/>
@@ -11238,7 +11433,7 @@
       </w:pPr>
     </w:lvl>
   </w:abstractNum>
-  <w:abstractNum w:abstractNumId="17" w15:restartNumberingAfterBreak="0">
+  <w:abstractNum w:abstractNumId="20" w15:restartNumberingAfterBreak="0">
     <w:nsid w:val="652E55AB"/>
     <w:multiLevelType w:val="hybridMultilevel"/>
     <w:tmpl w:val="45706B98"/>
@@ -11327,7 +11522,7 @@
       </w:pPr>
     </w:lvl>
   </w:abstractNum>
-  <w:abstractNum w:abstractNumId="18" w15:restartNumberingAfterBreak="0">
+  <w:abstractNum w:abstractNumId="21" w15:restartNumberingAfterBreak="0">
     <w:nsid w:val="6881613C"/>
     <w:multiLevelType w:val="hybridMultilevel"/>
     <w:tmpl w:val="1A14E662"/>
@@ -11419,7 +11614,7 @@
       </w:pPr>
     </w:lvl>
   </w:abstractNum>
-  <w:abstractNum w:abstractNumId="19" w15:restartNumberingAfterBreak="0">
+  <w:abstractNum w:abstractNumId="22" w15:restartNumberingAfterBreak="0">
     <w:nsid w:val="73A00A73"/>
     <w:multiLevelType w:val="hybridMultilevel"/>
     <w:tmpl w:val="71ECF95C"/>
@@ -11506,64 +11701,73 @@
     </w:lvl>
   </w:abstractNum>
   <w:num w:numId="1">
+    <w:abstractNumId w:val="13"/>
+  </w:num>
+  <w:num w:numId="2">
     <w:abstractNumId w:val="11"/>
   </w:num>
-  <w:num w:numId="2">
-    <w:abstractNumId w:val="9"/>
+  <w:num w:numId="3">
+    <w:abstractNumId w:val="8"/>
   </w:num>
-  <w:num w:numId="3">
+  <w:num w:numId="4">
+    <w:abstractNumId w:val="15"/>
+  </w:num>
+  <w:num w:numId="5">
+    <w:abstractNumId w:val="10"/>
+  </w:num>
+  <w:num w:numId="6">
+    <w:abstractNumId w:val="18"/>
+  </w:num>
+  <w:num w:numId="7">
+    <w:abstractNumId w:val="12"/>
+  </w:num>
+  <w:num w:numId="8">
+    <w:abstractNumId w:val="2"/>
+  </w:num>
+  <w:num w:numId="9">
+    <w:abstractNumId w:val="4"/>
+  </w:num>
+  <w:num w:numId="10">
+    <w:abstractNumId w:val="22"/>
+  </w:num>
+  <w:num w:numId="11">
     <w:abstractNumId w:val="6"/>
   </w:num>
-  <w:num w:numId="4">
-    <w:abstractNumId w:val="13"/>
+  <w:num w:numId="12">
+    <w:abstractNumId w:val="19"/>
   </w:num>
-  <w:num w:numId="5">
-    <w:abstractNumId w:val="8"/>
+  <w:num w:numId="13">
+    <w:abstractNumId w:val="20"/>
   </w:num>
-  <w:num w:numId="6">
-    <w:abstractNumId w:val="15"/>
+  <w:num w:numId="14">
+    <w:abstractNumId w:val="7"/>
   </w:num>
-  <w:num w:numId="7">
-    <w:abstractNumId w:val="10"/>
+  <w:num w:numId="15">
+    <w:abstractNumId w:val="14"/>
   </w:num>
-  <w:num w:numId="8">
-    <w:abstractNumId w:val="1"/>
+  <w:num w:numId="16">
+    <w:abstractNumId w:val="17"/>
   </w:num>
-  <w:num w:numId="9">
+  <w:num w:numId="17">
     <w:abstractNumId w:val="3"/>
   </w:num>
-  <w:num w:numId="10">
-    <w:abstractNumId w:val="19"/>
-  </w:num>
-  <w:num w:numId="11">
-    <w:abstractNumId w:val="4"/>
-  </w:num>
-  <w:num w:numId="12">
-    <w:abstractNumId w:val="16"/>
-  </w:num>
-  <w:num w:numId="13">
-    <w:abstractNumId w:val="17"/>
-  </w:num>
-  <w:num w:numId="14">
-    <w:abstractNumId w:val="5"/>
-  </w:num>
-  <w:num w:numId="15">
-    <w:abstractNumId w:val="12"/>
-  </w:num>
-  <w:num w:numId="16">
-    <w:abstractNumId w:val="14"/>
-  </w:num>
-  <w:num w:numId="17">
-    <w:abstractNumId w:val="2"/>
-  </w:num>
   <w:num w:numId="18">
-    <w:abstractNumId w:val="18"/>
+    <w:abstractNumId w:val="21"/>
   </w:num>
   <w:num w:numId="19">
     <w:abstractNumId w:val="0"/>
   </w:num>
   <w:num w:numId="20">
-    <w:abstractNumId w:val="7"/>
+    <w:abstractNumId w:val="9"/>
+  </w:num>
+  <w:num w:numId="21">
+    <w:abstractNumId w:val="1"/>
+  </w:num>
+  <w:num w:numId="22">
+    <w:abstractNumId w:val="16"/>
+  </w:num>
+  <w:num w:numId="23">
+    <w:abstractNumId w:val="5"/>
   </w:num>
 </w:numbering>
 </file>
@@ -12293,7 +12497,7 @@
 </file>
 
 <file path=customXml/itemProps1.xml><?xml version="1.0" encoding="utf-8"?>
-<ds:datastoreItem xmlns:ds="http://schemas.openxmlformats.org/officeDocument/2006/customXml" ds:itemID="{B5618E0E-F900-4E61-8CAD-94965C99AA05}">
+<ds:datastoreItem xmlns:ds="http://schemas.openxmlformats.org/officeDocument/2006/customXml" ds:itemID="{63ADB8CD-9C53-4802-B30D-F94CD1B3363E}">
   <ds:schemaRefs>
     <ds:schemaRef ds:uri="http://schemas.openxmlformats.org/officeDocument/2006/bibliography"/>
   </ds:schemaRefs>

</xml_diff>